<commit_message>
<doc> Adding resource Management
</commit_message>
<xml_diff>
--- a/Projects/Project_Task_1.docx
+++ b/Projects/Project_Task_1.docx
@@ -332,12 +332,21 @@
                                     <w:szCs w:val="40"/>
                                   </w:rPr>
                                 </w:pPr>
+                                <w:proofErr w:type="spellStart"/>
                                 <w:r>
                                   <w:rPr>
                                     <w:sz w:val="40"/>
                                     <w:szCs w:val="40"/>
                                   </w:rPr>
-                                  <w:t>Marizaan Joubert - 577344</w:t>
+                                  <w:t>Marizaan</w:t>
+                                </w:r>
+                                <w:proofErr w:type="spellEnd"/>
+                                <w:r>
+                                  <w:rPr>
+                                    <w:sz w:val="40"/>
+                                    <w:szCs w:val="40"/>
+                                  </w:rPr>
+                                  <w:t xml:space="preserve"> Joubert - 577344</w:t>
                                 </w:r>
                               </w:p>
                               <w:p>
@@ -455,12 +464,21 @@
                               <w:szCs w:val="40"/>
                             </w:rPr>
                           </w:pPr>
+                          <w:proofErr w:type="spellStart"/>
                           <w:r>
                             <w:rPr>
                               <w:sz w:val="40"/>
                               <w:szCs w:val="40"/>
                             </w:rPr>
-                            <w:t>Marizaan Joubert - 577344</w:t>
+                            <w:t>Marizaan</w:t>
+                          </w:r>
+                          <w:proofErr w:type="spellEnd"/>
+                          <w:r>
+                            <w:rPr>
+                              <w:sz w:val="40"/>
+                              <w:szCs w:val="40"/>
+                            </w:rPr>
+                            <w:t xml:space="preserve"> Joubert - 577344</w:t>
                           </w:r>
                         </w:p>
                         <w:p>
@@ -550,6 +568,7 @@
                                     <w:szCs w:val="72"/>
                                   </w:rPr>
                                 </w:pPr>
+                                <w:proofErr w:type="spellStart"/>
                                 <w:r>
                                   <w:rPr>
                                     <w:b/>
@@ -557,7 +576,17 @@
                                     <w:sz w:val="72"/>
                                     <w:szCs w:val="72"/>
                                   </w:rPr>
-                                  <w:t>ApexCare Solutions</w:t>
+                                  <w:t>ApexCare</w:t>
+                                </w:r>
+                                <w:proofErr w:type="spellEnd"/>
+                                <w:r>
+                                  <w:rPr>
+                                    <w:b/>
+                                    <w:bCs/>
+                                    <w:sz w:val="72"/>
+                                    <w:szCs w:val="72"/>
+                                  </w:rPr>
+                                  <w:t xml:space="preserve"> Solutions</w:t>
                                 </w:r>
                                 <w:r>
                                   <w:rPr>
@@ -603,6 +632,7 @@
                               <w:szCs w:val="72"/>
                             </w:rPr>
                           </w:pPr>
+                          <w:proofErr w:type="spellStart"/>
                           <w:r>
                             <w:rPr>
                               <w:b/>
@@ -610,7 +640,17 @@
                               <w:sz w:val="72"/>
                               <w:szCs w:val="72"/>
                             </w:rPr>
-                            <w:t>ApexCare Solutions</w:t>
+                            <w:t>ApexCare</w:t>
+                          </w:r>
+                          <w:proofErr w:type="spellEnd"/>
+                          <w:r>
+                            <w:rPr>
+                              <w:b/>
+                              <w:bCs/>
+                              <w:sz w:val="72"/>
+                              <w:szCs w:val="72"/>
+                            </w:rPr>
+                            <w:t xml:space="preserve"> Solutions</w:t>
                           </w:r>
                           <w:r>
                             <w:rPr>
@@ -872,6 +912,13 @@
     </w:sdt>
     <w:sdt>
       <w:sdtPr>
+        <w:rPr>
+          <w:rFonts w:ascii="Times New Roman" w:eastAsiaTheme="minorHAnsi" w:hAnsi="Times New Roman" w:cstheme="minorBidi"/>
+          <w:color w:val="auto"/>
+          <w:sz w:val="22"/>
+          <w:szCs w:val="22"/>
+          <w:lang w:val="en-ZA"/>
+        </w:rPr>
         <w:id w:val="-1426185264"/>
         <w:docPartObj>
           <w:docPartGallery w:val="Table of Contents"/>
@@ -880,14 +927,9 @@
       </w:sdtPr>
       <w:sdtEndPr>
         <w:rPr>
-          <w:rFonts w:ascii="Times New Roman" w:eastAsiaTheme="minorHAnsi" w:hAnsi="Times New Roman" w:cstheme="minorBidi"/>
           <w:b/>
           <w:bCs/>
           <w:noProof/>
-          <w:color w:val="auto"/>
-          <w:sz w:val="22"/>
-          <w:szCs w:val="22"/>
-          <w:lang w:val="en-ZA"/>
         </w:rPr>
       </w:sdtEndPr>
       <w:sdtContent>
@@ -1363,6 +1405,7 @@
       </w:r>
       <w:bookmarkEnd w:id="0"/>
     </w:p>
+    <w:p/>
     <w:p>
       <w:pPr>
         <w:pStyle w:val="Heading1"/>
@@ -1373,6 +1416,2601 @@
       </w:r>
       <w:bookmarkEnd w:id="1"/>
     </w:p>
+    <w:p/>
+    <w:p>
+      <w:pPr>
+        <w:pStyle w:val="Heading1"/>
+      </w:pPr>
+      <w:r>
+        <w:t>Resource Management</w:t>
+      </w:r>
+    </w:p>
+    <w:p>
+      <w:r>
+        <w:drawing>
+          <wp:inline distT="0" distB="0" distL="0" distR="0" wp14:anchorId="5C769EC7" wp14:editId="284BCC75">
+            <wp:extent cx="6111240" cy="4642485"/>
+            <wp:effectExtent l="0" t="0" r="3810" b="5715"/>
+            <wp:docPr id="1640915369" name="Picture 9"/>
+            <wp:cNvGraphicFramePr>
+              <a:graphicFrameLocks xmlns:a="http://schemas.openxmlformats.org/drawingml/2006/main" noChangeAspect="1"/>
+            </wp:cNvGraphicFramePr>
+            <a:graphic xmlns:a="http://schemas.openxmlformats.org/drawingml/2006/main">
+              <a:graphicData uri="http://schemas.openxmlformats.org/drawingml/2006/picture">
+                <pic:pic xmlns:pic="http://schemas.openxmlformats.org/drawingml/2006/picture">
+                  <pic:nvPicPr>
+                    <pic:cNvPr id="0" name="Picture 6"/>
+                    <pic:cNvPicPr>
+                      <a:picLocks noChangeAspect="1" noChangeArrowheads="1"/>
+                    </pic:cNvPicPr>
+                  </pic:nvPicPr>
+                  <pic:blipFill>
+                    <a:blip r:embed="rId6">
+                      <a:extLst>
+                        <a:ext uri="{28A0092B-C50C-407E-A947-70E740481C1C}">
+                          <a14:useLocalDpi xmlns:a14="http://schemas.microsoft.com/office/drawing/2010/main" val="0"/>
+                        </a:ext>
+                      </a:extLst>
+                    </a:blip>
+                    <a:srcRect/>
+                    <a:stretch>
+                      <a:fillRect/>
+                    </a:stretch>
+                  </pic:blipFill>
+                  <pic:spPr bwMode="auto">
+                    <a:xfrm>
+                      <a:off x="0" y="0"/>
+                      <a:ext cx="6116837" cy="4646737"/>
+                    </a:xfrm>
+                    <a:prstGeom prst="rect">
+                      <a:avLst/>
+                    </a:prstGeom>
+                    <a:noFill/>
+                    <a:ln>
+                      <a:noFill/>
+                    </a:ln>
+                  </pic:spPr>
+                </pic:pic>
+              </a:graphicData>
+            </a:graphic>
+          </wp:inline>
+        </w:drawing>
+      </w:r>
+    </w:p>
+    <w:p/>
+    <w:p>
+      <w:pPr>
+        <w:pStyle w:val="Heading2"/>
+        <w:rPr>
+          <w:rFonts w:cs="Times New Roman"/>
+        </w:rPr>
+      </w:pPr>
+      <w:r>
+        <w:rPr>
+          <w:rFonts w:cs="Times New Roman"/>
+        </w:rPr>
+        <w:t>Human Resources</w:t>
+      </w:r>
+    </w:p>
+    <w:p>
+      <w:pPr>
+        <w:pStyle w:val="ListParagraph"/>
+        <w:numPr>
+          <w:ilvl w:val="0"/>
+          <w:numId w:val="1"/>
+        </w:numPr>
+        <w:jc w:val="left"/>
+        <w:rPr>
+          <w:rFonts w:cs="Times New Roman"/>
+        </w:rPr>
+      </w:pPr>
+      <w:r>
+        <w:rPr>
+          <w:rFonts w:cs="Times New Roman"/>
+        </w:rPr>
+        <w:t>Project Manager (PM)</w:t>
+      </w:r>
+    </w:p>
+    <w:p>
+      <w:pPr>
+        <w:pStyle w:val="ListParagraph"/>
+        <w:numPr>
+          <w:ilvl w:val="0"/>
+          <w:numId w:val="1"/>
+        </w:numPr>
+        <w:jc w:val="left"/>
+        <w:rPr>
+          <w:rFonts w:cs="Times New Roman"/>
+        </w:rPr>
+      </w:pPr>
+      <w:r>
+        <w:rPr>
+          <w:rFonts w:cs="Times New Roman"/>
+        </w:rPr>
+        <w:t>Solutions Architect (SA)</w:t>
+      </w:r>
+    </w:p>
+    <w:p>
+      <w:pPr>
+        <w:pStyle w:val="ListParagraph"/>
+        <w:numPr>
+          <w:ilvl w:val="0"/>
+          <w:numId w:val="1"/>
+        </w:numPr>
+        <w:jc w:val="left"/>
+        <w:rPr>
+          <w:rFonts w:cs="Times New Roman"/>
+        </w:rPr>
+      </w:pPr>
+      <w:r>
+        <w:rPr>
+          <w:rFonts w:cs="Times New Roman"/>
+        </w:rPr>
+        <w:t>UI/UX Designer (UX)</w:t>
+      </w:r>
+    </w:p>
+    <w:p>
+      <w:pPr>
+        <w:pStyle w:val="ListParagraph"/>
+        <w:numPr>
+          <w:ilvl w:val="0"/>
+          <w:numId w:val="1"/>
+        </w:numPr>
+        <w:jc w:val="left"/>
+        <w:rPr>
+          <w:rFonts w:cs="Times New Roman"/>
+        </w:rPr>
+      </w:pPr>
+      <w:r>
+        <w:rPr>
+          <w:rFonts w:cs="Times New Roman"/>
+        </w:rPr>
+        <w:t>Front-End Developer (FED)</w:t>
+      </w:r>
+    </w:p>
+    <w:p>
+      <w:pPr>
+        <w:pStyle w:val="ListParagraph"/>
+        <w:numPr>
+          <w:ilvl w:val="0"/>
+          <w:numId w:val="1"/>
+        </w:numPr>
+        <w:jc w:val="left"/>
+        <w:rPr>
+          <w:rFonts w:cs="Times New Roman"/>
+        </w:rPr>
+      </w:pPr>
+      <w:r>
+        <w:rPr>
+          <w:rFonts w:cs="Times New Roman"/>
+        </w:rPr>
+        <w:t>Back-End Developer (BED)</w:t>
+      </w:r>
+    </w:p>
+    <w:p>
+      <w:pPr>
+        <w:pStyle w:val="ListParagraph"/>
+        <w:numPr>
+          <w:ilvl w:val="0"/>
+          <w:numId w:val="1"/>
+        </w:numPr>
+        <w:jc w:val="left"/>
+        <w:rPr>
+          <w:rFonts w:cs="Times New Roman"/>
+        </w:rPr>
+      </w:pPr>
+      <w:r>
+        <w:rPr>
+          <w:rFonts w:cs="Times New Roman"/>
+        </w:rPr>
+        <w:t>Database Administrator (DBA)</w:t>
+      </w:r>
+    </w:p>
+    <w:p>
+      <w:pPr>
+        <w:pStyle w:val="ListParagraph"/>
+        <w:numPr>
+          <w:ilvl w:val="0"/>
+          <w:numId w:val="1"/>
+        </w:numPr>
+        <w:jc w:val="left"/>
+        <w:rPr>
+          <w:rFonts w:cs="Times New Roman"/>
+        </w:rPr>
+      </w:pPr>
+      <w:r>
+        <w:rPr>
+          <w:rFonts w:cs="Times New Roman"/>
+        </w:rPr>
+        <w:lastRenderedPageBreak/>
+        <w:t>Mobile App Developer (MAD)</w:t>
+      </w:r>
+    </w:p>
+    <w:p>
+      <w:pPr>
+        <w:pStyle w:val="ListParagraph"/>
+        <w:numPr>
+          <w:ilvl w:val="0"/>
+          <w:numId w:val="1"/>
+        </w:numPr>
+        <w:jc w:val="left"/>
+        <w:rPr>
+          <w:rFonts w:cs="Times New Roman"/>
+        </w:rPr>
+      </w:pPr>
+      <w:r>
+        <w:rPr>
+          <w:rFonts w:cs="Times New Roman"/>
+        </w:rPr>
+        <w:t>Quality Assurance Engineer (QA)</w:t>
+      </w:r>
+    </w:p>
+    <w:p>
+      <w:pPr>
+        <w:pStyle w:val="Heading2"/>
+        <w:rPr>
+          <w:rFonts w:cs="Times New Roman"/>
+        </w:rPr>
+      </w:pPr>
+      <w:r>
+        <w:rPr>
+          <w:rFonts w:cs="Times New Roman"/>
+        </w:rPr>
+        <w:t>Resource Allocation Strategy</w:t>
+      </w:r>
+    </w:p>
+    <w:p>
+      <w:pPr>
+        <w:pStyle w:val="ListParagraph"/>
+        <w:numPr>
+          <w:ilvl w:val="0"/>
+          <w:numId w:val="2"/>
+        </w:numPr>
+        <w:jc w:val="left"/>
+        <w:rPr>
+          <w:rFonts w:cs="Times New Roman"/>
+        </w:rPr>
+      </w:pPr>
+      <w:r>
+        <w:rPr>
+          <w:rFonts w:cs="Times New Roman"/>
+        </w:rPr>
+        <w:t>Cross-functional Teams: The collaboration between the UI/UX designers and front-end developers will speed up design-and developing processes.</w:t>
+      </w:r>
+    </w:p>
+    <w:p>
+      <w:pPr>
+        <w:pStyle w:val="ListParagraph"/>
+        <w:numPr>
+          <w:ilvl w:val="0"/>
+          <w:numId w:val="2"/>
+        </w:numPr>
+        <w:jc w:val="left"/>
+        <w:rPr>
+          <w:rFonts w:cs="Times New Roman"/>
+        </w:rPr>
+      </w:pPr>
+      <w:r>
+        <w:rPr>
+          <w:rFonts w:cs="Times New Roman"/>
+        </w:rPr>
+        <w:t>Task Prioritization: Each task which is assigned will be prioritized based on their significance, preventing any delays.</w:t>
+      </w:r>
+    </w:p>
+    <w:p>
+      <w:pPr>
+        <w:pStyle w:val="ListParagraph"/>
+        <w:numPr>
+          <w:ilvl w:val="0"/>
+          <w:numId w:val="2"/>
+        </w:numPr>
+        <w:jc w:val="left"/>
+        <w:rPr>
+          <w:rFonts w:cs="Times New Roman"/>
+        </w:rPr>
+      </w:pPr>
+      <w:r>
+        <w:rPr>
+          <w:rFonts w:cs="Times New Roman"/>
+        </w:rPr>
+        <w:t xml:space="preserve">Modular development: Each task is broken down into smaller independent units ensuring that developers can work on their tasks </w:t>
+      </w:r>
+      <w:proofErr w:type="gramStart"/>
+      <w:r>
+        <w:rPr>
+          <w:rFonts w:cs="Times New Roman"/>
+        </w:rPr>
+        <w:t>simultaneously.+</w:t>
+      </w:r>
+      <w:proofErr w:type="gramEnd"/>
+    </w:p>
+    <w:p>
+      <w:pPr>
+        <w:pStyle w:val="Heading2"/>
+        <w:rPr>
+          <w:rFonts w:cs="Times New Roman"/>
+        </w:rPr>
+      </w:pPr>
+      <w:r>
+        <w:rPr>
+          <w:rFonts w:cs="Times New Roman"/>
+        </w:rPr>
+        <w:t>Project Management Phase</w:t>
+      </w:r>
+    </w:p>
+    <w:tbl>
+      <w:tblPr>
+        <w:tblStyle w:val="TableGrid"/>
+        <w:tblW w:w="0" w:type="auto"/>
+        <w:tblLook w:val="04A0" w:firstRow="1" w:lastRow="0" w:firstColumn="1" w:lastColumn="0" w:noHBand="0" w:noVBand="1"/>
+      </w:tblPr>
+      <w:tblGrid>
+        <w:gridCol w:w="2254"/>
+        <w:gridCol w:w="2254"/>
+        <w:gridCol w:w="2254"/>
+        <w:gridCol w:w="2254"/>
+      </w:tblGrid>
+      <w:tr>
+        <w:tc>
+          <w:tcPr>
+            <w:tcW w:w="2254" w:type="dxa"/>
+          </w:tcPr>
+          <w:p>
+            <w:pPr>
+              <w:rPr>
+                <w:rFonts w:cs="Times New Roman"/>
+              </w:rPr>
+            </w:pPr>
+            <w:r>
+              <w:rPr>
+                <w:rFonts w:cs="Times New Roman"/>
+              </w:rPr>
+              <w:t>Task</w:t>
+            </w:r>
+          </w:p>
+        </w:tc>
+        <w:tc>
+          <w:tcPr>
+            <w:tcW w:w="2254" w:type="dxa"/>
+          </w:tcPr>
+          <w:p>
+            <w:pPr>
+              <w:rPr>
+                <w:rFonts w:cs="Times New Roman"/>
+              </w:rPr>
+            </w:pPr>
+            <w:r>
+              <w:rPr>
+                <w:rFonts w:cs="Times New Roman"/>
+              </w:rPr>
+              <w:t>Resource Allocation</w:t>
+            </w:r>
+          </w:p>
+        </w:tc>
+        <w:tc>
+          <w:tcPr>
+            <w:tcW w:w="2254" w:type="dxa"/>
+          </w:tcPr>
+          <w:p>
+            <w:pPr>
+              <w:rPr>
+                <w:rFonts w:cs="Times New Roman"/>
+              </w:rPr>
+            </w:pPr>
+            <w:r>
+              <w:rPr>
+                <w:rFonts w:cs="Times New Roman"/>
+              </w:rPr>
+              <w:t>Estimated Duration</w:t>
+            </w:r>
+          </w:p>
+        </w:tc>
+        <w:tc>
+          <w:tcPr>
+            <w:tcW w:w="2254" w:type="dxa"/>
+          </w:tcPr>
+          <w:p>
+            <w:pPr>
+              <w:rPr>
+                <w:rFonts w:cs="Times New Roman"/>
+              </w:rPr>
+            </w:pPr>
+            <w:r>
+              <w:rPr>
+                <w:rFonts w:cs="Times New Roman"/>
+              </w:rPr>
+              <w:t>Notes</w:t>
+            </w:r>
+          </w:p>
+        </w:tc>
+      </w:tr>
+      <w:tr>
+        <w:tc>
+          <w:tcPr>
+            <w:tcW w:w="2254" w:type="dxa"/>
+          </w:tcPr>
+          <w:p>
+            <w:pPr>
+              <w:rPr>
+                <w:rFonts w:cs="Times New Roman"/>
+              </w:rPr>
+            </w:pPr>
+            <w:r>
+              <w:rPr>
+                <w:rFonts w:cs="Times New Roman"/>
+              </w:rPr>
+              <w:t>Project Management Plan</w:t>
+            </w:r>
+          </w:p>
+        </w:tc>
+        <w:tc>
+          <w:tcPr>
+            <w:tcW w:w="2254" w:type="dxa"/>
+          </w:tcPr>
+          <w:p>
+            <w:pPr>
+              <w:rPr>
+                <w:rFonts w:cs="Times New Roman"/>
+              </w:rPr>
+            </w:pPr>
+            <w:r>
+              <w:rPr>
+                <w:rFonts w:cs="Times New Roman"/>
+              </w:rPr>
+              <w:t>Project Manager</w:t>
+            </w:r>
+          </w:p>
+        </w:tc>
+        <w:tc>
+          <w:tcPr>
+            <w:tcW w:w="2254" w:type="dxa"/>
+          </w:tcPr>
+          <w:p>
+            <w:pPr>
+              <w:rPr>
+                <w:rFonts w:cs="Times New Roman"/>
+              </w:rPr>
+            </w:pPr>
+            <w:r>
+              <w:rPr>
+                <w:rFonts w:cs="Times New Roman"/>
+              </w:rPr>
+              <w:t>3 days</w:t>
+            </w:r>
+          </w:p>
+        </w:tc>
+        <w:tc>
+          <w:tcPr>
+            <w:tcW w:w="2254" w:type="dxa"/>
+          </w:tcPr>
+          <w:p>
+            <w:pPr>
+              <w:rPr>
+                <w:rFonts w:cs="Times New Roman"/>
+              </w:rPr>
+            </w:pPr>
+            <w:r>
+              <w:rPr>
+                <w:rFonts w:cs="Times New Roman"/>
+              </w:rPr>
+              <w:t>The project manager will consult with team to outline and assign tasks.</w:t>
+            </w:r>
+          </w:p>
+        </w:tc>
+      </w:tr>
+      <w:tr>
+        <w:tc>
+          <w:tcPr>
+            <w:tcW w:w="2254" w:type="dxa"/>
+          </w:tcPr>
+          <w:p>
+            <w:pPr>
+              <w:rPr>
+                <w:rFonts w:cs="Times New Roman"/>
+              </w:rPr>
+            </w:pPr>
+            <w:r>
+              <w:rPr>
+                <w:rFonts w:cs="Times New Roman"/>
+              </w:rPr>
+              <w:t>Scope Statement</w:t>
+            </w:r>
+          </w:p>
+        </w:tc>
+        <w:tc>
+          <w:tcPr>
+            <w:tcW w:w="2254" w:type="dxa"/>
+          </w:tcPr>
+          <w:p>
+            <w:pPr>
+              <w:rPr>
+                <w:rFonts w:cs="Times New Roman"/>
+              </w:rPr>
+            </w:pPr>
+            <w:r>
+              <w:rPr>
+                <w:rFonts w:cs="Times New Roman"/>
+              </w:rPr>
+              <w:t>Project Manager</w:t>
+            </w:r>
+          </w:p>
+        </w:tc>
+        <w:tc>
+          <w:tcPr>
+            <w:tcW w:w="2254" w:type="dxa"/>
+          </w:tcPr>
+          <w:p>
+            <w:pPr>
+              <w:rPr>
+                <w:rFonts w:cs="Times New Roman"/>
+              </w:rPr>
+            </w:pPr>
+            <w:r>
+              <w:rPr>
+                <w:rFonts w:cs="Times New Roman"/>
+              </w:rPr>
+              <w:t>1 day</w:t>
+            </w:r>
+          </w:p>
+        </w:tc>
+        <w:tc>
+          <w:tcPr>
+            <w:tcW w:w="2254" w:type="dxa"/>
+          </w:tcPr>
+          <w:p>
+            <w:pPr>
+              <w:rPr>
+                <w:rFonts w:cs="Times New Roman"/>
+              </w:rPr>
+            </w:pPr>
+            <w:r>
+              <w:rPr>
+                <w:rFonts w:cs="Times New Roman"/>
+              </w:rPr>
+              <w:t>Project manager defines the scope of the project.</w:t>
+            </w:r>
+          </w:p>
+        </w:tc>
+      </w:tr>
+      <w:tr>
+        <w:tc>
+          <w:tcPr>
+            <w:tcW w:w="2254" w:type="dxa"/>
+          </w:tcPr>
+          <w:p>
+            <w:pPr>
+              <w:rPr>
+                <w:rFonts w:cs="Times New Roman"/>
+              </w:rPr>
+            </w:pPr>
+            <w:r>
+              <w:rPr>
+                <w:rFonts w:cs="Times New Roman"/>
+              </w:rPr>
+              <w:t>Scheduling</w:t>
+            </w:r>
+          </w:p>
+        </w:tc>
+        <w:tc>
+          <w:tcPr>
+            <w:tcW w:w="2254" w:type="dxa"/>
+          </w:tcPr>
+          <w:p>
+            <w:pPr>
+              <w:rPr>
+                <w:rFonts w:cs="Times New Roman"/>
+              </w:rPr>
+            </w:pPr>
+            <w:r>
+              <w:rPr>
+                <w:rFonts w:cs="Times New Roman"/>
+              </w:rPr>
+              <w:t>Project Manager</w:t>
+            </w:r>
+          </w:p>
+        </w:tc>
+        <w:tc>
+          <w:tcPr>
+            <w:tcW w:w="2254" w:type="dxa"/>
+          </w:tcPr>
+          <w:p>
+            <w:pPr>
+              <w:rPr>
+                <w:rFonts w:cs="Times New Roman"/>
+              </w:rPr>
+            </w:pPr>
+            <w:r>
+              <w:rPr>
+                <w:rFonts w:cs="Times New Roman"/>
+              </w:rPr>
+              <w:t>3 days</w:t>
+            </w:r>
+          </w:p>
+        </w:tc>
+        <w:tc>
+          <w:tcPr>
+            <w:tcW w:w="2254" w:type="dxa"/>
+          </w:tcPr>
+          <w:p>
+            <w:pPr>
+              <w:rPr>
+                <w:rFonts w:cs="Times New Roman"/>
+              </w:rPr>
+            </w:pPr>
+            <w:r>
+              <w:rPr>
+                <w:rFonts w:cs="Times New Roman"/>
+              </w:rPr>
+              <w:t>Project manager assigns tasks to members with estimated timelines.</w:t>
+            </w:r>
+          </w:p>
+        </w:tc>
+      </w:tr>
+      <w:tr>
+        <w:tc>
+          <w:tcPr>
+            <w:tcW w:w="2254" w:type="dxa"/>
+          </w:tcPr>
+          <w:p>
+            <w:pPr>
+              <w:rPr>
+                <w:rFonts w:cs="Times New Roman"/>
+              </w:rPr>
+            </w:pPr>
+            <w:r>
+              <w:rPr>
+                <w:rFonts w:cs="Times New Roman"/>
+              </w:rPr>
+              <w:t>Risk Planning</w:t>
+            </w:r>
+          </w:p>
+        </w:tc>
+        <w:tc>
+          <w:tcPr>
+            <w:tcW w:w="2254" w:type="dxa"/>
+          </w:tcPr>
+          <w:p>
+            <w:pPr>
+              <w:rPr>
+                <w:rFonts w:cs="Times New Roman"/>
+              </w:rPr>
+            </w:pPr>
+            <w:r>
+              <w:rPr>
+                <w:rFonts w:cs="Times New Roman"/>
+              </w:rPr>
+              <w:t>Project Manager, QA Engineer</w:t>
+            </w:r>
+          </w:p>
+        </w:tc>
+        <w:tc>
+          <w:tcPr>
+            <w:tcW w:w="2254" w:type="dxa"/>
+          </w:tcPr>
+          <w:p>
+            <w:pPr>
+              <w:rPr>
+                <w:rFonts w:cs="Times New Roman"/>
+              </w:rPr>
+            </w:pPr>
+            <w:r>
+              <w:rPr>
+                <w:rFonts w:cs="Times New Roman"/>
+              </w:rPr>
+              <w:t>2 days</w:t>
+            </w:r>
+          </w:p>
+        </w:tc>
+        <w:tc>
+          <w:tcPr>
+            <w:tcW w:w="2254" w:type="dxa"/>
+          </w:tcPr>
+          <w:p>
+            <w:pPr>
+              <w:rPr>
+                <w:rFonts w:cs="Times New Roman"/>
+              </w:rPr>
+            </w:pPr>
+            <w:r>
+              <w:rPr>
+                <w:rFonts w:cs="Times New Roman"/>
+              </w:rPr>
+              <w:t>Project manager and QA engineer identify risks along with mitigation strategies.</w:t>
+            </w:r>
+          </w:p>
+        </w:tc>
+      </w:tr>
+      <w:tr>
+        <w:tc>
+          <w:tcPr>
+            <w:tcW w:w="2254" w:type="dxa"/>
+          </w:tcPr>
+          <w:p>
+            <w:pPr>
+              <w:rPr>
+                <w:rFonts w:cs="Times New Roman"/>
+              </w:rPr>
+            </w:pPr>
+            <w:r>
+              <w:rPr>
+                <w:rFonts w:cs="Times New Roman"/>
+              </w:rPr>
+              <w:t>Plan Changes</w:t>
+            </w:r>
+          </w:p>
+        </w:tc>
+        <w:tc>
+          <w:tcPr>
+            <w:tcW w:w="2254" w:type="dxa"/>
+          </w:tcPr>
+          <w:p>
+            <w:pPr>
+              <w:rPr>
+                <w:rFonts w:cs="Times New Roman"/>
+              </w:rPr>
+            </w:pPr>
+            <w:r>
+              <w:rPr>
+                <w:rFonts w:cs="Times New Roman"/>
+              </w:rPr>
+              <w:t>Project Manager</w:t>
+            </w:r>
+          </w:p>
+        </w:tc>
+        <w:tc>
+          <w:tcPr>
+            <w:tcW w:w="2254" w:type="dxa"/>
+          </w:tcPr>
+          <w:p>
+            <w:pPr>
+              <w:rPr>
+                <w:rFonts w:cs="Times New Roman"/>
+              </w:rPr>
+            </w:pPr>
+            <w:r>
+              <w:rPr>
+                <w:rFonts w:cs="Times New Roman"/>
+              </w:rPr>
+              <w:t>Ongoing</w:t>
+            </w:r>
+          </w:p>
+        </w:tc>
+        <w:tc>
+          <w:tcPr>
+            <w:tcW w:w="2254" w:type="dxa"/>
+          </w:tcPr>
+          <w:p>
+            <w:pPr>
+              <w:rPr>
+                <w:rFonts w:cs="Times New Roman"/>
+              </w:rPr>
+            </w:pPr>
+            <w:r>
+              <w:rPr>
+                <w:rFonts w:cs="Times New Roman"/>
+              </w:rPr>
+              <w:t xml:space="preserve">Project manager monitors each task and </w:t>
+            </w:r>
+            <w:proofErr w:type="gramStart"/>
+            <w:r>
+              <w:rPr>
+                <w:rFonts w:cs="Times New Roman"/>
+              </w:rPr>
+              <w:t>makes adjustments</w:t>
+            </w:r>
+            <w:proofErr w:type="gramEnd"/>
+            <w:r>
+              <w:rPr>
+                <w:rFonts w:cs="Times New Roman"/>
+              </w:rPr>
+              <w:t xml:space="preserve"> as needed.</w:t>
+            </w:r>
+          </w:p>
+        </w:tc>
+      </w:tr>
+    </w:tbl>
+    <w:p>
+      <w:pPr>
+        <w:rPr>
+          <w:rFonts w:cs="Times New Roman"/>
+        </w:rPr>
+      </w:pPr>
+    </w:p>
+    <w:p>
+      <w:pPr>
+        <w:pStyle w:val="Heading2"/>
+        <w:rPr>
+          <w:rFonts w:cs="Times New Roman"/>
+        </w:rPr>
+      </w:pPr>
+      <w:r>
+        <w:rPr>
+          <w:rFonts w:cs="Times New Roman"/>
+        </w:rPr>
+        <w:t>Analysis Phase</w:t>
+      </w:r>
+    </w:p>
+    <w:tbl>
+      <w:tblPr>
+        <w:tblStyle w:val="TableGrid"/>
+        <w:tblW w:w="0" w:type="auto"/>
+        <w:tblLook w:val="04A0" w:firstRow="1" w:lastRow="0" w:firstColumn="1" w:lastColumn="0" w:noHBand="0" w:noVBand="1"/>
+      </w:tblPr>
+      <w:tblGrid>
+        <w:gridCol w:w="2254"/>
+        <w:gridCol w:w="2254"/>
+        <w:gridCol w:w="2254"/>
+        <w:gridCol w:w="2254"/>
+      </w:tblGrid>
+      <w:tr>
+        <w:tc>
+          <w:tcPr>
+            <w:tcW w:w="2254" w:type="dxa"/>
+          </w:tcPr>
+          <w:p>
+            <w:pPr>
+              <w:rPr>
+                <w:rFonts w:cs="Times New Roman"/>
+              </w:rPr>
+            </w:pPr>
+            <w:r>
+              <w:rPr>
+                <w:rFonts w:cs="Times New Roman"/>
+              </w:rPr>
+              <w:t>Task</w:t>
+            </w:r>
+          </w:p>
+        </w:tc>
+        <w:tc>
+          <w:tcPr>
+            <w:tcW w:w="2254" w:type="dxa"/>
+          </w:tcPr>
+          <w:p>
+            <w:pPr>
+              <w:rPr>
+                <w:rFonts w:cs="Times New Roman"/>
+              </w:rPr>
+            </w:pPr>
+            <w:r>
+              <w:rPr>
+                <w:rFonts w:cs="Times New Roman"/>
+              </w:rPr>
+              <w:t>Resource Allocation</w:t>
+            </w:r>
+          </w:p>
+        </w:tc>
+        <w:tc>
+          <w:tcPr>
+            <w:tcW w:w="2254" w:type="dxa"/>
+          </w:tcPr>
+          <w:p>
+            <w:pPr>
+              <w:rPr>
+                <w:rFonts w:cs="Times New Roman"/>
+              </w:rPr>
+            </w:pPr>
+            <w:r>
+              <w:rPr>
+                <w:rFonts w:cs="Times New Roman"/>
+              </w:rPr>
+              <w:t>Estimated Duration</w:t>
+            </w:r>
+          </w:p>
+        </w:tc>
+        <w:tc>
+          <w:tcPr>
+            <w:tcW w:w="2254" w:type="dxa"/>
+          </w:tcPr>
+          <w:p>
+            <w:pPr>
+              <w:rPr>
+                <w:rFonts w:cs="Times New Roman"/>
+              </w:rPr>
+            </w:pPr>
+            <w:r>
+              <w:rPr>
+                <w:rFonts w:cs="Times New Roman"/>
+              </w:rPr>
+              <w:t>Notes</w:t>
+            </w:r>
+          </w:p>
+        </w:tc>
+      </w:tr>
+      <w:tr>
+        <w:tc>
+          <w:tcPr>
+            <w:tcW w:w="2254" w:type="dxa"/>
+          </w:tcPr>
+          <w:p>
+            <w:pPr>
+              <w:rPr>
+                <w:rFonts w:cs="Times New Roman"/>
+              </w:rPr>
+            </w:pPr>
+            <w:r>
+              <w:rPr>
+                <w:rFonts w:cs="Times New Roman"/>
+              </w:rPr>
+              <w:t>Interviews</w:t>
+            </w:r>
+          </w:p>
+        </w:tc>
+        <w:tc>
+          <w:tcPr>
+            <w:tcW w:w="2254" w:type="dxa"/>
+          </w:tcPr>
+          <w:p>
+            <w:pPr>
+              <w:rPr>
+                <w:rFonts w:cs="Times New Roman"/>
+              </w:rPr>
+            </w:pPr>
+            <w:r>
+              <w:rPr>
+                <w:rFonts w:cs="Times New Roman"/>
+              </w:rPr>
+              <w:t>Project Manager</w:t>
+            </w:r>
+          </w:p>
+        </w:tc>
+        <w:tc>
+          <w:tcPr>
+            <w:tcW w:w="2254" w:type="dxa"/>
+          </w:tcPr>
+          <w:p>
+            <w:pPr>
+              <w:rPr>
+                <w:rFonts w:cs="Times New Roman"/>
+              </w:rPr>
+            </w:pPr>
+            <w:r>
+              <w:rPr>
+                <w:rFonts w:cs="Times New Roman"/>
+              </w:rPr>
+              <w:t>3 days</w:t>
+            </w:r>
+          </w:p>
+        </w:tc>
+        <w:tc>
+          <w:tcPr>
+            <w:tcW w:w="2254" w:type="dxa"/>
+          </w:tcPr>
+          <w:p>
+            <w:pPr>
+              <w:rPr>
+                <w:rFonts w:cs="Times New Roman"/>
+              </w:rPr>
+            </w:pPr>
+            <w:r>
+              <w:rPr>
+                <w:rFonts w:cs="Times New Roman"/>
+              </w:rPr>
+              <w:t>Project manager will meet with stakeholders to gather requirements.</w:t>
+            </w:r>
+          </w:p>
+        </w:tc>
+      </w:tr>
+      <w:tr>
+        <w:tc>
+          <w:tcPr>
+            <w:tcW w:w="2254" w:type="dxa"/>
+          </w:tcPr>
+          <w:p>
+            <w:pPr>
+              <w:rPr>
+                <w:rFonts w:cs="Times New Roman"/>
+              </w:rPr>
+            </w:pPr>
+            <w:r>
+              <w:rPr>
+                <w:rFonts w:cs="Times New Roman"/>
+              </w:rPr>
+              <w:t>Requirement Specifications</w:t>
+            </w:r>
+          </w:p>
+        </w:tc>
+        <w:tc>
+          <w:tcPr>
+            <w:tcW w:w="2254" w:type="dxa"/>
+          </w:tcPr>
+          <w:p>
+            <w:pPr>
+              <w:rPr>
+                <w:rFonts w:cs="Times New Roman"/>
+              </w:rPr>
+            </w:pPr>
+            <w:r>
+              <w:rPr>
+                <w:rFonts w:cs="Times New Roman"/>
+              </w:rPr>
+              <w:t>Project Manager, SA, FED, BED, MAD, UX</w:t>
+            </w:r>
+          </w:p>
+        </w:tc>
+        <w:tc>
+          <w:tcPr>
+            <w:tcW w:w="2254" w:type="dxa"/>
+          </w:tcPr>
+          <w:p>
+            <w:pPr>
+              <w:rPr>
+                <w:rFonts w:cs="Times New Roman"/>
+              </w:rPr>
+            </w:pPr>
+            <w:r>
+              <w:rPr>
+                <w:rFonts w:cs="Times New Roman"/>
+              </w:rPr>
+              <w:t>2 days</w:t>
+            </w:r>
+          </w:p>
+        </w:tc>
+        <w:tc>
+          <w:tcPr>
+            <w:tcW w:w="2254" w:type="dxa"/>
+          </w:tcPr>
+          <w:p>
+            <w:pPr>
+              <w:rPr>
+                <w:rFonts w:cs="Times New Roman"/>
+              </w:rPr>
+            </w:pPr>
+            <w:r>
+              <w:rPr>
+                <w:rFonts w:cs="Times New Roman"/>
+              </w:rPr>
+              <w:t>Project manager and developer team analyse requirements to identify needs.</w:t>
+            </w:r>
+          </w:p>
+        </w:tc>
+      </w:tr>
+      <w:tr>
+        <w:tc>
+          <w:tcPr>
+            <w:tcW w:w="2254" w:type="dxa"/>
+          </w:tcPr>
+          <w:p>
+            <w:pPr>
+              <w:rPr>
+                <w:rFonts w:cs="Times New Roman"/>
+              </w:rPr>
+            </w:pPr>
+            <w:r>
+              <w:rPr>
+                <w:rFonts w:cs="Times New Roman"/>
+              </w:rPr>
+              <w:t>Use Cases</w:t>
+            </w:r>
+          </w:p>
+        </w:tc>
+        <w:tc>
+          <w:tcPr>
+            <w:tcW w:w="2254" w:type="dxa"/>
+          </w:tcPr>
+          <w:p>
+            <w:pPr>
+              <w:rPr>
+                <w:rFonts w:cs="Times New Roman"/>
+              </w:rPr>
+            </w:pPr>
+            <w:r>
+              <w:rPr>
+                <w:rFonts w:cs="Times New Roman"/>
+              </w:rPr>
+              <w:t>Project Manager, Solutions Architect</w:t>
+            </w:r>
+          </w:p>
+        </w:tc>
+        <w:tc>
+          <w:tcPr>
+            <w:tcW w:w="2254" w:type="dxa"/>
+          </w:tcPr>
+          <w:p>
+            <w:pPr>
+              <w:rPr>
+                <w:rFonts w:cs="Times New Roman"/>
+              </w:rPr>
+            </w:pPr>
+            <w:r>
+              <w:rPr>
+                <w:rFonts w:cs="Times New Roman"/>
+              </w:rPr>
+              <w:t>1 week</w:t>
+            </w:r>
+          </w:p>
+        </w:tc>
+        <w:tc>
+          <w:tcPr>
+            <w:tcW w:w="2254" w:type="dxa"/>
+          </w:tcPr>
+          <w:p>
+            <w:pPr>
+              <w:rPr>
+                <w:rFonts w:cs="Times New Roman"/>
+              </w:rPr>
+            </w:pPr>
+            <w:r>
+              <w:rPr>
+                <w:rFonts w:cs="Times New Roman"/>
+              </w:rPr>
+              <w:t>Suitable scenarios are created for the team.</w:t>
+            </w:r>
+          </w:p>
+        </w:tc>
+      </w:tr>
+      <w:tr>
+        <w:tc>
+          <w:tcPr>
+            <w:tcW w:w="2254" w:type="dxa"/>
+          </w:tcPr>
+          <w:p>
+            <w:pPr>
+              <w:rPr>
+                <w:rFonts w:cs="Times New Roman"/>
+              </w:rPr>
+            </w:pPr>
+            <w:r>
+              <w:rPr>
+                <w:rFonts w:cs="Times New Roman"/>
+              </w:rPr>
+              <w:t>Reporting Needs</w:t>
+            </w:r>
+          </w:p>
+        </w:tc>
+        <w:tc>
+          <w:tcPr>
+            <w:tcW w:w="2254" w:type="dxa"/>
+          </w:tcPr>
+          <w:p>
+            <w:pPr>
+              <w:rPr>
+                <w:rFonts w:cs="Times New Roman"/>
+              </w:rPr>
+            </w:pPr>
+            <w:r>
+              <w:rPr>
+                <w:rFonts w:cs="Times New Roman"/>
+              </w:rPr>
+              <w:t>Project Manager</w:t>
+            </w:r>
+          </w:p>
+        </w:tc>
+        <w:tc>
+          <w:tcPr>
+            <w:tcW w:w="2254" w:type="dxa"/>
+          </w:tcPr>
+          <w:p>
+            <w:pPr>
+              <w:rPr>
+                <w:rFonts w:cs="Times New Roman"/>
+              </w:rPr>
+            </w:pPr>
+            <w:r>
+              <w:rPr>
+                <w:rFonts w:cs="Times New Roman"/>
+              </w:rPr>
+              <w:t>2 days</w:t>
+            </w:r>
+          </w:p>
+        </w:tc>
+        <w:tc>
+          <w:tcPr>
+            <w:tcW w:w="2254" w:type="dxa"/>
+          </w:tcPr>
+          <w:p>
+            <w:pPr>
+              <w:rPr>
+                <w:rFonts w:cs="Times New Roman"/>
+              </w:rPr>
+            </w:pPr>
+            <w:r>
+              <w:rPr>
+                <w:rFonts w:cs="Times New Roman"/>
+              </w:rPr>
+              <w:t>Project manager analyses process performance and quality; ensures customer satisfaction.</w:t>
+            </w:r>
+          </w:p>
+        </w:tc>
+      </w:tr>
+    </w:tbl>
+    <w:p>
+      <w:pPr>
+        <w:rPr>
+          <w:rFonts w:cs="Times New Roman"/>
+        </w:rPr>
+      </w:pPr>
+    </w:p>
+    <w:p>
+      <w:pPr>
+        <w:rPr>
+          <w:rFonts w:cs="Times New Roman"/>
+        </w:rPr>
+      </w:pPr>
+    </w:p>
+    <w:p>
+      <w:pPr>
+        <w:pStyle w:val="Heading2"/>
+        <w:rPr>
+          <w:rFonts w:cs="Times New Roman"/>
+        </w:rPr>
+      </w:pPr>
+      <w:r>
+        <w:rPr>
+          <w:rFonts w:cs="Times New Roman"/>
+        </w:rPr>
+        <w:t>Design Phase</w:t>
+      </w:r>
+    </w:p>
+    <w:tbl>
+      <w:tblPr>
+        <w:tblStyle w:val="TableGrid"/>
+        <w:tblW w:w="0" w:type="auto"/>
+        <w:tblLook w:val="04A0" w:firstRow="1" w:lastRow="0" w:firstColumn="1" w:lastColumn="0" w:noHBand="0" w:noVBand="1"/>
+      </w:tblPr>
+      <w:tblGrid>
+        <w:gridCol w:w="2254"/>
+        <w:gridCol w:w="2254"/>
+        <w:gridCol w:w="2254"/>
+        <w:gridCol w:w="2254"/>
+      </w:tblGrid>
+      <w:tr>
+        <w:tc>
+          <w:tcPr>
+            <w:tcW w:w="2254" w:type="dxa"/>
+          </w:tcPr>
+          <w:p>
+            <w:pPr>
+              <w:rPr>
+                <w:rFonts w:cs="Times New Roman"/>
+              </w:rPr>
+            </w:pPr>
+            <w:r>
+              <w:rPr>
+                <w:rFonts w:cs="Times New Roman"/>
+              </w:rPr>
+              <w:t>Task</w:t>
+            </w:r>
+          </w:p>
+        </w:tc>
+        <w:tc>
+          <w:tcPr>
+            <w:tcW w:w="2254" w:type="dxa"/>
+          </w:tcPr>
+          <w:p>
+            <w:pPr>
+              <w:rPr>
+                <w:rFonts w:cs="Times New Roman"/>
+              </w:rPr>
+            </w:pPr>
+            <w:r>
+              <w:rPr>
+                <w:rFonts w:cs="Times New Roman"/>
+              </w:rPr>
+              <w:t>Resource Allocation</w:t>
+            </w:r>
+          </w:p>
+        </w:tc>
+        <w:tc>
+          <w:tcPr>
+            <w:tcW w:w="2254" w:type="dxa"/>
+          </w:tcPr>
+          <w:p>
+            <w:pPr>
+              <w:rPr>
+                <w:rFonts w:cs="Times New Roman"/>
+              </w:rPr>
+            </w:pPr>
+            <w:r>
+              <w:rPr>
+                <w:rFonts w:cs="Times New Roman"/>
+              </w:rPr>
+              <w:t>Estimated Duration</w:t>
+            </w:r>
+          </w:p>
+        </w:tc>
+        <w:tc>
+          <w:tcPr>
+            <w:tcW w:w="2254" w:type="dxa"/>
+          </w:tcPr>
+          <w:p>
+            <w:pPr>
+              <w:rPr>
+                <w:rFonts w:cs="Times New Roman"/>
+              </w:rPr>
+            </w:pPr>
+            <w:r>
+              <w:rPr>
+                <w:rFonts w:cs="Times New Roman"/>
+              </w:rPr>
+              <w:t>Notes</w:t>
+            </w:r>
+          </w:p>
+        </w:tc>
+      </w:tr>
+      <w:tr>
+        <w:tc>
+          <w:tcPr>
+            <w:tcW w:w="2254" w:type="dxa"/>
+          </w:tcPr>
+          <w:p>
+            <w:pPr>
+              <w:rPr>
+                <w:rFonts w:cs="Times New Roman"/>
+              </w:rPr>
+            </w:pPr>
+            <w:r>
+              <w:rPr>
+                <w:rFonts w:cs="Times New Roman"/>
+              </w:rPr>
+              <w:t>Prototype Design</w:t>
+            </w:r>
+          </w:p>
+        </w:tc>
+        <w:tc>
+          <w:tcPr>
+            <w:tcW w:w="2254" w:type="dxa"/>
+          </w:tcPr>
+          <w:p>
+            <w:pPr>
+              <w:rPr>
+                <w:rFonts w:cs="Times New Roman"/>
+              </w:rPr>
+            </w:pPr>
+            <w:r>
+              <w:rPr>
+                <w:rFonts w:cs="Times New Roman"/>
+              </w:rPr>
+              <w:t>SA, UX, BED, FED, MAD, DBA</w:t>
+            </w:r>
+          </w:p>
+        </w:tc>
+        <w:tc>
+          <w:tcPr>
+            <w:tcW w:w="2254" w:type="dxa"/>
+          </w:tcPr>
+          <w:p>
+            <w:pPr>
+              <w:rPr>
+                <w:rFonts w:cs="Times New Roman"/>
+              </w:rPr>
+            </w:pPr>
+            <w:r>
+              <w:rPr>
+                <w:rFonts w:cs="Times New Roman"/>
+              </w:rPr>
+              <w:t>1 weeks</w:t>
+            </w:r>
+          </w:p>
+        </w:tc>
+        <w:tc>
+          <w:tcPr>
+            <w:tcW w:w="2254" w:type="dxa"/>
+          </w:tcPr>
+          <w:p>
+            <w:pPr>
+              <w:rPr>
+                <w:rFonts w:cs="Times New Roman"/>
+              </w:rPr>
+            </w:pPr>
+            <w:r>
+              <w:rPr>
+                <w:rFonts w:cs="Times New Roman"/>
+              </w:rPr>
+              <w:t>Entire development team works together designing the prototype.</w:t>
+            </w:r>
+          </w:p>
+        </w:tc>
+      </w:tr>
+      <w:tr>
+        <w:tc>
+          <w:tcPr>
+            <w:tcW w:w="2254" w:type="dxa"/>
+          </w:tcPr>
+          <w:p>
+            <w:pPr>
+              <w:rPr>
+                <w:rFonts w:cs="Times New Roman"/>
+              </w:rPr>
+            </w:pPr>
+            <w:r>
+              <w:rPr>
+                <w:rFonts w:cs="Times New Roman"/>
+              </w:rPr>
+              <w:t>Architecture Design</w:t>
+            </w:r>
+          </w:p>
+        </w:tc>
+        <w:tc>
+          <w:tcPr>
+            <w:tcW w:w="2254" w:type="dxa"/>
+          </w:tcPr>
+          <w:p>
+            <w:pPr>
+              <w:rPr>
+                <w:rFonts w:cs="Times New Roman"/>
+              </w:rPr>
+            </w:pPr>
+            <w:r>
+              <w:rPr>
+                <w:rFonts w:cs="Times New Roman"/>
+              </w:rPr>
+              <w:t>SA, DBA</w:t>
+            </w:r>
+          </w:p>
+        </w:tc>
+        <w:tc>
+          <w:tcPr>
+            <w:tcW w:w="2254" w:type="dxa"/>
+          </w:tcPr>
+          <w:p>
+            <w:pPr>
+              <w:rPr>
+                <w:rFonts w:cs="Times New Roman"/>
+              </w:rPr>
+            </w:pPr>
+            <w:r>
+              <w:rPr>
+                <w:rFonts w:cs="Times New Roman"/>
+              </w:rPr>
+              <w:t>1 week</w:t>
+            </w:r>
+          </w:p>
+        </w:tc>
+        <w:tc>
+          <w:tcPr>
+            <w:tcW w:w="2254" w:type="dxa"/>
+          </w:tcPr>
+          <w:p>
+            <w:pPr>
+              <w:rPr>
+                <w:rFonts w:cs="Times New Roman"/>
+              </w:rPr>
+            </w:pPr>
+            <w:r>
+              <w:rPr>
+                <w:rFonts w:cs="Times New Roman"/>
+              </w:rPr>
+              <w:t>Solutions architect leads with designing the system architecture as the database administrator designs the database schema.</w:t>
+            </w:r>
+          </w:p>
+        </w:tc>
+      </w:tr>
+      <w:tr>
+        <w:tc>
+          <w:tcPr>
+            <w:tcW w:w="2254" w:type="dxa"/>
+          </w:tcPr>
+          <w:p>
+            <w:pPr>
+              <w:rPr>
+                <w:rFonts w:cs="Times New Roman"/>
+              </w:rPr>
+            </w:pPr>
+            <w:r>
+              <w:rPr>
+                <w:rFonts w:cs="Times New Roman"/>
+              </w:rPr>
+              <w:t>Improving Site Performance</w:t>
+            </w:r>
+          </w:p>
+        </w:tc>
+        <w:tc>
+          <w:tcPr>
+            <w:tcW w:w="2254" w:type="dxa"/>
+          </w:tcPr>
+          <w:p>
+            <w:pPr>
+              <w:rPr>
+                <w:rFonts w:cs="Times New Roman"/>
+              </w:rPr>
+            </w:pPr>
+            <w:r>
+              <w:rPr>
+                <w:rFonts w:cs="Times New Roman"/>
+              </w:rPr>
+              <w:t>SA, UX, FED, MAD, BED</w:t>
+            </w:r>
+          </w:p>
+        </w:tc>
+        <w:tc>
+          <w:tcPr>
+            <w:tcW w:w="2254" w:type="dxa"/>
+          </w:tcPr>
+          <w:p>
+            <w:pPr>
+              <w:rPr>
+                <w:rFonts w:cs="Times New Roman"/>
+              </w:rPr>
+            </w:pPr>
+            <w:r>
+              <w:rPr>
+                <w:rFonts w:cs="Times New Roman"/>
+              </w:rPr>
+              <w:t>5 days</w:t>
+            </w:r>
+          </w:p>
+        </w:tc>
+        <w:tc>
+          <w:tcPr>
+            <w:tcW w:w="2254" w:type="dxa"/>
+          </w:tcPr>
+          <w:p>
+            <w:pPr>
+              <w:rPr>
+                <w:rFonts w:cs="Times New Roman"/>
+              </w:rPr>
+            </w:pPr>
+            <w:r>
+              <w:rPr>
+                <w:rFonts w:cs="Times New Roman"/>
+              </w:rPr>
+              <w:t>Focus on improving website and mobile performance, reducing loading times, simplifying user interface.</w:t>
+            </w:r>
+          </w:p>
+        </w:tc>
+      </w:tr>
+    </w:tbl>
+    <w:p>
+      <w:pPr>
+        <w:rPr>
+          <w:rFonts w:cs="Times New Roman"/>
+        </w:rPr>
+      </w:pPr>
+    </w:p>
+    <w:p>
+      <w:pPr>
+        <w:pStyle w:val="Heading2"/>
+        <w:rPr>
+          <w:rFonts w:cs="Times New Roman"/>
+        </w:rPr>
+      </w:pPr>
+      <w:r>
+        <w:rPr>
+          <w:rFonts w:cs="Times New Roman"/>
+        </w:rPr>
+        <w:t>Developing Phase</w:t>
+      </w:r>
+    </w:p>
+    <w:tbl>
+      <w:tblPr>
+        <w:tblStyle w:val="TableGrid"/>
+        <w:tblW w:w="0" w:type="auto"/>
+        <w:tblLook w:val="04A0" w:firstRow="1" w:lastRow="0" w:firstColumn="1" w:lastColumn="0" w:noHBand="0" w:noVBand="1"/>
+      </w:tblPr>
+      <w:tblGrid>
+        <w:gridCol w:w="2254"/>
+        <w:gridCol w:w="2254"/>
+        <w:gridCol w:w="2254"/>
+        <w:gridCol w:w="2254"/>
+      </w:tblGrid>
+      <w:tr>
+        <w:tc>
+          <w:tcPr>
+            <w:tcW w:w="2254" w:type="dxa"/>
+          </w:tcPr>
+          <w:p>
+            <w:pPr>
+              <w:rPr>
+                <w:rFonts w:cs="Times New Roman"/>
+              </w:rPr>
+            </w:pPr>
+            <w:r>
+              <w:rPr>
+                <w:rFonts w:cs="Times New Roman"/>
+              </w:rPr>
+              <w:t>Graphics and Interface</w:t>
+            </w:r>
+          </w:p>
+        </w:tc>
+        <w:tc>
+          <w:tcPr>
+            <w:tcW w:w="2254" w:type="dxa"/>
+          </w:tcPr>
+          <w:p>
+            <w:pPr>
+              <w:rPr>
+                <w:rFonts w:cs="Times New Roman"/>
+              </w:rPr>
+            </w:pPr>
+            <w:r>
+              <w:rPr>
+                <w:rFonts w:cs="Times New Roman"/>
+              </w:rPr>
+              <w:t>FED, UX, MAD</w:t>
+            </w:r>
+          </w:p>
+        </w:tc>
+        <w:tc>
+          <w:tcPr>
+            <w:tcW w:w="2254" w:type="dxa"/>
+          </w:tcPr>
+          <w:p>
+            <w:pPr>
+              <w:rPr>
+                <w:rFonts w:cs="Times New Roman"/>
+              </w:rPr>
+            </w:pPr>
+            <w:r>
+              <w:rPr>
+                <w:rFonts w:cs="Times New Roman"/>
+              </w:rPr>
+              <w:t>4 days</w:t>
+            </w:r>
+          </w:p>
+        </w:tc>
+        <w:tc>
+          <w:tcPr>
+            <w:tcW w:w="2254" w:type="dxa"/>
+          </w:tcPr>
+          <w:p>
+            <w:pPr>
+              <w:rPr>
+                <w:rFonts w:cs="Times New Roman"/>
+              </w:rPr>
+            </w:pPr>
+            <w:r>
+              <w:rPr>
+                <w:rFonts w:cs="Times New Roman"/>
+              </w:rPr>
+              <w:t>Front-end, mobile, and UX developer design the user interface.</w:t>
+            </w:r>
+          </w:p>
+        </w:tc>
+      </w:tr>
+      <w:tr>
+        <w:tc>
+          <w:tcPr>
+            <w:tcW w:w="2254" w:type="dxa"/>
+          </w:tcPr>
+          <w:p>
+            <w:pPr>
+              <w:rPr>
+                <w:rFonts w:cs="Times New Roman"/>
+              </w:rPr>
+            </w:pPr>
+            <w:r>
+              <w:rPr>
+                <w:rFonts w:cs="Times New Roman"/>
+              </w:rPr>
+              <w:t>Content Creation</w:t>
+            </w:r>
+          </w:p>
+        </w:tc>
+        <w:tc>
+          <w:tcPr>
+            <w:tcW w:w="2254" w:type="dxa"/>
+          </w:tcPr>
+          <w:p>
+            <w:pPr>
+              <w:rPr>
+                <w:rFonts w:cs="Times New Roman"/>
+              </w:rPr>
+            </w:pPr>
+            <w:r>
+              <w:rPr>
+                <w:rFonts w:cs="Times New Roman"/>
+              </w:rPr>
+              <w:t>FED, UX</w:t>
+            </w:r>
+          </w:p>
+        </w:tc>
+        <w:tc>
+          <w:tcPr>
+            <w:tcW w:w="2254" w:type="dxa"/>
+          </w:tcPr>
+          <w:p>
+            <w:pPr>
+              <w:rPr>
+                <w:rFonts w:cs="Times New Roman"/>
+              </w:rPr>
+            </w:pPr>
+            <w:r>
+              <w:rPr>
+                <w:rFonts w:cs="Times New Roman"/>
+              </w:rPr>
+              <w:t>2 days</w:t>
+            </w:r>
+          </w:p>
+        </w:tc>
+        <w:tc>
+          <w:tcPr>
+            <w:tcW w:w="2254" w:type="dxa"/>
+          </w:tcPr>
+          <w:p>
+            <w:pPr>
+              <w:rPr>
+                <w:rFonts w:cs="Times New Roman"/>
+              </w:rPr>
+            </w:pPr>
+            <w:r>
+              <w:rPr>
+                <w:rFonts w:cs="Times New Roman"/>
+              </w:rPr>
+              <w:t>Front-end and UX developers focus on creating engaging content for user.</w:t>
+            </w:r>
+          </w:p>
+        </w:tc>
+      </w:tr>
+      <w:tr>
+        <w:tc>
+          <w:tcPr>
+            <w:tcW w:w="2254" w:type="dxa"/>
+          </w:tcPr>
+          <w:p>
+            <w:pPr>
+              <w:rPr>
+                <w:rFonts w:cs="Times New Roman"/>
+              </w:rPr>
+            </w:pPr>
+            <w:r>
+              <w:rPr>
+                <w:rFonts w:cs="Times New Roman"/>
+              </w:rPr>
+              <w:t>Database Implementation</w:t>
+            </w:r>
+          </w:p>
+        </w:tc>
+        <w:tc>
+          <w:tcPr>
+            <w:tcW w:w="2254" w:type="dxa"/>
+          </w:tcPr>
+          <w:p>
+            <w:pPr>
+              <w:rPr>
+                <w:rFonts w:cs="Times New Roman"/>
+              </w:rPr>
+            </w:pPr>
+            <w:r>
+              <w:rPr>
+                <w:rFonts w:cs="Times New Roman"/>
+              </w:rPr>
+              <w:t>DBA</w:t>
+            </w:r>
+          </w:p>
+        </w:tc>
+        <w:tc>
+          <w:tcPr>
+            <w:tcW w:w="2254" w:type="dxa"/>
+          </w:tcPr>
+          <w:p>
+            <w:pPr>
+              <w:rPr>
+                <w:rFonts w:cs="Times New Roman"/>
+              </w:rPr>
+            </w:pPr>
+            <w:r>
+              <w:rPr>
+                <w:rFonts w:cs="Times New Roman"/>
+              </w:rPr>
+              <w:t>3 days</w:t>
+            </w:r>
+          </w:p>
+        </w:tc>
+        <w:tc>
+          <w:tcPr>
+            <w:tcW w:w="2254" w:type="dxa"/>
+          </w:tcPr>
+          <w:p>
+            <w:pPr>
+              <w:rPr>
+                <w:rFonts w:cs="Times New Roman"/>
+              </w:rPr>
+            </w:pPr>
+            <w:r>
+              <w:rPr>
+                <w:rFonts w:cs="Times New Roman"/>
+              </w:rPr>
+              <w:t>Database administrator builds the central database as well as integrating it into the system.</w:t>
+            </w:r>
+          </w:p>
+        </w:tc>
+      </w:tr>
+      <w:tr>
+        <w:tc>
+          <w:tcPr>
+            <w:tcW w:w="2254" w:type="dxa"/>
+          </w:tcPr>
+          <w:p>
+            <w:pPr>
+              <w:rPr>
+                <w:rFonts w:cs="Times New Roman"/>
+              </w:rPr>
+            </w:pPr>
+            <w:proofErr w:type="spellStart"/>
+            <w:r>
+              <w:rPr>
+                <w:rFonts w:cs="Times New Roman"/>
+              </w:rPr>
+              <w:t>Catalog</w:t>
+            </w:r>
+            <w:proofErr w:type="spellEnd"/>
+            <w:r>
+              <w:rPr>
+                <w:rFonts w:cs="Times New Roman"/>
+              </w:rPr>
+              <w:t xml:space="preserve"> Engine</w:t>
+            </w:r>
+          </w:p>
+        </w:tc>
+        <w:tc>
+          <w:tcPr>
+            <w:tcW w:w="2254" w:type="dxa"/>
+          </w:tcPr>
+          <w:p>
+            <w:pPr>
+              <w:rPr>
+                <w:rFonts w:cs="Times New Roman"/>
+              </w:rPr>
+            </w:pPr>
+            <w:r>
+              <w:rPr>
+                <w:rFonts w:cs="Times New Roman"/>
+              </w:rPr>
+              <w:t>BED</w:t>
+            </w:r>
+          </w:p>
+        </w:tc>
+        <w:tc>
+          <w:tcPr>
+            <w:tcW w:w="2254" w:type="dxa"/>
+          </w:tcPr>
+          <w:p>
+            <w:pPr>
+              <w:rPr>
+                <w:rFonts w:cs="Times New Roman"/>
+              </w:rPr>
+            </w:pPr>
+            <w:r>
+              <w:rPr>
+                <w:rFonts w:cs="Times New Roman"/>
+              </w:rPr>
+              <w:t>5 days</w:t>
+            </w:r>
+          </w:p>
+        </w:tc>
+        <w:tc>
+          <w:tcPr>
+            <w:tcW w:w="2254" w:type="dxa"/>
+          </w:tcPr>
+          <w:p>
+            <w:pPr>
+              <w:rPr>
+                <w:rFonts w:cs="Times New Roman"/>
+              </w:rPr>
+            </w:pPr>
+            <w:r>
+              <w:rPr>
+                <w:rFonts w:cs="Times New Roman"/>
+              </w:rPr>
+              <w:t xml:space="preserve">Back-end developers build the </w:t>
+            </w:r>
+            <w:proofErr w:type="spellStart"/>
+            <w:r>
+              <w:rPr>
+                <w:rFonts w:cs="Times New Roman"/>
+              </w:rPr>
+              <w:t>catalog</w:t>
+            </w:r>
+            <w:proofErr w:type="spellEnd"/>
+            <w:r>
+              <w:rPr>
+                <w:rFonts w:cs="Times New Roman"/>
+              </w:rPr>
+              <w:t xml:space="preserve"> and contract management module.</w:t>
+            </w:r>
+          </w:p>
+        </w:tc>
+      </w:tr>
+      <w:tr>
+        <w:tc>
+          <w:tcPr>
+            <w:tcW w:w="2254" w:type="dxa"/>
+          </w:tcPr>
+          <w:p>
+            <w:pPr>
+              <w:rPr>
+                <w:rFonts w:cs="Times New Roman"/>
+              </w:rPr>
+            </w:pPr>
+            <w:r>
+              <w:rPr>
+                <w:rFonts w:cs="Times New Roman"/>
+              </w:rPr>
+              <w:t>Transaction Processing</w:t>
+            </w:r>
+          </w:p>
+        </w:tc>
+        <w:tc>
+          <w:tcPr>
+            <w:tcW w:w="2254" w:type="dxa"/>
+          </w:tcPr>
+          <w:p>
+            <w:pPr>
+              <w:rPr>
+                <w:rFonts w:cs="Times New Roman"/>
+              </w:rPr>
+            </w:pPr>
+            <w:r>
+              <w:rPr>
+                <w:rFonts w:cs="Times New Roman"/>
+              </w:rPr>
+              <w:t>BED</w:t>
+            </w:r>
+          </w:p>
+        </w:tc>
+        <w:tc>
+          <w:tcPr>
+            <w:tcW w:w="2254" w:type="dxa"/>
+          </w:tcPr>
+          <w:p>
+            <w:pPr>
+              <w:rPr>
+                <w:rFonts w:cs="Times New Roman"/>
+              </w:rPr>
+            </w:pPr>
+            <w:r>
+              <w:rPr>
+                <w:rFonts w:cs="Times New Roman"/>
+              </w:rPr>
+              <w:t>5 days</w:t>
+            </w:r>
+          </w:p>
+        </w:tc>
+        <w:tc>
+          <w:tcPr>
+            <w:tcW w:w="2254" w:type="dxa"/>
+          </w:tcPr>
+          <w:p>
+            <w:pPr>
+              <w:rPr>
+                <w:rFonts w:cs="Times New Roman"/>
+              </w:rPr>
+            </w:pPr>
+            <w:r>
+              <w:rPr>
+                <w:rFonts w:cs="Times New Roman"/>
+              </w:rPr>
+              <w:t>Back-end developers design and implements the auto job scheduling functionality.</w:t>
+            </w:r>
+          </w:p>
+        </w:tc>
+      </w:tr>
+      <w:tr>
+        <w:tc>
+          <w:tcPr>
+            <w:tcW w:w="2254" w:type="dxa"/>
+          </w:tcPr>
+          <w:p>
+            <w:pPr>
+              <w:rPr>
+                <w:rFonts w:cs="Times New Roman"/>
+              </w:rPr>
+            </w:pPr>
+            <w:r>
+              <w:rPr>
+                <w:rFonts w:cs="Times New Roman"/>
+              </w:rPr>
+              <w:t>iOS and Android Integration</w:t>
+            </w:r>
+          </w:p>
+        </w:tc>
+        <w:tc>
+          <w:tcPr>
+            <w:tcW w:w="2254" w:type="dxa"/>
+          </w:tcPr>
+          <w:p>
+            <w:pPr>
+              <w:rPr>
+                <w:rFonts w:cs="Times New Roman"/>
+              </w:rPr>
+            </w:pPr>
+            <w:r>
+              <w:rPr>
+                <w:rFonts w:cs="Times New Roman"/>
+              </w:rPr>
+              <w:t>MAD</w:t>
+            </w:r>
+          </w:p>
+        </w:tc>
+        <w:tc>
+          <w:tcPr>
+            <w:tcW w:w="2254" w:type="dxa"/>
+          </w:tcPr>
+          <w:p>
+            <w:pPr>
+              <w:rPr>
+                <w:rFonts w:cs="Times New Roman"/>
+              </w:rPr>
+            </w:pPr>
+            <w:r>
+              <w:rPr>
+                <w:rFonts w:cs="Times New Roman"/>
+              </w:rPr>
+              <w:t>3 days</w:t>
+            </w:r>
+          </w:p>
+        </w:tc>
+        <w:tc>
+          <w:tcPr>
+            <w:tcW w:w="2254" w:type="dxa"/>
+          </w:tcPr>
+          <w:p>
+            <w:pPr>
+              <w:rPr>
+                <w:rFonts w:cs="Times New Roman"/>
+              </w:rPr>
+            </w:pPr>
+            <w:r>
+              <w:rPr>
+                <w:rFonts w:cs="Times New Roman"/>
+              </w:rPr>
+              <w:t>Mobile app developers integrate the mobile app with the system.</w:t>
+            </w:r>
+          </w:p>
+        </w:tc>
+      </w:tr>
+      <w:tr>
+        <w:tc>
+          <w:tcPr>
+            <w:tcW w:w="2254" w:type="dxa"/>
+          </w:tcPr>
+          <w:p>
+            <w:pPr>
+              <w:rPr>
+                <w:rFonts w:cs="Times New Roman"/>
+              </w:rPr>
+            </w:pPr>
+            <w:r>
+              <w:rPr>
+                <w:rFonts w:cs="Times New Roman"/>
+              </w:rPr>
+              <w:t>Security Subsystems</w:t>
+            </w:r>
+          </w:p>
+        </w:tc>
+        <w:tc>
+          <w:tcPr>
+            <w:tcW w:w="2254" w:type="dxa"/>
+          </w:tcPr>
+          <w:p>
+            <w:pPr>
+              <w:rPr>
+                <w:rFonts w:cs="Times New Roman"/>
+              </w:rPr>
+            </w:pPr>
+            <w:r>
+              <w:rPr>
+                <w:rFonts w:cs="Times New Roman"/>
+              </w:rPr>
+              <w:t>SA, BED</w:t>
+            </w:r>
+          </w:p>
+        </w:tc>
+        <w:tc>
+          <w:tcPr>
+            <w:tcW w:w="2254" w:type="dxa"/>
+          </w:tcPr>
+          <w:p>
+            <w:pPr>
+              <w:rPr>
+                <w:rFonts w:cs="Times New Roman"/>
+              </w:rPr>
+            </w:pPr>
+            <w:r>
+              <w:rPr>
+                <w:rFonts w:cs="Times New Roman"/>
+              </w:rPr>
+              <w:t>2 days</w:t>
+            </w:r>
+          </w:p>
+        </w:tc>
+        <w:tc>
+          <w:tcPr>
+            <w:tcW w:w="2254" w:type="dxa"/>
+          </w:tcPr>
+          <w:p>
+            <w:pPr>
+              <w:rPr>
+                <w:rFonts w:cs="Times New Roman"/>
+              </w:rPr>
+            </w:pPr>
+            <w:r>
+              <w:rPr>
+                <w:rFonts w:cs="Times New Roman"/>
+              </w:rPr>
+              <w:t xml:space="preserve">Systems architect and back-end developers work on implementing </w:t>
+            </w:r>
+            <w:r>
+              <w:rPr>
+                <w:rFonts w:cs="Times New Roman"/>
+              </w:rPr>
+              <w:lastRenderedPageBreak/>
+              <w:t>necessary security protocols.</w:t>
+            </w:r>
+          </w:p>
+        </w:tc>
+      </w:tr>
+    </w:tbl>
+    <w:p>
+      <w:pPr>
+        <w:rPr>
+          <w:rFonts w:cs="Times New Roman"/>
+        </w:rPr>
+      </w:pPr>
+    </w:p>
+    <w:p>
+      <w:pPr>
+        <w:pStyle w:val="Heading2"/>
+        <w:rPr>
+          <w:rFonts w:cs="Times New Roman"/>
+        </w:rPr>
+      </w:pPr>
+      <w:r>
+        <w:rPr>
+          <w:rFonts w:cs="Times New Roman"/>
+        </w:rPr>
+        <w:t>Testing and Production Phase</w:t>
+      </w:r>
+    </w:p>
+    <w:tbl>
+      <w:tblPr>
+        <w:tblStyle w:val="TableGrid"/>
+        <w:tblW w:w="0" w:type="auto"/>
+        <w:tblLook w:val="04A0" w:firstRow="1" w:lastRow="0" w:firstColumn="1" w:lastColumn="0" w:noHBand="0" w:noVBand="1"/>
+      </w:tblPr>
+      <w:tblGrid>
+        <w:gridCol w:w="2254"/>
+        <w:gridCol w:w="2254"/>
+        <w:gridCol w:w="2254"/>
+        <w:gridCol w:w="2254"/>
+      </w:tblGrid>
+      <w:tr>
+        <w:tc>
+          <w:tcPr>
+            <w:tcW w:w="2254" w:type="dxa"/>
+          </w:tcPr>
+          <w:p>
+            <w:pPr>
+              <w:rPr>
+                <w:rFonts w:cs="Times New Roman"/>
+              </w:rPr>
+            </w:pPr>
+            <w:r>
+              <w:rPr>
+                <w:rFonts w:cs="Times New Roman"/>
+              </w:rPr>
+              <w:t>Task</w:t>
+            </w:r>
+          </w:p>
+        </w:tc>
+        <w:tc>
+          <w:tcPr>
+            <w:tcW w:w="2254" w:type="dxa"/>
+          </w:tcPr>
+          <w:p>
+            <w:pPr>
+              <w:rPr>
+                <w:rFonts w:cs="Times New Roman"/>
+              </w:rPr>
+            </w:pPr>
+            <w:r>
+              <w:rPr>
+                <w:rFonts w:cs="Times New Roman"/>
+              </w:rPr>
+              <w:t>Resource Allocation</w:t>
+            </w:r>
+          </w:p>
+        </w:tc>
+        <w:tc>
+          <w:tcPr>
+            <w:tcW w:w="2254" w:type="dxa"/>
+          </w:tcPr>
+          <w:p>
+            <w:pPr>
+              <w:rPr>
+                <w:rFonts w:cs="Times New Roman"/>
+              </w:rPr>
+            </w:pPr>
+            <w:r>
+              <w:rPr>
+                <w:rFonts w:cs="Times New Roman"/>
+              </w:rPr>
+              <w:t>Estimated Duration</w:t>
+            </w:r>
+          </w:p>
+        </w:tc>
+        <w:tc>
+          <w:tcPr>
+            <w:tcW w:w="2254" w:type="dxa"/>
+          </w:tcPr>
+          <w:p>
+            <w:pPr>
+              <w:rPr>
+                <w:rFonts w:cs="Times New Roman"/>
+              </w:rPr>
+            </w:pPr>
+            <w:r>
+              <w:rPr>
+                <w:rFonts w:cs="Times New Roman"/>
+              </w:rPr>
+              <w:t>Notes</w:t>
+            </w:r>
+          </w:p>
+        </w:tc>
+      </w:tr>
+      <w:tr>
+        <w:tc>
+          <w:tcPr>
+            <w:tcW w:w="2254" w:type="dxa"/>
+          </w:tcPr>
+          <w:p>
+            <w:pPr>
+              <w:rPr>
+                <w:rFonts w:cs="Times New Roman"/>
+              </w:rPr>
+            </w:pPr>
+            <w:r>
+              <w:rPr>
+                <w:rFonts w:cs="Times New Roman"/>
+              </w:rPr>
+              <w:t>Test Configuration</w:t>
+            </w:r>
+          </w:p>
+        </w:tc>
+        <w:tc>
+          <w:tcPr>
+            <w:tcW w:w="2254" w:type="dxa"/>
+          </w:tcPr>
+          <w:p>
+            <w:pPr>
+              <w:rPr>
+                <w:rFonts w:cs="Times New Roman"/>
+              </w:rPr>
+            </w:pPr>
+            <w:r>
+              <w:rPr>
+                <w:rFonts w:cs="Times New Roman"/>
+              </w:rPr>
+              <w:t>QA, SA</w:t>
+            </w:r>
+          </w:p>
+        </w:tc>
+        <w:tc>
+          <w:tcPr>
+            <w:tcW w:w="2254" w:type="dxa"/>
+          </w:tcPr>
+          <w:p>
+            <w:pPr>
+              <w:rPr>
+                <w:rFonts w:cs="Times New Roman"/>
+              </w:rPr>
+            </w:pPr>
+            <w:r>
+              <w:rPr>
+                <w:rFonts w:cs="Times New Roman"/>
+              </w:rPr>
+              <w:t>2 days</w:t>
+            </w:r>
+          </w:p>
+        </w:tc>
+        <w:tc>
+          <w:tcPr>
+            <w:tcW w:w="2254" w:type="dxa"/>
+          </w:tcPr>
+          <w:p>
+            <w:pPr>
+              <w:rPr>
+                <w:rFonts w:cs="Times New Roman"/>
+              </w:rPr>
+            </w:pPr>
+            <w:r>
+              <w:rPr>
+                <w:rFonts w:cs="Times New Roman"/>
+              </w:rPr>
+              <w:t>QA team works with the system architect to run tests, ensuring the system works.</w:t>
+            </w:r>
+          </w:p>
+        </w:tc>
+      </w:tr>
+      <w:tr>
+        <w:tc>
+          <w:tcPr>
+            <w:tcW w:w="2254" w:type="dxa"/>
+          </w:tcPr>
+          <w:p>
+            <w:pPr>
+              <w:rPr>
+                <w:rFonts w:cs="Times New Roman"/>
+              </w:rPr>
+            </w:pPr>
+            <w:r>
+              <w:rPr>
+                <w:rFonts w:cs="Times New Roman"/>
+              </w:rPr>
+              <w:t>Reviewing Design</w:t>
+            </w:r>
+          </w:p>
+        </w:tc>
+        <w:tc>
+          <w:tcPr>
+            <w:tcW w:w="2254" w:type="dxa"/>
+          </w:tcPr>
+          <w:p>
+            <w:pPr>
+              <w:rPr>
+                <w:rFonts w:cs="Times New Roman"/>
+              </w:rPr>
+            </w:pPr>
+            <w:r>
+              <w:rPr>
+                <w:rFonts w:cs="Times New Roman"/>
+              </w:rPr>
+              <w:t>Project Manager, UX, FED, MAD</w:t>
+            </w:r>
+          </w:p>
+        </w:tc>
+        <w:tc>
+          <w:tcPr>
+            <w:tcW w:w="2254" w:type="dxa"/>
+          </w:tcPr>
+          <w:p>
+            <w:pPr>
+              <w:rPr>
+                <w:rFonts w:cs="Times New Roman"/>
+              </w:rPr>
+            </w:pPr>
+            <w:r>
+              <w:rPr>
+                <w:rFonts w:cs="Times New Roman"/>
+              </w:rPr>
+              <w:t>2 days</w:t>
+            </w:r>
+          </w:p>
+        </w:tc>
+        <w:tc>
+          <w:tcPr>
+            <w:tcW w:w="2254" w:type="dxa"/>
+          </w:tcPr>
+          <w:p>
+            <w:pPr>
+              <w:rPr>
+                <w:rFonts w:cs="Times New Roman"/>
+              </w:rPr>
+            </w:pPr>
+            <w:r>
+              <w:rPr>
+                <w:rFonts w:cs="Times New Roman"/>
+              </w:rPr>
+              <w:t>Project manager reviews the final design for the web and mobile interfaces with the UX, front-end and mobile app developers.</w:t>
+            </w:r>
+          </w:p>
+        </w:tc>
+      </w:tr>
+      <w:tr>
+        <w:tc>
+          <w:tcPr>
+            <w:tcW w:w="2254" w:type="dxa"/>
+          </w:tcPr>
+          <w:p>
+            <w:pPr>
+              <w:rPr>
+                <w:rFonts w:cs="Times New Roman"/>
+              </w:rPr>
+            </w:pPr>
+            <w:r>
+              <w:rPr>
+                <w:rFonts w:cs="Times New Roman"/>
+              </w:rPr>
+              <w:t>Releasing the Site</w:t>
+            </w:r>
+          </w:p>
+        </w:tc>
+        <w:tc>
+          <w:tcPr>
+            <w:tcW w:w="2254" w:type="dxa"/>
+          </w:tcPr>
+          <w:p>
+            <w:pPr>
+              <w:rPr>
+                <w:rFonts w:cs="Times New Roman"/>
+              </w:rPr>
+            </w:pPr>
+            <w:r>
+              <w:rPr>
+                <w:rFonts w:cs="Times New Roman"/>
+              </w:rPr>
+              <w:t>Project Manager</w:t>
+            </w:r>
+          </w:p>
+        </w:tc>
+        <w:tc>
+          <w:tcPr>
+            <w:tcW w:w="2254" w:type="dxa"/>
+          </w:tcPr>
+          <w:p>
+            <w:pPr>
+              <w:rPr>
+                <w:rFonts w:cs="Times New Roman"/>
+              </w:rPr>
+            </w:pPr>
+            <w:r>
+              <w:rPr>
+                <w:rFonts w:cs="Times New Roman"/>
+              </w:rPr>
+              <w:t>1 day</w:t>
+            </w:r>
+          </w:p>
+        </w:tc>
+        <w:tc>
+          <w:tcPr>
+            <w:tcW w:w="2254" w:type="dxa"/>
+          </w:tcPr>
+          <w:p>
+            <w:pPr>
+              <w:rPr>
+                <w:rFonts w:cs="Times New Roman"/>
+              </w:rPr>
+            </w:pPr>
+            <w:r>
+              <w:rPr>
+                <w:rFonts w:cs="Times New Roman"/>
+              </w:rPr>
+              <w:t>Project manager releases final for client approval.</w:t>
+            </w:r>
+          </w:p>
+        </w:tc>
+      </w:tr>
+      <w:tr>
+        <w:tc>
+          <w:tcPr>
+            <w:tcW w:w="2254" w:type="dxa"/>
+          </w:tcPr>
+          <w:p>
+            <w:pPr>
+              <w:rPr>
+                <w:rFonts w:cs="Times New Roman"/>
+              </w:rPr>
+            </w:pPr>
+            <w:r>
+              <w:rPr>
+                <w:rFonts w:cs="Times New Roman"/>
+              </w:rPr>
+              <w:t>Closeout Meeting</w:t>
+            </w:r>
+          </w:p>
+        </w:tc>
+        <w:tc>
+          <w:tcPr>
+            <w:tcW w:w="2254" w:type="dxa"/>
+          </w:tcPr>
+          <w:p>
+            <w:pPr>
+              <w:rPr>
+                <w:rFonts w:cs="Times New Roman"/>
+              </w:rPr>
+            </w:pPr>
+            <w:r>
+              <w:rPr>
+                <w:rFonts w:cs="Times New Roman"/>
+              </w:rPr>
+              <w:t>Project Manager, QA Engineer</w:t>
+            </w:r>
+          </w:p>
+        </w:tc>
+        <w:tc>
+          <w:tcPr>
+            <w:tcW w:w="2254" w:type="dxa"/>
+          </w:tcPr>
+          <w:p>
+            <w:pPr>
+              <w:rPr>
+                <w:rFonts w:cs="Times New Roman"/>
+              </w:rPr>
+            </w:pPr>
+            <w:r>
+              <w:rPr>
+                <w:rFonts w:cs="Times New Roman"/>
+              </w:rPr>
+              <w:t>1 day</w:t>
+            </w:r>
+          </w:p>
+        </w:tc>
+        <w:tc>
+          <w:tcPr>
+            <w:tcW w:w="2254" w:type="dxa"/>
+          </w:tcPr>
+          <w:p>
+            <w:pPr>
+              <w:rPr>
+                <w:rFonts w:cs="Times New Roman"/>
+              </w:rPr>
+            </w:pPr>
+            <w:r>
+              <w:rPr>
+                <w:rFonts w:cs="Times New Roman"/>
+              </w:rPr>
+              <w:t>Project manager and QA engineer review the outcomes to collect feedback.</w:t>
+            </w:r>
+          </w:p>
+        </w:tc>
+      </w:tr>
+      <w:tr>
+        <w:tc>
+          <w:tcPr>
+            <w:tcW w:w="2254" w:type="dxa"/>
+          </w:tcPr>
+          <w:p>
+            <w:pPr>
+              <w:rPr>
+                <w:rFonts w:cs="Times New Roman"/>
+              </w:rPr>
+            </w:pPr>
+            <w:r>
+              <w:rPr>
+                <w:rFonts w:cs="Times New Roman"/>
+              </w:rPr>
+              <w:t>Closeout Documents</w:t>
+            </w:r>
+          </w:p>
+        </w:tc>
+        <w:tc>
+          <w:tcPr>
+            <w:tcW w:w="2254" w:type="dxa"/>
+          </w:tcPr>
+          <w:p>
+            <w:pPr>
+              <w:rPr>
+                <w:rFonts w:cs="Times New Roman"/>
+              </w:rPr>
+            </w:pPr>
+            <w:r>
+              <w:rPr>
+                <w:rFonts w:cs="Times New Roman"/>
+              </w:rPr>
+              <w:t>Project Manager, QA Engineer</w:t>
+            </w:r>
+          </w:p>
+        </w:tc>
+        <w:tc>
+          <w:tcPr>
+            <w:tcW w:w="2254" w:type="dxa"/>
+          </w:tcPr>
+          <w:p>
+            <w:pPr>
+              <w:rPr>
+                <w:rFonts w:cs="Times New Roman"/>
+              </w:rPr>
+            </w:pPr>
+            <w:r>
+              <w:rPr>
+                <w:rFonts w:cs="Times New Roman"/>
+              </w:rPr>
+              <w:t>3 days</w:t>
+            </w:r>
+          </w:p>
+        </w:tc>
+        <w:tc>
+          <w:tcPr>
+            <w:tcW w:w="2254" w:type="dxa"/>
+          </w:tcPr>
+          <w:p>
+            <w:pPr>
+              <w:rPr>
+                <w:rFonts w:cs="Times New Roman"/>
+              </w:rPr>
+            </w:pPr>
+            <w:r>
+              <w:rPr>
+                <w:rFonts w:cs="Times New Roman"/>
+              </w:rPr>
+              <w:t>Documents are finalized and a post-project support plan is presented.</w:t>
+            </w:r>
+          </w:p>
+        </w:tc>
+      </w:tr>
+    </w:tbl>
+    <w:p/>
+    <w:p/>
     <w:p>
       <w:pPr>
         <w:pStyle w:val="Heading1"/>
@@ -1793,6 +4431,7 @@
               <w:jc w:val="left"/>
             </w:pPr>
             <w:r>
+              <w:lastRenderedPageBreak/>
               <w:t>Mobile App compatibility</w:t>
             </w:r>
           </w:p>
@@ -2081,7 +4720,15 @@
               <w:jc w:val="left"/>
             </w:pPr>
             <w:r>
-              <w:t xml:space="preserve">Fallback plans like backup API’s, and alternative service providers will be utilized in case of a third-party service crashing. </w:t>
+              <w:t xml:space="preserve">Fallback plans like backup </w:t>
+            </w:r>
+            <w:proofErr w:type="gramStart"/>
+            <w:r>
+              <w:t>API’s</w:t>
+            </w:r>
+            <w:proofErr w:type="gramEnd"/>
+            <w:r>
+              <w:t xml:space="preserve">, and alternative service providers will be utilized in case of a third-party service crashing. </w:t>
             </w:r>
           </w:p>
         </w:tc>
@@ -2220,7 +4867,6 @@
               <w:jc w:val="left"/>
             </w:pPr>
             <w:r>
-              <w:lastRenderedPageBreak/>
               <w:t>Incorrect Resource Allocation</w:t>
             </w:r>
           </w:p>
@@ -2477,6 +5123,243 @@
     </w:sectPr>
   </w:body>
 </w:document>
+</file>
+
+<file path=word/numbering.xml><?xml version="1.0" encoding="utf-8"?>
+<w:numbering xmlns:wpc="http://schemas.microsoft.com/office/word/2010/wordprocessingCanvas" xmlns:cx="http://schemas.microsoft.com/office/drawing/2014/chartex" xmlns:cx1="http://schemas.microsoft.com/office/drawing/2015/9/8/chartex" xmlns:cx2="http://schemas.microsoft.com/office/drawing/2015/10/21/chartex" xmlns:cx3="http://schemas.microsoft.com/office/drawing/2016/5/9/chartex" xmlns:cx4="http://schemas.microsoft.com/office/drawing/2016/5/10/chartex" xmlns:cx5="http://schemas.microsoft.com/office/drawing/2016/5/11/chartex" xmlns:cx6="http://schemas.microsoft.com/office/drawing/2016/5/12/chartex" xmlns:cx7="http://schemas.microsoft.com/office/drawing/2016/5/13/chartex" xmlns:cx8="http://schemas.microsoft.com/office/drawing/2016/5/14/chartex" xmlns:mc="http://schemas.openxmlformats.org/markup-compatibility/2006" xmlns:aink="http://schemas.microsoft.com/office/drawing/2016/ink" xmlns:am3d="http://schemas.microsoft.com/office/drawing/2017/model3d" xmlns:o="urn:schemas-microsoft-com:office:office" xmlns:oel="http://schemas.microsoft.com/office/2019/extlst" xmlns:r="http://schemas.openxmlformats.org/officeDocument/2006/relationships" xmlns:m="http://schemas.openxmlformats.org/officeDocument/2006/math" xmlns:v="urn:schemas-microsoft-com:vml" xmlns:wp14="http://schemas.microsoft.com/office/word/2010/wordprocessingDrawing" xmlns:wp="http://schemas.openxmlformats.org/drawingml/2006/wordprocessingDrawing" xmlns:w10="urn:schemas-microsoft-com:office:word" xmlns:w="http://schemas.openxmlformats.org/wordprocessingml/2006/main" xmlns:w14="http://schemas.microsoft.com/office/word/2010/wordml" xmlns:w15="http://schemas.microsoft.com/office/word/2012/wordml" xmlns:w16cex="http://schemas.microsoft.com/office/word/2018/wordml/cex" xmlns:w16cid="http://schemas.microsoft.com/office/word/2016/wordml/cid" xmlns:w16="http://schemas.microsoft.com/office/word/2018/wordml" xmlns:w16du="http://schemas.microsoft.com/office/word/2023/wordml/word16du" xmlns:w16sdtdh="http://schemas.microsoft.com/office/word/2020/wordml/sdtdatahash" xmlns:w16se="http://schemas.microsoft.com/office/word/2015/wordml/symex" xmlns:wpg="http://schemas.microsoft.com/office/word/2010/wordprocessingGroup" xmlns:wpi="http://schemas.microsoft.com/office/word/2010/wordprocessingInk" xmlns:wne="http://schemas.microsoft.com/office/word/2006/wordml" xmlns:wps="http://schemas.microsoft.com/office/word/2010/wordprocessingShape" mc:Ignorable="w14 w15 w16se w16cid w16 w16cex w16sdtdh w16du wp14">
+  <w:abstractNum w:abstractNumId="0" w15:restartNumberingAfterBreak="0">
+    <w:nsid w:val="52E90DB5"/>
+    <w:multiLevelType w:val="hybridMultilevel"/>
+    <w:tmpl w:val="2DB27430"/>
+    <w:lvl w:ilvl="0" w:tplc="1C090001">
+      <w:start w:val="1"/>
+      <w:numFmt w:val="bullet"/>
+      <w:lvlText w:val=""/>
+      <w:lvlJc w:val="left"/>
+      <w:pPr>
+        <w:ind w:left="720" w:hanging="360"/>
+      </w:pPr>
+      <w:rPr>
+        <w:rFonts w:ascii="Symbol" w:hAnsi="Symbol" w:hint="default"/>
+      </w:rPr>
+    </w:lvl>
+    <w:lvl w:ilvl="1" w:tplc="1C090003" w:tentative="1">
+      <w:start w:val="1"/>
+      <w:numFmt w:val="bullet"/>
+      <w:lvlText w:val="o"/>
+      <w:lvlJc w:val="left"/>
+      <w:pPr>
+        <w:ind w:left="1440" w:hanging="360"/>
+      </w:pPr>
+      <w:rPr>
+        <w:rFonts w:ascii="Courier New" w:hAnsi="Courier New" w:cs="Courier New" w:hint="default"/>
+      </w:rPr>
+    </w:lvl>
+    <w:lvl w:ilvl="2" w:tplc="1C090005" w:tentative="1">
+      <w:start w:val="1"/>
+      <w:numFmt w:val="bullet"/>
+      <w:lvlText w:val=""/>
+      <w:lvlJc w:val="left"/>
+      <w:pPr>
+        <w:ind w:left="2160" w:hanging="360"/>
+      </w:pPr>
+      <w:rPr>
+        <w:rFonts w:ascii="Wingdings" w:hAnsi="Wingdings" w:hint="default"/>
+      </w:rPr>
+    </w:lvl>
+    <w:lvl w:ilvl="3" w:tplc="1C090001" w:tentative="1">
+      <w:start w:val="1"/>
+      <w:numFmt w:val="bullet"/>
+      <w:lvlText w:val=""/>
+      <w:lvlJc w:val="left"/>
+      <w:pPr>
+        <w:ind w:left="2880" w:hanging="360"/>
+      </w:pPr>
+      <w:rPr>
+        <w:rFonts w:ascii="Symbol" w:hAnsi="Symbol" w:hint="default"/>
+      </w:rPr>
+    </w:lvl>
+    <w:lvl w:ilvl="4" w:tplc="1C090003" w:tentative="1">
+      <w:start w:val="1"/>
+      <w:numFmt w:val="bullet"/>
+      <w:lvlText w:val="o"/>
+      <w:lvlJc w:val="left"/>
+      <w:pPr>
+        <w:ind w:left="3600" w:hanging="360"/>
+      </w:pPr>
+      <w:rPr>
+        <w:rFonts w:ascii="Courier New" w:hAnsi="Courier New" w:cs="Courier New" w:hint="default"/>
+      </w:rPr>
+    </w:lvl>
+    <w:lvl w:ilvl="5" w:tplc="1C090005" w:tentative="1">
+      <w:start w:val="1"/>
+      <w:numFmt w:val="bullet"/>
+      <w:lvlText w:val=""/>
+      <w:lvlJc w:val="left"/>
+      <w:pPr>
+        <w:ind w:left="4320" w:hanging="360"/>
+      </w:pPr>
+      <w:rPr>
+        <w:rFonts w:ascii="Wingdings" w:hAnsi="Wingdings" w:hint="default"/>
+      </w:rPr>
+    </w:lvl>
+    <w:lvl w:ilvl="6" w:tplc="1C090001" w:tentative="1">
+      <w:start w:val="1"/>
+      <w:numFmt w:val="bullet"/>
+      <w:lvlText w:val=""/>
+      <w:lvlJc w:val="left"/>
+      <w:pPr>
+        <w:ind w:left="5040" w:hanging="360"/>
+      </w:pPr>
+      <w:rPr>
+        <w:rFonts w:ascii="Symbol" w:hAnsi="Symbol" w:hint="default"/>
+      </w:rPr>
+    </w:lvl>
+    <w:lvl w:ilvl="7" w:tplc="1C090003" w:tentative="1">
+      <w:start w:val="1"/>
+      <w:numFmt w:val="bullet"/>
+      <w:lvlText w:val="o"/>
+      <w:lvlJc w:val="left"/>
+      <w:pPr>
+        <w:ind w:left="5760" w:hanging="360"/>
+      </w:pPr>
+      <w:rPr>
+        <w:rFonts w:ascii="Courier New" w:hAnsi="Courier New" w:cs="Courier New" w:hint="default"/>
+      </w:rPr>
+    </w:lvl>
+    <w:lvl w:ilvl="8" w:tplc="1C090005" w:tentative="1">
+      <w:start w:val="1"/>
+      <w:numFmt w:val="bullet"/>
+      <w:lvlText w:val=""/>
+      <w:lvlJc w:val="left"/>
+      <w:pPr>
+        <w:ind w:left="6480" w:hanging="360"/>
+      </w:pPr>
+      <w:rPr>
+        <w:rFonts w:ascii="Wingdings" w:hAnsi="Wingdings" w:hint="default"/>
+      </w:rPr>
+    </w:lvl>
+  </w:abstractNum>
+  <w:abstractNum w:abstractNumId="1" w15:restartNumberingAfterBreak="0">
+    <w:nsid w:val="765209DE"/>
+    <w:multiLevelType w:val="hybridMultilevel"/>
+    <w:tmpl w:val="6FC2F9BA"/>
+    <w:lvl w:ilvl="0" w:tplc="1C090001">
+      <w:start w:val="1"/>
+      <w:numFmt w:val="bullet"/>
+      <w:lvlText w:val=""/>
+      <w:lvlJc w:val="left"/>
+      <w:pPr>
+        <w:ind w:left="720" w:hanging="360"/>
+      </w:pPr>
+      <w:rPr>
+        <w:rFonts w:ascii="Symbol" w:hAnsi="Symbol" w:hint="default"/>
+      </w:rPr>
+    </w:lvl>
+    <w:lvl w:ilvl="1" w:tplc="1C090003" w:tentative="1">
+      <w:start w:val="1"/>
+      <w:numFmt w:val="bullet"/>
+      <w:lvlText w:val="o"/>
+      <w:lvlJc w:val="left"/>
+      <w:pPr>
+        <w:ind w:left="1440" w:hanging="360"/>
+      </w:pPr>
+      <w:rPr>
+        <w:rFonts w:ascii="Courier New" w:hAnsi="Courier New" w:cs="Courier New" w:hint="default"/>
+      </w:rPr>
+    </w:lvl>
+    <w:lvl w:ilvl="2" w:tplc="1C090005" w:tentative="1">
+      <w:start w:val="1"/>
+      <w:numFmt w:val="bullet"/>
+      <w:lvlText w:val=""/>
+      <w:lvlJc w:val="left"/>
+      <w:pPr>
+        <w:ind w:left="2160" w:hanging="360"/>
+      </w:pPr>
+      <w:rPr>
+        <w:rFonts w:ascii="Wingdings" w:hAnsi="Wingdings" w:hint="default"/>
+      </w:rPr>
+    </w:lvl>
+    <w:lvl w:ilvl="3" w:tplc="1C090001" w:tentative="1">
+      <w:start w:val="1"/>
+      <w:numFmt w:val="bullet"/>
+      <w:lvlText w:val=""/>
+      <w:lvlJc w:val="left"/>
+      <w:pPr>
+        <w:ind w:left="2880" w:hanging="360"/>
+      </w:pPr>
+      <w:rPr>
+        <w:rFonts w:ascii="Symbol" w:hAnsi="Symbol" w:hint="default"/>
+      </w:rPr>
+    </w:lvl>
+    <w:lvl w:ilvl="4" w:tplc="1C090003" w:tentative="1">
+      <w:start w:val="1"/>
+      <w:numFmt w:val="bullet"/>
+      <w:lvlText w:val="o"/>
+      <w:lvlJc w:val="left"/>
+      <w:pPr>
+        <w:ind w:left="3600" w:hanging="360"/>
+      </w:pPr>
+      <w:rPr>
+        <w:rFonts w:ascii="Courier New" w:hAnsi="Courier New" w:cs="Courier New" w:hint="default"/>
+      </w:rPr>
+    </w:lvl>
+    <w:lvl w:ilvl="5" w:tplc="1C090005" w:tentative="1">
+      <w:start w:val="1"/>
+      <w:numFmt w:val="bullet"/>
+      <w:lvlText w:val=""/>
+      <w:lvlJc w:val="left"/>
+      <w:pPr>
+        <w:ind w:left="4320" w:hanging="360"/>
+      </w:pPr>
+      <w:rPr>
+        <w:rFonts w:ascii="Wingdings" w:hAnsi="Wingdings" w:hint="default"/>
+      </w:rPr>
+    </w:lvl>
+    <w:lvl w:ilvl="6" w:tplc="1C090001" w:tentative="1">
+      <w:start w:val="1"/>
+      <w:numFmt w:val="bullet"/>
+      <w:lvlText w:val=""/>
+      <w:lvlJc w:val="left"/>
+      <w:pPr>
+        <w:ind w:left="5040" w:hanging="360"/>
+      </w:pPr>
+      <w:rPr>
+        <w:rFonts w:ascii="Symbol" w:hAnsi="Symbol" w:hint="default"/>
+      </w:rPr>
+    </w:lvl>
+    <w:lvl w:ilvl="7" w:tplc="1C090003" w:tentative="1">
+      <w:start w:val="1"/>
+      <w:numFmt w:val="bullet"/>
+      <w:lvlText w:val="o"/>
+      <w:lvlJc w:val="left"/>
+      <w:pPr>
+        <w:ind w:left="5760" w:hanging="360"/>
+      </w:pPr>
+      <w:rPr>
+        <w:rFonts w:ascii="Courier New" w:hAnsi="Courier New" w:cs="Courier New" w:hint="default"/>
+      </w:rPr>
+    </w:lvl>
+    <w:lvl w:ilvl="8" w:tplc="1C090005" w:tentative="1">
+      <w:start w:val="1"/>
+      <w:numFmt w:val="bullet"/>
+      <w:lvlText w:val=""/>
+      <w:lvlJc w:val="left"/>
+      <w:pPr>
+        <w:ind w:left="6480" w:hanging="360"/>
+      </w:pPr>
+      <w:rPr>
+        <w:rFonts w:ascii="Wingdings" w:hAnsi="Wingdings" w:hint="default"/>
+      </w:rPr>
+    </w:lvl>
+  </w:abstractNum>
+  <w:num w:numId="1" w16cid:durableId="246885884">
+    <w:abstractNumId w:val="0"/>
+  </w:num>
+  <w:num w:numId="2" w16cid:durableId="1071267396">
+    <w:abstractNumId w:val="1"/>
+  </w:num>
+</w:numbering>
 </file>
 
 <file path=word/styles.xml><?xml version="1.0" encoding="utf-8"?>
@@ -3093,7 +5976,6 @@
   <w:style w:type="character" w:default="1" w:styleId="DefaultParagraphFont">
     <w:name w:val="Default Paragraph Font"/>
     <w:uiPriority w:val="1"/>
-    <w:semiHidden/>
     <w:unhideWhenUsed/>
   </w:style>
   <w:style w:type="table" w:default="1" w:styleId="TableNormal">

</xml_diff>

<commit_message>
<doc> Adding resource Management (#16)
</commit_message>
<xml_diff>
--- a/Projects/Project_Task_1.docx
+++ b/Projects/Project_Task_1.docx
@@ -332,12 +332,21 @@
                                     <w:szCs w:val="40"/>
                                   </w:rPr>
                                 </w:pPr>
+                                <w:proofErr w:type="spellStart"/>
                                 <w:r>
                                   <w:rPr>
                                     <w:sz w:val="40"/>
                                     <w:szCs w:val="40"/>
                                   </w:rPr>
-                                  <w:t>Marizaan Joubert - 577344</w:t>
+                                  <w:t>Marizaan</w:t>
+                                </w:r>
+                                <w:proofErr w:type="spellEnd"/>
+                                <w:r>
+                                  <w:rPr>
+                                    <w:sz w:val="40"/>
+                                    <w:szCs w:val="40"/>
+                                  </w:rPr>
+                                  <w:t xml:space="preserve"> Joubert - 577344</w:t>
                                 </w:r>
                               </w:p>
                               <w:p>
@@ -455,12 +464,21 @@
                               <w:szCs w:val="40"/>
                             </w:rPr>
                           </w:pPr>
+                          <w:proofErr w:type="spellStart"/>
                           <w:r>
                             <w:rPr>
                               <w:sz w:val="40"/>
                               <w:szCs w:val="40"/>
                             </w:rPr>
-                            <w:t>Marizaan Joubert - 577344</w:t>
+                            <w:t>Marizaan</w:t>
+                          </w:r>
+                          <w:proofErr w:type="spellEnd"/>
+                          <w:r>
+                            <w:rPr>
+                              <w:sz w:val="40"/>
+                              <w:szCs w:val="40"/>
+                            </w:rPr>
+                            <w:t xml:space="preserve"> Joubert - 577344</w:t>
                           </w:r>
                         </w:p>
                         <w:p>
@@ -550,6 +568,7 @@
                                     <w:szCs w:val="72"/>
                                   </w:rPr>
                                 </w:pPr>
+                                <w:proofErr w:type="spellStart"/>
                                 <w:r>
                                   <w:rPr>
                                     <w:b/>
@@ -557,7 +576,17 @@
                                     <w:sz w:val="72"/>
                                     <w:szCs w:val="72"/>
                                   </w:rPr>
-                                  <w:t>ApexCare Solutions</w:t>
+                                  <w:t>ApexCare</w:t>
+                                </w:r>
+                                <w:proofErr w:type="spellEnd"/>
+                                <w:r>
+                                  <w:rPr>
+                                    <w:b/>
+                                    <w:bCs/>
+                                    <w:sz w:val="72"/>
+                                    <w:szCs w:val="72"/>
+                                  </w:rPr>
+                                  <w:t xml:space="preserve"> Solutions</w:t>
                                 </w:r>
                                 <w:r>
                                   <w:rPr>
@@ -603,6 +632,7 @@
                               <w:szCs w:val="72"/>
                             </w:rPr>
                           </w:pPr>
+                          <w:proofErr w:type="spellStart"/>
                           <w:r>
                             <w:rPr>
                               <w:b/>
@@ -610,7 +640,17 @@
                               <w:sz w:val="72"/>
                               <w:szCs w:val="72"/>
                             </w:rPr>
-                            <w:t>ApexCare Solutions</w:t>
+                            <w:t>ApexCare</w:t>
+                          </w:r>
+                          <w:proofErr w:type="spellEnd"/>
+                          <w:r>
+                            <w:rPr>
+                              <w:b/>
+                              <w:bCs/>
+                              <w:sz w:val="72"/>
+                              <w:szCs w:val="72"/>
+                            </w:rPr>
+                            <w:t xml:space="preserve"> Solutions</w:t>
                           </w:r>
                           <w:r>
                             <w:rPr>
@@ -872,6 +912,13 @@
     </w:sdt>
     <w:sdt>
       <w:sdtPr>
+        <w:rPr>
+          <w:rFonts w:ascii="Times New Roman" w:eastAsiaTheme="minorHAnsi" w:hAnsi="Times New Roman" w:cstheme="minorBidi"/>
+          <w:color w:val="auto"/>
+          <w:sz w:val="22"/>
+          <w:szCs w:val="22"/>
+          <w:lang w:val="en-ZA"/>
+        </w:rPr>
         <w:id w:val="-1426185264"/>
         <w:docPartObj>
           <w:docPartGallery w:val="Table of Contents"/>
@@ -880,14 +927,9 @@
       </w:sdtPr>
       <w:sdtEndPr>
         <w:rPr>
-          <w:rFonts w:ascii="Times New Roman" w:eastAsiaTheme="minorHAnsi" w:hAnsi="Times New Roman" w:cstheme="minorBidi"/>
           <w:b/>
           <w:bCs/>
           <w:noProof/>
-          <w:color w:val="auto"/>
-          <w:sz w:val="22"/>
-          <w:szCs w:val="22"/>
-          <w:lang w:val="en-ZA"/>
         </w:rPr>
       </w:sdtEndPr>
       <w:sdtContent>
@@ -1363,6 +1405,7 @@
       </w:r>
       <w:bookmarkEnd w:id="0"/>
     </w:p>
+    <w:p/>
     <w:p>
       <w:pPr>
         <w:pStyle w:val="Heading1"/>
@@ -1373,6 +1416,2601 @@
       </w:r>
       <w:bookmarkEnd w:id="1"/>
     </w:p>
+    <w:p/>
+    <w:p>
+      <w:pPr>
+        <w:pStyle w:val="Heading1"/>
+      </w:pPr>
+      <w:r>
+        <w:t>Resource Management</w:t>
+      </w:r>
+    </w:p>
+    <w:p>
+      <w:r>
+        <w:drawing>
+          <wp:inline distT="0" distB="0" distL="0" distR="0" wp14:anchorId="5C769EC7" wp14:editId="284BCC75">
+            <wp:extent cx="6111240" cy="4642485"/>
+            <wp:effectExtent l="0" t="0" r="3810" b="5715"/>
+            <wp:docPr id="1640915369" name="Picture 9"/>
+            <wp:cNvGraphicFramePr>
+              <a:graphicFrameLocks xmlns:a="http://schemas.openxmlformats.org/drawingml/2006/main" noChangeAspect="1"/>
+            </wp:cNvGraphicFramePr>
+            <a:graphic xmlns:a="http://schemas.openxmlformats.org/drawingml/2006/main">
+              <a:graphicData uri="http://schemas.openxmlformats.org/drawingml/2006/picture">
+                <pic:pic xmlns:pic="http://schemas.openxmlformats.org/drawingml/2006/picture">
+                  <pic:nvPicPr>
+                    <pic:cNvPr id="0" name="Picture 6"/>
+                    <pic:cNvPicPr>
+                      <a:picLocks noChangeAspect="1" noChangeArrowheads="1"/>
+                    </pic:cNvPicPr>
+                  </pic:nvPicPr>
+                  <pic:blipFill>
+                    <a:blip r:embed="rId6">
+                      <a:extLst>
+                        <a:ext uri="{28A0092B-C50C-407E-A947-70E740481C1C}">
+                          <a14:useLocalDpi xmlns:a14="http://schemas.microsoft.com/office/drawing/2010/main" val="0"/>
+                        </a:ext>
+                      </a:extLst>
+                    </a:blip>
+                    <a:srcRect/>
+                    <a:stretch>
+                      <a:fillRect/>
+                    </a:stretch>
+                  </pic:blipFill>
+                  <pic:spPr bwMode="auto">
+                    <a:xfrm>
+                      <a:off x="0" y="0"/>
+                      <a:ext cx="6116837" cy="4646737"/>
+                    </a:xfrm>
+                    <a:prstGeom prst="rect">
+                      <a:avLst/>
+                    </a:prstGeom>
+                    <a:noFill/>
+                    <a:ln>
+                      <a:noFill/>
+                    </a:ln>
+                  </pic:spPr>
+                </pic:pic>
+              </a:graphicData>
+            </a:graphic>
+          </wp:inline>
+        </w:drawing>
+      </w:r>
+    </w:p>
+    <w:p/>
+    <w:p>
+      <w:pPr>
+        <w:pStyle w:val="Heading2"/>
+        <w:rPr>
+          <w:rFonts w:cs="Times New Roman"/>
+        </w:rPr>
+      </w:pPr>
+      <w:r>
+        <w:rPr>
+          <w:rFonts w:cs="Times New Roman"/>
+        </w:rPr>
+        <w:t>Human Resources</w:t>
+      </w:r>
+    </w:p>
+    <w:p>
+      <w:pPr>
+        <w:pStyle w:val="ListParagraph"/>
+        <w:numPr>
+          <w:ilvl w:val="0"/>
+          <w:numId w:val="1"/>
+        </w:numPr>
+        <w:jc w:val="left"/>
+        <w:rPr>
+          <w:rFonts w:cs="Times New Roman"/>
+        </w:rPr>
+      </w:pPr>
+      <w:r>
+        <w:rPr>
+          <w:rFonts w:cs="Times New Roman"/>
+        </w:rPr>
+        <w:t>Project Manager (PM)</w:t>
+      </w:r>
+    </w:p>
+    <w:p>
+      <w:pPr>
+        <w:pStyle w:val="ListParagraph"/>
+        <w:numPr>
+          <w:ilvl w:val="0"/>
+          <w:numId w:val="1"/>
+        </w:numPr>
+        <w:jc w:val="left"/>
+        <w:rPr>
+          <w:rFonts w:cs="Times New Roman"/>
+        </w:rPr>
+      </w:pPr>
+      <w:r>
+        <w:rPr>
+          <w:rFonts w:cs="Times New Roman"/>
+        </w:rPr>
+        <w:t>Solutions Architect (SA)</w:t>
+      </w:r>
+    </w:p>
+    <w:p>
+      <w:pPr>
+        <w:pStyle w:val="ListParagraph"/>
+        <w:numPr>
+          <w:ilvl w:val="0"/>
+          <w:numId w:val="1"/>
+        </w:numPr>
+        <w:jc w:val="left"/>
+        <w:rPr>
+          <w:rFonts w:cs="Times New Roman"/>
+        </w:rPr>
+      </w:pPr>
+      <w:r>
+        <w:rPr>
+          <w:rFonts w:cs="Times New Roman"/>
+        </w:rPr>
+        <w:t>UI/UX Designer (UX)</w:t>
+      </w:r>
+    </w:p>
+    <w:p>
+      <w:pPr>
+        <w:pStyle w:val="ListParagraph"/>
+        <w:numPr>
+          <w:ilvl w:val="0"/>
+          <w:numId w:val="1"/>
+        </w:numPr>
+        <w:jc w:val="left"/>
+        <w:rPr>
+          <w:rFonts w:cs="Times New Roman"/>
+        </w:rPr>
+      </w:pPr>
+      <w:r>
+        <w:rPr>
+          <w:rFonts w:cs="Times New Roman"/>
+        </w:rPr>
+        <w:t>Front-End Developer (FED)</w:t>
+      </w:r>
+    </w:p>
+    <w:p>
+      <w:pPr>
+        <w:pStyle w:val="ListParagraph"/>
+        <w:numPr>
+          <w:ilvl w:val="0"/>
+          <w:numId w:val="1"/>
+        </w:numPr>
+        <w:jc w:val="left"/>
+        <w:rPr>
+          <w:rFonts w:cs="Times New Roman"/>
+        </w:rPr>
+      </w:pPr>
+      <w:r>
+        <w:rPr>
+          <w:rFonts w:cs="Times New Roman"/>
+        </w:rPr>
+        <w:t>Back-End Developer (BED)</w:t>
+      </w:r>
+    </w:p>
+    <w:p>
+      <w:pPr>
+        <w:pStyle w:val="ListParagraph"/>
+        <w:numPr>
+          <w:ilvl w:val="0"/>
+          <w:numId w:val="1"/>
+        </w:numPr>
+        <w:jc w:val="left"/>
+        <w:rPr>
+          <w:rFonts w:cs="Times New Roman"/>
+        </w:rPr>
+      </w:pPr>
+      <w:r>
+        <w:rPr>
+          <w:rFonts w:cs="Times New Roman"/>
+        </w:rPr>
+        <w:t>Database Administrator (DBA)</w:t>
+      </w:r>
+    </w:p>
+    <w:p>
+      <w:pPr>
+        <w:pStyle w:val="ListParagraph"/>
+        <w:numPr>
+          <w:ilvl w:val="0"/>
+          <w:numId w:val="1"/>
+        </w:numPr>
+        <w:jc w:val="left"/>
+        <w:rPr>
+          <w:rFonts w:cs="Times New Roman"/>
+        </w:rPr>
+      </w:pPr>
+      <w:r>
+        <w:rPr>
+          <w:rFonts w:cs="Times New Roman"/>
+        </w:rPr>
+        <w:lastRenderedPageBreak/>
+        <w:t>Mobile App Developer (MAD)</w:t>
+      </w:r>
+    </w:p>
+    <w:p>
+      <w:pPr>
+        <w:pStyle w:val="ListParagraph"/>
+        <w:numPr>
+          <w:ilvl w:val="0"/>
+          <w:numId w:val="1"/>
+        </w:numPr>
+        <w:jc w:val="left"/>
+        <w:rPr>
+          <w:rFonts w:cs="Times New Roman"/>
+        </w:rPr>
+      </w:pPr>
+      <w:r>
+        <w:rPr>
+          <w:rFonts w:cs="Times New Roman"/>
+        </w:rPr>
+        <w:t>Quality Assurance Engineer (QA)</w:t>
+      </w:r>
+    </w:p>
+    <w:p>
+      <w:pPr>
+        <w:pStyle w:val="Heading2"/>
+        <w:rPr>
+          <w:rFonts w:cs="Times New Roman"/>
+        </w:rPr>
+      </w:pPr>
+      <w:r>
+        <w:rPr>
+          <w:rFonts w:cs="Times New Roman"/>
+        </w:rPr>
+        <w:t>Resource Allocation Strategy</w:t>
+      </w:r>
+    </w:p>
+    <w:p>
+      <w:pPr>
+        <w:pStyle w:val="ListParagraph"/>
+        <w:numPr>
+          <w:ilvl w:val="0"/>
+          <w:numId w:val="2"/>
+        </w:numPr>
+        <w:jc w:val="left"/>
+        <w:rPr>
+          <w:rFonts w:cs="Times New Roman"/>
+        </w:rPr>
+      </w:pPr>
+      <w:r>
+        <w:rPr>
+          <w:rFonts w:cs="Times New Roman"/>
+        </w:rPr>
+        <w:t>Cross-functional Teams: The collaboration between the UI/UX designers and front-end developers will speed up design-and developing processes.</w:t>
+      </w:r>
+    </w:p>
+    <w:p>
+      <w:pPr>
+        <w:pStyle w:val="ListParagraph"/>
+        <w:numPr>
+          <w:ilvl w:val="0"/>
+          <w:numId w:val="2"/>
+        </w:numPr>
+        <w:jc w:val="left"/>
+        <w:rPr>
+          <w:rFonts w:cs="Times New Roman"/>
+        </w:rPr>
+      </w:pPr>
+      <w:r>
+        <w:rPr>
+          <w:rFonts w:cs="Times New Roman"/>
+        </w:rPr>
+        <w:t>Task Prioritization: Each task which is assigned will be prioritized based on their significance, preventing any delays.</w:t>
+      </w:r>
+    </w:p>
+    <w:p>
+      <w:pPr>
+        <w:pStyle w:val="ListParagraph"/>
+        <w:numPr>
+          <w:ilvl w:val="0"/>
+          <w:numId w:val="2"/>
+        </w:numPr>
+        <w:jc w:val="left"/>
+        <w:rPr>
+          <w:rFonts w:cs="Times New Roman"/>
+        </w:rPr>
+      </w:pPr>
+      <w:r>
+        <w:rPr>
+          <w:rFonts w:cs="Times New Roman"/>
+        </w:rPr>
+        <w:t xml:space="preserve">Modular development: Each task is broken down into smaller independent units ensuring that developers can work on their tasks </w:t>
+      </w:r>
+      <w:proofErr w:type="gramStart"/>
+      <w:r>
+        <w:rPr>
+          <w:rFonts w:cs="Times New Roman"/>
+        </w:rPr>
+        <w:t>simultaneously.+</w:t>
+      </w:r>
+      <w:proofErr w:type="gramEnd"/>
+    </w:p>
+    <w:p>
+      <w:pPr>
+        <w:pStyle w:val="Heading2"/>
+        <w:rPr>
+          <w:rFonts w:cs="Times New Roman"/>
+        </w:rPr>
+      </w:pPr>
+      <w:r>
+        <w:rPr>
+          <w:rFonts w:cs="Times New Roman"/>
+        </w:rPr>
+        <w:t>Project Management Phase</w:t>
+      </w:r>
+    </w:p>
+    <w:tbl>
+      <w:tblPr>
+        <w:tblStyle w:val="TableGrid"/>
+        <w:tblW w:w="0" w:type="auto"/>
+        <w:tblLook w:val="04A0" w:firstRow="1" w:lastRow="0" w:firstColumn="1" w:lastColumn="0" w:noHBand="0" w:noVBand="1"/>
+      </w:tblPr>
+      <w:tblGrid>
+        <w:gridCol w:w="2254"/>
+        <w:gridCol w:w="2254"/>
+        <w:gridCol w:w="2254"/>
+        <w:gridCol w:w="2254"/>
+      </w:tblGrid>
+      <w:tr>
+        <w:tc>
+          <w:tcPr>
+            <w:tcW w:w="2254" w:type="dxa"/>
+          </w:tcPr>
+          <w:p>
+            <w:pPr>
+              <w:rPr>
+                <w:rFonts w:cs="Times New Roman"/>
+              </w:rPr>
+            </w:pPr>
+            <w:r>
+              <w:rPr>
+                <w:rFonts w:cs="Times New Roman"/>
+              </w:rPr>
+              <w:t>Task</w:t>
+            </w:r>
+          </w:p>
+        </w:tc>
+        <w:tc>
+          <w:tcPr>
+            <w:tcW w:w="2254" w:type="dxa"/>
+          </w:tcPr>
+          <w:p>
+            <w:pPr>
+              <w:rPr>
+                <w:rFonts w:cs="Times New Roman"/>
+              </w:rPr>
+            </w:pPr>
+            <w:r>
+              <w:rPr>
+                <w:rFonts w:cs="Times New Roman"/>
+              </w:rPr>
+              <w:t>Resource Allocation</w:t>
+            </w:r>
+          </w:p>
+        </w:tc>
+        <w:tc>
+          <w:tcPr>
+            <w:tcW w:w="2254" w:type="dxa"/>
+          </w:tcPr>
+          <w:p>
+            <w:pPr>
+              <w:rPr>
+                <w:rFonts w:cs="Times New Roman"/>
+              </w:rPr>
+            </w:pPr>
+            <w:r>
+              <w:rPr>
+                <w:rFonts w:cs="Times New Roman"/>
+              </w:rPr>
+              <w:t>Estimated Duration</w:t>
+            </w:r>
+          </w:p>
+        </w:tc>
+        <w:tc>
+          <w:tcPr>
+            <w:tcW w:w="2254" w:type="dxa"/>
+          </w:tcPr>
+          <w:p>
+            <w:pPr>
+              <w:rPr>
+                <w:rFonts w:cs="Times New Roman"/>
+              </w:rPr>
+            </w:pPr>
+            <w:r>
+              <w:rPr>
+                <w:rFonts w:cs="Times New Roman"/>
+              </w:rPr>
+              <w:t>Notes</w:t>
+            </w:r>
+          </w:p>
+        </w:tc>
+      </w:tr>
+      <w:tr>
+        <w:tc>
+          <w:tcPr>
+            <w:tcW w:w="2254" w:type="dxa"/>
+          </w:tcPr>
+          <w:p>
+            <w:pPr>
+              <w:rPr>
+                <w:rFonts w:cs="Times New Roman"/>
+              </w:rPr>
+            </w:pPr>
+            <w:r>
+              <w:rPr>
+                <w:rFonts w:cs="Times New Roman"/>
+              </w:rPr>
+              <w:t>Project Management Plan</w:t>
+            </w:r>
+          </w:p>
+        </w:tc>
+        <w:tc>
+          <w:tcPr>
+            <w:tcW w:w="2254" w:type="dxa"/>
+          </w:tcPr>
+          <w:p>
+            <w:pPr>
+              <w:rPr>
+                <w:rFonts w:cs="Times New Roman"/>
+              </w:rPr>
+            </w:pPr>
+            <w:r>
+              <w:rPr>
+                <w:rFonts w:cs="Times New Roman"/>
+              </w:rPr>
+              <w:t>Project Manager</w:t>
+            </w:r>
+          </w:p>
+        </w:tc>
+        <w:tc>
+          <w:tcPr>
+            <w:tcW w:w="2254" w:type="dxa"/>
+          </w:tcPr>
+          <w:p>
+            <w:pPr>
+              <w:rPr>
+                <w:rFonts w:cs="Times New Roman"/>
+              </w:rPr>
+            </w:pPr>
+            <w:r>
+              <w:rPr>
+                <w:rFonts w:cs="Times New Roman"/>
+              </w:rPr>
+              <w:t>3 days</w:t>
+            </w:r>
+          </w:p>
+        </w:tc>
+        <w:tc>
+          <w:tcPr>
+            <w:tcW w:w="2254" w:type="dxa"/>
+          </w:tcPr>
+          <w:p>
+            <w:pPr>
+              <w:rPr>
+                <w:rFonts w:cs="Times New Roman"/>
+              </w:rPr>
+            </w:pPr>
+            <w:r>
+              <w:rPr>
+                <w:rFonts w:cs="Times New Roman"/>
+              </w:rPr>
+              <w:t>The project manager will consult with team to outline and assign tasks.</w:t>
+            </w:r>
+          </w:p>
+        </w:tc>
+      </w:tr>
+      <w:tr>
+        <w:tc>
+          <w:tcPr>
+            <w:tcW w:w="2254" w:type="dxa"/>
+          </w:tcPr>
+          <w:p>
+            <w:pPr>
+              <w:rPr>
+                <w:rFonts w:cs="Times New Roman"/>
+              </w:rPr>
+            </w:pPr>
+            <w:r>
+              <w:rPr>
+                <w:rFonts w:cs="Times New Roman"/>
+              </w:rPr>
+              <w:t>Scope Statement</w:t>
+            </w:r>
+          </w:p>
+        </w:tc>
+        <w:tc>
+          <w:tcPr>
+            <w:tcW w:w="2254" w:type="dxa"/>
+          </w:tcPr>
+          <w:p>
+            <w:pPr>
+              <w:rPr>
+                <w:rFonts w:cs="Times New Roman"/>
+              </w:rPr>
+            </w:pPr>
+            <w:r>
+              <w:rPr>
+                <w:rFonts w:cs="Times New Roman"/>
+              </w:rPr>
+              <w:t>Project Manager</w:t>
+            </w:r>
+          </w:p>
+        </w:tc>
+        <w:tc>
+          <w:tcPr>
+            <w:tcW w:w="2254" w:type="dxa"/>
+          </w:tcPr>
+          <w:p>
+            <w:pPr>
+              <w:rPr>
+                <w:rFonts w:cs="Times New Roman"/>
+              </w:rPr>
+            </w:pPr>
+            <w:r>
+              <w:rPr>
+                <w:rFonts w:cs="Times New Roman"/>
+              </w:rPr>
+              <w:t>1 day</w:t>
+            </w:r>
+          </w:p>
+        </w:tc>
+        <w:tc>
+          <w:tcPr>
+            <w:tcW w:w="2254" w:type="dxa"/>
+          </w:tcPr>
+          <w:p>
+            <w:pPr>
+              <w:rPr>
+                <w:rFonts w:cs="Times New Roman"/>
+              </w:rPr>
+            </w:pPr>
+            <w:r>
+              <w:rPr>
+                <w:rFonts w:cs="Times New Roman"/>
+              </w:rPr>
+              <w:t>Project manager defines the scope of the project.</w:t>
+            </w:r>
+          </w:p>
+        </w:tc>
+      </w:tr>
+      <w:tr>
+        <w:tc>
+          <w:tcPr>
+            <w:tcW w:w="2254" w:type="dxa"/>
+          </w:tcPr>
+          <w:p>
+            <w:pPr>
+              <w:rPr>
+                <w:rFonts w:cs="Times New Roman"/>
+              </w:rPr>
+            </w:pPr>
+            <w:r>
+              <w:rPr>
+                <w:rFonts w:cs="Times New Roman"/>
+              </w:rPr>
+              <w:t>Scheduling</w:t>
+            </w:r>
+          </w:p>
+        </w:tc>
+        <w:tc>
+          <w:tcPr>
+            <w:tcW w:w="2254" w:type="dxa"/>
+          </w:tcPr>
+          <w:p>
+            <w:pPr>
+              <w:rPr>
+                <w:rFonts w:cs="Times New Roman"/>
+              </w:rPr>
+            </w:pPr>
+            <w:r>
+              <w:rPr>
+                <w:rFonts w:cs="Times New Roman"/>
+              </w:rPr>
+              <w:t>Project Manager</w:t>
+            </w:r>
+          </w:p>
+        </w:tc>
+        <w:tc>
+          <w:tcPr>
+            <w:tcW w:w="2254" w:type="dxa"/>
+          </w:tcPr>
+          <w:p>
+            <w:pPr>
+              <w:rPr>
+                <w:rFonts w:cs="Times New Roman"/>
+              </w:rPr>
+            </w:pPr>
+            <w:r>
+              <w:rPr>
+                <w:rFonts w:cs="Times New Roman"/>
+              </w:rPr>
+              <w:t>3 days</w:t>
+            </w:r>
+          </w:p>
+        </w:tc>
+        <w:tc>
+          <w:tcPr>
+            <w:tcW w:w="2254" w:type="dxa"/>
+          </w:tcPr>
+          <w:p>
+            <w:pPr>
+              <w:rPr>
+                <w:rFonts w:cs="Times New Roman"/>
+              </w:rPr>
+            </w:pPr>
+            <w:r>
+              <w:rPr>
+                <w:rFonts w:cs="Times New Roman"/>
+              </w:rPr>
+              <w:t>Project manager assigns tasks to members with estimated timelines.</w:t>
+            </w:r>
+          </w:p>
+        </w:tc>
+      </w:tr>
+      <w:tr>
+        <w:tc>
+          <w:tcPr>
+            <w:tcW w:w="2254" w:type="dxa"/>
+          </w:tcPr>
+          <w:p>
+            <w:pPr>
+              <w:rPr>
+                <w:rFonts w:cs="Times New Roman"/>
+              </w:rPr>
+            </w:pPr>
+            <w:r>
+              <w:rPr>
+                <w:rFonts w:cs="Times New Roman"/>
+              </w:rPr>
+              <w:t>Risk Planning</w:t>
+            </w:r>
+          </w:p>
+        </w:tc>
+        <w:tc>
+          <w:tcPr>
+            <w:tcW w:w="2254" w:type="dxa"/>
+          </w:tcPr>
+          <w:p>
+            <w:pPr>
+              <w:rPr>
+                <w:rFonts w:cs="Times New Roman"/>
+              </w:rPr>
+            </w:pPr>
+            <w:r>
+              <w:rPr>
+                <w:rFonts w:cs="Times New Roman"/>
+              </w:rPr>
+              <w:t>Project Manager, QA Engineer</w:t>
+            </w:r>
+          </w:p>
+        </w:tc>
+        <w:tc>
+          <w:tcPr>
+            <w:tcW w:w="2254" w:type="dxa"/>
+          </w:tcPr>
+          <w:p>
+            <w:pPr>
+              <w:rPr>
+                <w:rFonts w:cs="Times New Roman"/>
+              </w:rPr>
+            </w:pPr>
+            <w:r>
+              <w:rPr>
+                <w:rFonts w:cs="Times New Roman"/>
+              </w:rPr>
+              <w:t>2 days</w:t>
+            </w:r>
+          </w:p>
+        </w:tc>
+        <w:tc>
+          <w:tcPr>
+            <w:tcW w:w="2254" w:type="dxa"/>
+          </w:tcPr>
+          <w:p>
+            <w:pPr>
+              <w:rPr>
+                <w:rFonts w:cs="Times New Roman"/>
+              </w:rPr>
+            </w:pPr>
+            <w:r>
+              <w:rPr>
+                <w:rFonts w:cs="Times New Roman"/>
+              </w:rPr>
+              <w:t>Project manager and QA engineer identify risks along with mitigation strategies.</w:t>
+            </w:r>
+          </w:p>
+        </w:tc>
+      </w:tr>
+      <w:tr>
+        <w:tc>
+          <w:tcPr>
+            <w:tcW w:w="2254" w:type="dxa"/>
+          </w:tcPr>
+          <w:p>
+            <w:pPr>
+              <w:rPr>
+                <w:rFonts w:cs="Times New Roman"/>
+              </w:rPr>
+            </w:pPr>
+            <w:r>
+              <w:rPr>
+                <w:rFonts w:cs="Times New Roman"/>
+              </w:rPr>
+              <w:t>Plan Changes</w:t>
+            </w:r>
+          </w:p>
+        </w:tc>
+        <w:tc>
+          <w:tcPr>
+            <w:tcW w:w="2254" w:type="dxa"/>
+          </w:tcPr>
+          <w:p>
+            <w:pPr>
+              <w:rPr>
+                <w:rFonts w:cs="Times New Roman"/>
+              </w:rPr>
+            </w:pPr>
+            <w:r>
+              <w:rPr>
+                <w:rFonts w:cs="Times New Roman"/>
+              </w:rPr>
+              <w:t>Project Manager</w:t>
+            </w:r>
+          </w:p>
+        </w:tc>
+        <w:tc>
+          <w:tcPr>
+            <w:tcW w:w="2254" w:type="dxa"/>
+          </w:tcPr>
+          <w:p>
+            <w:pPr>
+              <w:rPr>
+                <w:rFonts w:cs="Times New Roman"/>
+              </w:rPr>
+            </w:pPr>
+            <w:r>
+              <w:rPr>
+                <w:rFonts w:cs="Times New Roman"/>
+              </w:rPr>
+              <w:t>Ongoing</w:t>
+            </w:r>
+          </w:p>
+        </w:tc>
+        <w:tc>
+          <w:tcPr>
+            <w:tcW w:w="2254" w:type="dxa"/>
+          </w:tcPr>
+          <w:p>
+            <w:pPr>
+              <w:rPr>
+                <w:rFonts w:cs="Times New Roman"/>
+              </w:rPr>
+            </w:pPr>
+            <w:r>
+              <w:rPr>
+                <w:rFonts w:cs="Times New Roman"/>
+              </w:rPr>
+              <w:t xml:space="preserve">Project manager monitors each task and </w:t>
+            </w:r>
+            <w:proofErr w:type="gramStart"/>
+            <w:r>
+              <w:rPr>
+                <w:rFonts w:cs="Times New Roman"/>
+              </w:rPr>
+              <w:t>makes adjustments</w:t>
+            </w:r>
+            <w:proofErr w:type="gramEnd"/>
+            <w:r>
+              <w:rPr>
+                <w:rFonts w:cs="Times New Roman"/>
+              </w:rPr>
+              <w:t xml:space="preserve"> as needed.</w:t>
+            </w:r>
+          </w:p>
+        </w:tc>
+      </w:tr>
+    </w:tbl>
+    <w:p>
+      <w:pPr>
+        <w:rPr>
+          <w:rFonts w:cs="Times New Roman"/>
+        </w:rPr>
+      </w:pPr>
+    </w:p>
+    <w:p>
+      <w:pPr>
+        <w:pStyle w:val="Heading2"/>
+        <w:rPr>
+          <w:rFonts w:cs="Times New Roman"/>
+        </w:rPr>
+      </w:pPr>
+      <w:r>
+        <w:rPr>
+          <w:rFonts w:cs="Times New Roman"/>
+        </w:rPr>
+        <w:t>Analysis Phase</w:t>
+      </w:r>
+    </w:p>
+    <w:tbl>
+      <w:tblPr>
+        <w:tblStyle w:val="TableGrid"/>
+        <w:tblW w:w="0" w:type="auto"/>
+        <w:tblLook w:val="04A0" w:firstRow="1" w:lastRow="0" w:firstColumn="1" w:lastColumn="0" w:noHBand="0" w:noVBand="1"/>
+      </w:tblPr>
+      <w:tblGrid>
+        <w:gridCol w:w="2254"/>
+        <w:gridCol w:w="2254"/>
+        <w:gridCol w:w="2254"/>
+        <w:gridCol w:w="2254"/>
+      </w:tblGrid>
+      <w:tr>
+        <w:tc>
+          <w:tcPr>
+            <w:tcW w:w="2254" w:type="dxa"/>
+          </w:tcPr>
+          <w:p>
+            <w:pPr>
+              <w:rPr>
+                <w:rFonts w:cs="Times New Roman"/>
+              </w:rPr>
+            </w:pPr>
+            <w:r>
+              <w:rPr>
+                <w:rFonts w:cs="Times New Roman"/>
+              </w:rPr>
+              <w:t>Task</w:t>
+            </w:r>
+          </w:p>
+        </w:tc>
+        <w:tc>
+          <w:tcPr>
+            <w:tcW w:w="2254" w:type="dxa"/>
+          </w:tcPr>
+          <w:p>
+            <w:pPr>
+              <w:rPr>
+                <w:rFonts w:cs="Times New Roman"/>
+              </w:rPr>
+            </w:pPr>
+            <w:r>
+              <w:rPr>
+                <w:rFonts w:cs="Times New Roman"/>
+              </w:rPr>
+              <w:t>Resource Allocation</w:t>
+            </w:r>
+          </w:p>
+        </w:tc>
+        <w:tc>
+          <w:tcPr>
+            <w:tcW w:w="2254" w:type="dxa"/>
+          </w:tcPr>
+          <w:p>
+            <w:pPr>
+              <w:rPr>
+                <w:rFonts w:cs="Times New Roman"/>
+              </w:rPr>
+            </w:pPr>
+            <w:r>
+              <w:rPr>
+                <w:rFonts w:cs="Times New Roman"/>
+              </w:rPr>
+              <w:t>Estimated Duration</w:t>
+            </w:r>
+          </w:p>
+        </w:tc>
+        <w:tc>
+          <w:tcPr>
+            <w:tcW w:w="2254" w:type="dxa"/>
+          </w:tcPr>
+          <w:p>
+            <w:pPr>
+              <w:rPr>
+                <w:rFonts w:cs="Times New Roman"/>
+              </w:rPr>
+            </w:pPr>
+            <w:r>
+              <w:rPr>
+                <w:rFonts w:cs="Times New Roman"/>
+              </w:rPr>
+              <w:t>Notes</w:t>
+            </w:r>
+          </w:p>
+        </w:tc>
+      </w:tr>
+      <w:tr>
+        <w:tc>
+          <w:tcPr>
+            <w:tcW w:w="2254" w:type="dxa"/>
+          </w:tcPr>
+          <w:p>
+            <w:pPr>
+              <w:rPr>
+                <w:rFonts w:cs="Times New Roman"/>
+              </w:rPr>
+            </w:pPr>
+            <w:r>
+              <w:rPr>
+                <w:rFonts w:cs="Times New Roman"/>
+              </w:rPr>
+              <w:t>Interviews</w:t>
+            </w:r>
+          </w:p>
+        </w:tc>
+        <w:tc>
+          <w:tcPr>
+            <w:tcW w:w="2254" w:type="dxa"/>
+          </w:tcPr>
+          <w:p>
+            <w:pPr>
+              <w:rPr>
+                <w:rFonts w:cs="Times New Roman"/>
+              </w:rPr>
+            </w:pPr>
+            <w:r>
+              <w:rPr>
+                <w:rFonts w:cs="Times New Roman"/>
+              </w:rPr>
+              <w:t>Project Manager</w:t>
+            </w:r>
+          </w:p>
+        </w:tc>
+        <w:tc>
+          <w:tcPr>
+            <w:tcW w:w="2254" w:type="dxa"/>
+          </w:tcPr>
+          <w:p>
+            <w:pPr>
+              <w:rPr>
+                <w:rFonts w:cs="Times New Roman"/>
+              </w:rPr>
+            </w:pPr>
+            <w:r>
+              <w:rPr>
+                <w:rFonts w:cs="Times New Roman"/>
+              </w:rPr>
+              <w:t>3 days</w:t>
+            </w:r>
+          </w:p>
+        </w:tc>
+        <w:tc>
+          <w:tcPr>
+            <w:tcW w:w="2254" w:type="dxa"/>
+          </w:tcPr>
+          <w:p>
+            <w:pPr>
+              <w:rPr>
+                <w:rFonts w:cs="Times New Roman"/>
+              </w:rPr>
+            </w:pPr>
+            <w:r>
+              <w:rPr>
+                <w:rFonts w:cs="Times New Roman"/>
+              </w:rPr>
+              <w:t>Project manager will meet with stakeholders to gather requirements.</w:t>
+            </w:r>
+          </w:p>
+        </w:tc>
+      </w:tr>
+      <w:tr>
+        <w:tc>
+          <w:tcPr>
+            <w:tcW w:w="2254" w:type="dxa"/>
+          </w:tcPr>
+          <w:p>
+            <w:pPr>
+              <w:rPr>
+                <w:rFonts w:cs="Times New Roman"/>
+              </w:rPr>
+            </w:pPr>
+            <w:r>
+              <w:rPr>
+                <w:rFonts w:cs="Times New Roman"/>
+              </w:rPr>
+              <w:t>Requirement Specifications</w:t>
+            </w:r>
+          </w:p>
+        </w:tc>
+        <w:tc>
+          <w:tcPr>
+            <w:tcW w:w="2254" w:type="dxa"/>
+          </w:tcPr>
+          <w:p>
+            <w:pPr>
+              <w:rPr>
+                <w:rFonts w:cs="Times New Roman"/>
+              </w:rPr>
+            </w:pPr>
+            <w:r>
+              <w:rPr>
+                <w:rFonts w:cs="Times New Roman"/>
+              </w:rPr>
+              <w:t>Project Manager, SA, FED, BED, MAD, UX</w:t>
+            </w:r>
+          </w:p>
+        </w:tc>
+        <w:tc>
+          <w:tcPr>
+            <w:tcW w:w="2254" w:type="dxa"/>
+          </w:tcPr>
+          <w:p>
+            <w:pPr>
+              <w:rPr>
+                <w:rFonts w:cs="Times New Roman"/>
+              </w:rPr>
+            </w:pPr>
+            <w:r>
+              <w:rPr>
+                <w:rFonts w:cs="Times New Roman"/>
+              </w:rPr>
+              <w:t>2 days</w:t>
+            </w:r>
+          </w:p>
+        </w:tc>
+        <w:tc>
+          <w:tcPr>
+            <w:tcW w:w="2254" w:type="dxa"/>
+          </w:tcPr>
+          <w:p>
+            <w:pPr>
+              <w:rPr>
+                <w:rFonts w:cs="Times New Roman"/>
+              </w:rPr>
+            </w:pPr>
+            <w:r>
+              <w:rPr>
+                <w:rFonts w:cs="Times New Roman"/>
+              </w:rPr>
+              <w:t>Project manager and developer team analyse requirements to identify needs.</w:t>
+            </w:r>
+          </w:p>
+        </w:tc>
+      </w:tr>
+      <w:tr>
+        <w:tc>
+          <w:tcPr>
+            <w:tcW w:w="2254" w:type="dxa"/>
+          </w:tcPr>
+          <w:p>
+            <w:pPr>
+              <w:rPr>
+                <w:rFonts w:cs="Times New Roman"/>
+              </w:rPr>
+            </w:pPr>
+            <w:r>
+              <w:rPr>
+                <w:rFonts w:cs="Times New Roman"/>
+              </w:rPr>
+              <w:t>Use Cases</w:t>
+            </w:r>
+          </w:p>
+        </w:tc>
+        <w:tc>
+          <w:tcPr>
+            <w:tcW w:w="2254" w:type="dxa"/>
+          </w:tcPr>
+          <w:p>
+            <w:pPr>
+              <w:rPr>
+                <w:rFonts w:cs="Times New Roman"/>
+              </w:rPr>
+            </w:pPr>
+            <w:r>
+              <w:rPr>
+                <w:rFonts w:cs="Times New Roman"/>
+              </w:rPr>
+              <w:t>Project Manager, Solutions Architect</w:t>
+            </w:r>
+          </w:p>
+        </w:tc>
+        <w:tc>
+          <w:tcPr>
+            <w:tcW w:w="2254" w:type="dxa"/>
+          </w:tcPr>
+          <w:p>
+            <w:pPr>
+              <w:rPr>
+                <w:rFonts w:cs="Times New Roman"/>
+              </w:rPr>
+            </w:pPr>
+            <w:r>
+              <w:rPr>
+                <w:rFonts w:cs="Times New Roman"/>
+              </w:rPr>
+              <w:t>1 week</w:t>
+            </w:r>
+          </w:p>
+        </w:tc>
+        <w:tc>
+          <w:tcPr>
+            <w:tcW w:w="2254" w:type="dxa"/>
+          </w:tcPr>
+          <w:p>
+            <w:pPr>
+              <w:rPr>
+                <w:rFonts w:cs="Times New Roman"/>
+              </w:rPr>
+            </w:pPr>
+            <w:r>
+              <w:rPr>
+                <w:rFonts w:cs="Times New Roman"/>
+              </w:rPr>
+              <w:t>Suitable scenarios are created for the team.</w:t>
+            </w:r>
+          </w:p>
+        </w:tc>
+      </w:tr>
+      <w:tr>
+        <w:tc>
+          <w:tcPr>
+            <w:tcW w:w="2254" w:type="dxa"/>
+          </w:tcPr>
+          <w:p>
+            <w:pPr>
+              <w:rPr>
+                <w:rFonts w:cs="Times New Roman"/>
+              </w:rPr>
+            </w:pPr>
+            <w:r>
+              <w:rPr>
+                <w:rFonts w:cs="Times New Roman"/>
+              </w:rPr>
+              <w:t>Reporting Needs</w:t>
+            </w:r>
+          </w:p>
+        </w:tc>
+        <w:tc>
+          <w:tcPr>
+            <w:tcW w:w="2254" w:type="dxa"/>
+          </w:tcPr>
+          <w:p>
+            <w:pPr>
+              <w:rPr>
+                <w:rFonts w:cs="Times New Roman"/>
+              </w:rPr>
+            </w:pPr>
+            <w:r>
+              <w:rPr>
+                <w:rFonts w:cs="Times New Roman"/>
+              </w:rPr>
+              <w:t>Project Manager</w:t>
+            </w:r>
+          </w:p>
+        </w:tc>
+        <w:tc>
+          <w:tcPr>
+            <w:tcW w:w="2254" w:type="dxa"/>
+          </w:tcPr>
+          <w:p>
+            <w:pPr>
+              <w:rPr>
+                <w:rFonts w:cs="Times New Roman"/>
+              </w:rPr>
+            </w:pPr>
+            <w:r>
+              <w:rPr>
+                <w:rFonts w:cs="Times New Roman"/>
+              </w:rPr>
+              <w:t>2 days</w:t>
+            </w:r>
+          </w:p>
+        </w:tc>
+        <w:tc>
+          <w:tcPr>
+            <w:tcW w:w="2254" w:type="dxa"/>
+          </w:tcPr>
+          <w:p>
+            <w:pPr>
+              <w:rPr>
+                <w:rFonts w:cs="Times New Roman"/>
+              </w:rPr>
+            </w:pPr>
+            <w:r>
+              <w:rPr>
+                <w:rFonts w:cs="Times New Roman"/>
+              </w:rPr>
+              <w:t>Project manager analyses process performance and quality; ensures customer satisfaction.</w:t>
+            </w:r>
+          </w:p>
+        </w:tc>
+      </w:tr>
+    </w:tbl>
+    <w:p>
+      <w:pPr>
+        <w:rPr>
+          <w:rFonts w:cs="Times New Roman"/>
+        </w:rPr>
+      </w:pPr>
+    </w:p>
+    <w:p>
+      <w:pPr>
+        <w:rPr>
+          <w:rFonts w:cs="Times New Roman"/>
+        </w:rPr>
+      </w:pPr>
+    </w:p>
+    <w:p>
+      <w:pPr>
+        <w:pStyle w:val="Heading2"/>
+        <w:rPr>
+          <w:rFonts w:cs="Times New Roman"/>
+        </w:rPr>
+      </w:pPr>
+      <w:r>
+        <w:rPr>
+          <w:rFonts w:cs="Times New Roman"/>
+        </w:rPr>
+        <w:t>Design Phase</w:t>
+      </w:r>
+    </w:p>
+    <w:tbl>
+      <w:tblPr>
+        <w:tblStyle w:val="TableGrid"/>
+        <w:tblW w:w="0" w:type="auto"/>
+        <w:tblLook w:val="04A0" w:firstRow="1" w:lastRow="0" w:firstColumn="1" w:lastColumn="0" w:noHBand="0" w:noVBand="1"/>
+      </w:tblPr>
+      <w:tblGrid>
+        <w:gridCol w:w="2254"/>
+        <w:gridCol w:w="2254"/>
+        <w:gridCol w:w="2254"/>
+        <w:gridCol w:w="2254"/>
+      </w:tblGrid>
+      <w:tr>
+        <w:tc>
+          <w:tcPr>
+            <w:tcW w:w="2254" w:type="dxa"/>
+          </w:tcPr>
+          <w:p>
+            <w:pPr>
+              <w:rPr>
+                <w:rFonts w:cs="Times New Roman"/>
+              </w:rPr>
+            </w:pPr>
+            <w:r>
+              <w:rPr>
+                <w:rFonts w:cs="Times New Roman"/>
+              </w:rPr>
+              <w:t>Task</w:t>
+            </w:r>
+          </w:p>
+        </w:tc>
+        <w:tc>
+          <w:tcPr>
+            <w:tcW w:w="2254" w:type="dxa"/>
+          </w:tcPr>
+          <w:p>
+            <w:pPr>
+              <w:rPr>
+                <w:rFonts w:cs="Times New Roman"/>
+              </w:rPr>
+            </w:pPr>
+            <w:r>
+              <w:rPr>
+                <w:rFonts w:cs="Times New Roman"/>
+              </w:rPr>
+              <w:t>Resource Allocation</w:t>
+            </w:r>
+          </w:p>
+        </w:tc>
+        <w:tc>
+          <w:tcPr>
+            <w:tcW w:w="2254" w:type="dxa"/>
+          </w:tcPr>
+          <w:p>
+            <w:pPr>
+              <w:rPr>
+                <w:rFonts w:cs="Times New Roman"/>
+              </w:rPr>
+            </w:pPr>
+            <w:r>
+              <w:rPr>
+                <w:rFonts w:cs="Times New Roman"/>
+              </w:rPr>
+              <w:t>Estimated Duration</w:t>
+            </w:r>
+          </w:p>
+        </w:tc>
+        <w:tc>
+          <w:tcPr>
+            <w:tcW w:w="2254" w:type="dxa"/>
+          </w:tcPr>
+          <w:p>
+            <w:pPr>
+              <w:rPr>
+                <w:rFonts w:cs="Times New Roman"/>
+              </w:rPr>
+            </w:pPr>
+            <w:r>
+              <w:rPr>
+                <w:rFonts w:cs="Times New Roman"/>
+              </w:rPr>
+              <w:t>Notes</w:t>
+            </w:r>
+          </w:p>
+        </w:tc>
+      </w:tr>
+      <w:tr>
+        <w:tc>
+          <w:tcPr>
+            <w:tcW w:w="2254" w:type="dxa"/>
+          </w:tcPr>
+          <w:p>
+            <w:pPr>
+              <w:rPr>
+                <w:rFonts w:cs="Times New Roman"/>
+              </w:rPr>
+            </w:pPr>
+            <w:r>
+              <w:rPr>
+                <w:rFonts w:cs="Times New Roman"/>
+              </w:rPr>
+              <w:t>Prototype Design</w:t>
+            </w:r>
+          </w:p>
+        </w:tc>
+        <w:tc>
+          <w:tcPr>
+            <w:tcW w:w="2254" w:type="dxa"/>
+          </w:tcPr>
+          <w:p>
+            <w:pPr>
+              <w:rPr>
+                <w:rFonts w:cs="Times New Roman"/>
+              </w:rPr>
+            </w:pPr>
+            <w:r>
+              <w:rPr>
+                <w:rFonts w:cs="Times New Roman"/>
+              </w:rPr>
+              <w:t>SA, UX, BED, FED, MAD, DBA</w:t>
+            </w:r>
+          </w:p>
+        </w:tc>
+        <w:tc>
+          <w:tcPr>
+            <w:tcW w:w="2254" w:type="dxa"/>
+          </w:tcPr>
+          <w:p>
+            <w:pPr>
+              <w:rPr>
+                <w:rFonts w:cs="Times New Roman"/>
+              </w:rPr>
+            </w:pPr>
+            <w:r>
+              <w:rPr>
+                <w:rFonts w:cs="Times New Roman"/>
+              </w:rPr>
+              <w:t>1 weeks</w:t>
+            </w:r>
+          </w:p>
+        </w:tc>
+        <w:tc>
+          <w:tcPr>
+            <w:tcW w:w="2254" w:type="dxa"/>
+          </w:tcPr>
+          <w:p>
+            <w:pPr>
+              <w:rPr>
+                <w:rFonts w:cs="Times New Roman"/>
+              </w:rPr>
+            </w:pPr>
+            <w:r>
+              <w:rPr>
+                <w:rFonts w:cs="Times New Roman"/>
+              </w:rPr>
+              <w:t>Entire development team works together designing the prototype.</w:t>
+            </w:r>
+          </w:p>
+        </w:tc>
+      </w:tr>
+      <w:tr>
+        <w:tc>
+          <w:tcPr>
+            <w:tcW w:w="2254" w:type="dxa"/>
+          </w:tcPr>
+          <w:p>
+            <w:pPr>
+              <w:rPr>
+                <w:rFonts w:cs="Times New Roman"/>
+              </w:rPr>
+            </w:pPr>
+            <w:r>
+              <w:rPr>
+                <w:rFonts w:cs="Times New Roman"/>
+              </w:rPr>
+              <w:t>Architecture Design</w:t>
+            </w:r>
+          </w:p>
+        </w:tc>
+        <w:tc>
+          <w:tcPr>
+            <w:tcW w:w="2254" w:type="dxa"/>
+          </w:tcPr>
+          <w:p>
+            <w:pPr>
+              <w:rPr>
+                <w:rFonts w:cs="Times New Roman"/>
+              </w:rPr>
+            </w:pPr>
+            <w:r>
+              <w:rPr>
+                <w:rFonts w:cs="Times New Roman"/>
+              </w:rPr>
+              <w:t>SA, DBA</w:t>
+            </w:r>
+          </w:p>
+        </w:tc>
+        <w:tc>
+          <w:tcPr>
+            <w:tcW w:w="2254" w:type="dxa"/>
+          </w:tcPr>
+          <w:p>
+            <w:pPr>
+              <w:rPr>
+                <w:rFonts w:cs="Times New Roman"/>
+              </w:rPr>
+            </w:pPr>
+            <w:r>
+              <w:rPr>
+                <w:rFonts w:cs="Times New Roman"/>
+              </w:rPr>
+              <w:t>1 week</w:t>
+            </w:r>
+          </w:p>
+        </w:tc>
+        <w:tc>
+          <w:tcPr>
+            <w:tcW w:w="2254" w:type="dxa"/>
+          </w:tcPr>
+          <w:p>
+            <w:pPr>
+              <w:rPr>
+                <w:rFonts w:cs="Times New Roman"/>
+              </w:rPr>
+            </w:pPr>
+            <w:r>
+              <w:rPr>
+                <w:rFonts w:cs="Times New Roman"/>
+              </w:rPr>
+              <w:t>Solutions architect leads with designing the system architecture as the database administrator designs the database schema.</w:t>
+            </w:r>
+          </w:p>
+        </w:tc>
+      </w:tr>
+      <w:tr>
+        <w:tc>
+          <w:tcPr>
+            <w:tcW w:w="2254" w:type="dxa"/>
+          </w:tcPr>
+          <w:p>
+            <w:pPr>
+              <w:rPr>
+                <w:rFonts w:cs="Times New Roman"/>
+              </w:rPr>
+            </w:pPr>
+            <w:r>
+              <w:rPr>
+                <w:rFonts w:cs="Times New Roman"/>
+              </w:rPr>
+              <w:t>Improving Site Performance</w:t>
+            </w:r>
+          </w:p>
+        </w:tc>
+        <w:tc>
+          <w:tcPr>
+            <w:tcW w:w="2254" w:type="dxa"/>
+          </w:tcPr>
+          <w:p>
+            <w:pPr>
+              <w:rPr>
+                <w:rFonts w:cs="Times New Roman"/>
+              </w:rPr>
+            </w:pPr>
+            <w:r>
+              <w:rPr>
+                <w:rFonts w:cs="Times New Roman"/>
+              </w:rPr>
+              <w:t>SA, UX, FED, MAD, BED</w:t>
+            </w:r>
+          </w:p>
+        </w:tc>
+        <w:tc>
+          <w:tcPr>
+            <w:tcW w:w="2254" w:type="dxa"/>
+          </w:tcPr>
+          <w:p>
+            <w:pPr>
+              <w:rPr>
+                <w:rFonts w:cs="Times New Roman"/>
+              </w:rPr>
+            </w:pPr>
+            <w:r>
+              <w:rPr>
+                <w:rFonts w:cs="Times New Roman"/>
+              </w:rPr>
+              <w:t>5 days</w:t>
+            </w:r>
+          </w:p>
+        </w:tc>
+        <w:tc>
+          <w:tcPr>
+            <w:tcW w:w="2254" w:type="dxa"/>
+          </w:tcPr>
+          <w:p>
+            <w:pPr>
+              <w:rPr>
+                <w:rFonts w:cs="Times New Roman"/>
+              </w:rPr>
+            </w:pPr>
+            <w:r>
+              <w:rPr>
+                <w:rFonts w:cs="Times New Roman"/>
+              </w:rPr>
+              <w:t>Focus on improving website and mobile performance, reducing loading times, simplifying user interface.</w:t>
+            </w:r>
+          </w:p>
+        </w:tc>
+      </w:tr>
+    </w:tbl>
+    <w:p>
+      <w:pPr>
+        <w:rPr>
+          <w:rFonts w:cs="Times New Roman"/>
+        </w:rPr>
+      </w:pPr>
+    </w:p>
+    <w:p>
+      <w:pPr>
+        <w:pStyle w:val="Heading2"/>
+        <w:rPr>
+          <w:rFonts w:cs="Times New Roman"/>
+        </w:rPr>
+      </w:pPr>
+      <w:r>
+        <w:rPr>
+          <w:rFonts w:cs="Times New Roman"/>
+        </w:rPr>
+        <w:t>Developing Phase</w:t>
+      </w:r>
+    </w:p>
+    <w:tbl>
+      <w:tblPr>
+        <w:tblStyle w:val="TableGrid"/>
+        <w:tblW w:w="0" w:type="auto"/>
+        <w:tblLook w:val="04A0" w:firstRow="1" w:lastRow="0" w:firstColumn="1" w:lastColumn="0" w:noHBand="0" w:noVBand="1"/>
+      </w:tblPr>
+      <w:tblGrid>
+        <w:gridCol w:w="2254"/>
+        <w:gridCol w:w="2254"/>
+        <w:gridCol w:w="2254"/>
+        <w:gridCol w:w="2254"/>
+      </w:tblGrid>
+      <w:tr>
+        <w:tc>
+          <w:tcPr>
+            <w:tcW w:w="2254" w:type="dxa"/>
+          </w:tcPr>
+          <w:p>
+            <w:pPr>
+              <w:rPr>
+                <w:rFonts w:cs="Times New Roman"/>
+              </w:rPr>
+            </w:pPr>
+            <w:r>
+              <w:rPr>
+                <w:rFonts w:cs="Times New Roman"/>
+              </w:rPr>
+              <w:t>Graphics and Interface</w:t>
+            </w:r>
+          </w:p>
+        </w:tc>
+        <w:tc>
+          <w:tcPr>
+            <w:tcW w:w="2254" w:type="dxa"/>
+          </w:tcPr>
+          <w:p>
+            <w:pPr>
+              <w:rPr>
+                <w:rFonts w:cs="Times New Roman"/>
+              </w:rPr>
+            </w:pPr>
+            <w:r>
+              <w:rPr>
+                <w:rFonts w:cs="Times New Roman"/>
+              </w:rPr>
+              <w:t>FED, UX, MAD</w:t>
+            </w:r>
+          </w:p>
+        </w:tc>
+        <w:tc>
+          <w:tcPr>
+            <w:tcW w:w="2254" w:type="dxa"/>
+          </w:tcPr>
+          <w:p>
+            <w:pPr>
+              <w:rPr>
+                <w:rFonts w:cs="Times New Roman"/>
+              </w:rPr>
+            </w:pPr>
+            <w:r>
+              <w:rPr>
+                <w:rFonts w:cs="Times New Roman"/>
+              </w:rPr>
+              <w:t>4 days</w:t>
+            </w:r>
+          </w:p>
+        </w:tc>
+        <w:tc>
+          <w:tcPr>
+            <w:tcW w:w="2254" w:type="dxa"/>
+          </w:tcPr>
+          <w:p>
+            <w:pPr>
+              <w:rPr>
+                <w:rFonts w:cs="Times New Roman"/>
+              </w:rPr>
+            </w:pPr>
+            <w:r>
+              <w:rPr>
+                <w:rFonts w:cs="Times New Roman"/>
+              </w:rPr>
+              <w:t>Front-end, mobile, and UX developer design the user interface.</w:t>
+            </w:r>
+          </w:p>
+        </w:tc>
+      </w:tr>
+      <w:tr>
+        <w:tc>
+          <w:tcPr>
+            <w:tcW w:w="2254" w:type="dxa"/>
+          </w:tcPr>
+          <w:p>
+            <w:pPr>
+              <w:rPr>
+                <w:rFonts w:cs="Times New Roman"/>
+              </w:rPr>
+            </w:pPr>
+            <w:r>
+              <w:rPr>
+                <w:rFonts w:cs="Times New Roman"/>
+              </w:rPr>
+              <w:t>Content Creation</w:t>
+            </w:r>
+          </w:p>
+        </w:tc>
+        <w:tc>
+          <w:tcPr>
+            <w:tcW w:w="2254" w:type="dxa"/>
+          </w:tcPr>
+          <w:p>
+            <w:pPr>
+              <w:rPr>
+                <w:rFonts w:cs="Times New Roman"/>
+              </w:rPr>
+            </w:pPr>
+            <w:r>
+              <w:rPr>
+                <w:rFonts w:cs="Times New Roman"/>
+              </w:rPr>
+              <w:t>FED, UX</w:t>
+            </w:r>
+          </w:p>
+        </w:tc>
+        <w:tc>
+          <w:tcPr>
+            <w:tcW w:w="2254" w:type="dxa"/>
+          </w:tcPr>
+          <w:p>
+            <w:pPr>
+              <w:rPr>
+                <w:rFonts w:cs="Times New Roman"/>
+              </w:rPr>
+            </w:pPr>
+            <w:r>
+              <w:rPr>
+                <w:rFonts w:cs="Times New Roman"/>
+              </w:rPr>
+              <w:t>2 days</w:t>
+            </w:r>
+          </w:p>
+        </w:tc>
+        <w:tc>
+          <w:tcPr>
+            <w:tcW w:w="2254" w:type="dxa"/>
+          </w:tcPr>
+          <w:p>
+            <w:pPr>
+              <w:rPr>
+                <w:rFonts w:cs="Times New Roman"/>
+              </w:rPr>
+            </w:pPr>
+            <w:r>
+              <w:rPr>
+                <w:rFonts w:cs="Times New Roman"/>
+              </w:rPr>
+              <w:t>Front-end and UX developers focus on creating engaging content for user.</w:t>
+            </w:r>
+          </w:p>
+        </w:tc>
+      </w:tr>
+      <w:tr>
+        <w:tc>
+          <w:tcPr>
+            <w:tcW w:w="2254" w:type="dxa"/>
+          </w:tcPr>
+          <w:p>
+            <w:pPr>
+              <w:rPr>
+                <w:rFonts w:cs="Times New Roman"/>
+              </w:rPr>
+            </w:pPr>
+            <w:r>
+              <w:rPr>
+                <w:rFonts w:cs="Times New Roman"/>
+              </w:rPr>
+              <w:t>Database Implementation</w:t>
+            </w:r>
+          </w:p>
+        </w:tc>
+        <w:tc>
+          <w:tcPr>
+            <w:tcW w:w="2254" w:type="dxa"/>
+          </w:tcPr>
+          <w:p>
+            <w:pPr>
+              <w:rPr>
+                <w:rFonts w:cs="Times New Roman"/>
+              </w:rPr>
+            </w:pPr>
+            <w:r>
+              <w:rPr>
+                <w:rFonts w:cs="Times New Roman"/>
+              </w:rPr>
+              <w:t>DBA</w:t>
+            </w:r>
+          </w:p>
+        </w:tc>
+        <w:tc>
+          <w:tcPr>
+            <w:tcW w:w="2254" w:type="dxa"/>
+          </w:tcPr>
+          <w:p>
+            <w:pPr>
+              <w:rPr>
+                <w:rFonts w:cs="Times New Roman"/>
+              </w:rPr>
+            </w:pPr>
+            <w:r>
+              <w:rPr>
+                <w:rFonts w:cs="Times New Roman"/>
+              </w:rPr>
+              <w:t>3 days</w:t>
+            </w:r>
+          </w:p>
+        </w:tc>
+        <w:tc>
+          <w:tcPr>
+            <w:tcW w:w="2254" w:type="dxa"/>
+          </w:tcPr>
+          <w:p>
+            <w:pPr>
+              <w:rPr>
+                <w:rFonts w:cs="Times New Roman"/>
+              </w:rPr>
+            </w:pPr>
+            <w:r>
+              <w:rPr>
+                <w:rFonts w:cs="Times New Roman"/>
+              </w:rPr>
+              <w:t>Database administrator builds the central database as well as integrating it into the system.</w:t>
+            </w:r>
+          </w:p>
+        </w:tc>
+      </w:tr>
+      <w:tr>
+        <w:tc>
+          <w:tcPr>
+            <w:tcW w:w="2254" w:type="dxa"/>
+          </w:tcPr>
+          <w:p>
+            <w:pPr>
+              <w:rPr>
+                <w:rFonts w:cs="Times New Roman"/>
+              </w:rPr>
+            </w:pPr>
+            <w:proofErr w:type="spellStart"/>
+            <w:r>
+              <w:rPr>
+                <w:rFonts w:cs="Times New Roman"/>
+              </w:rPr>
+              <w:t>Catalog</w:t>
+            </w:r>
+            <w:proofErr w:type="spellEnd"/>
+            <w:r>
+              <w:rPr>
+                <w:rFonts w:cs="Times New Roman"/>
+              </w:rPr>
+              <w:t xml:space="preserve"> Engine</w:t>
+            </w:r>
+          </w:p>
+        </w:tc>
+        <w:tc>
+          <w:tcPr>
+            <w:tcW w:w="2254" w:type="dxa"/>
+          </w:tcPr>
+          <w:p>
+            <w:pPr>
+              <w:rPr>
+                <w:rFonts w:cs="Times New Roman"/>
+              </w:rPr>
+            </w:pPr>
+            <w:r>
+              <w:rPr>
+                <w:rFonts w:cs="Times New Roman"/>
+              </w:rPr>
+              <w:t>BED</w:t>
+            </w:r>
+          </w:p>
+        </w:tc>
+        <w:tc>
+          <w:tcPr>
+            <w:tcW w:w="2254" w:type="dxa"/>
+          </w:tcPr>
+          <w:p>
+            <w:pPr>
+              <w:rPr>
+                <w:rFonts w:cs="Times New Roman"/>
+              </w:rPr>
+            </w:pPr>
+            <w:r>
+              <w:rPr>
+                <w:rFonts w:cs="Times New Roman"/>
+              </w:rPr>
+              <w:t>5 days</w:t>
+            </w:r>
+          </w:p>
+        </w:tc>
+        <w:tc>
+          <w:tcPr>
+            <w:tcW w:w="2254" w:type="dxa"/>
+          </w:tcPr>
+          <w:p>
+            <w:pPr>
+              <w:rPr>
+                <w:rFonts w:cs="Times New Roman"/>
+              </w:rPr>
+            </w:pPr>
+            <w:r>
+              <w:rPr>
+                <w:rFonts w:cs="Times New Roman"/>
+              </w:rPr>
+              <w:t xml:space="preserve">Back-end developers build the </w:t>
+            </w:r>
+            <w:proofErr w:type="spellStart"/>
+            <w:r>
+              <w:rPr>
+                <w:rFonts w:cs="Times New Roman"/>
+              </w:rPr>
+              <w:t>catalog</w:t>
+            </w:r>
+            <w:proofErr w:type="spellEnd"/>
+            <w:r>
+              <w:rPr>
+                <w:rFonts w:cs="Times New Roman"/>
+              </w:rPr>
+              <w:t xml:space="preserve"> and contract management module.</w:t>
+            </w:r>
+          </w:p>
+        </w:tc>
+      </w:tr>
+      <w:tr>
+        <w:tc>
+          <w:tcPr>
+            <w:tcW w:w="2254" w:type="dxa"/>
+          </w:tcPr>
+          <w:p>
+            <w:pPr>
+              <w:rPr>
+                <w:rFonts w:cs="Times New Roman"/>
+              </w:rPr>
+            </w:pPr>
+            <w:r>
+              <w:rPr>
+                <w:rFonts w:cs="Times New Roman"/>
+              </w:rPr>
+              <w:t>Transaction Processing</w:t>
+            </w:r>
+          </w:p>
+        </w:tc>
+        <w:tc>
+          <w:tcPr>
+            <w:tcW w:w="2254" w:type="dxa"/>
+          </w:tcPr>
+          <w:p>
+            <w:pPr>
+              <w:rPr>
+                <w:rFonts w:cs="Times New Roman"/>
+              </w:rPr>
+            </w:pPr>
+            <w:r>
+              <w:rPr>
+                <w:rFonts w:cs="Times New Roman"/>
+              </w:rPr>
+              <w:t>BED</w:t>
+            </w:r>
+          </w:p>
+        </w:tc>
+        <w:tc>
+          <w:tcPr>
+            <w:tcW w:w="2254" w:type="dxa"/>
+          </w:tcPr>
+          <w:p>
+            <w:pPr>
+              <w:rPr>
+                <w:rFonts w:cs="Times New Roman"/>
+              </w:rPr>
+            </w:pPr>
+            <w:r>
+              <w:rPr>
+                <w:rFonts w:cs="Times New Roman"/>
+              </w:rPr>
+              <w:t>5 days</w:t>
+            </w:r>
+          </w:p>
+        </w:tc>
+        <w:tc>
+          <w:tcPr>
+            <w:tcW w:w="2254" w:type="dxa"/>
+          </w:tcPr>
+          <w:p>
+            <w:pPr>
+              <w:rPr>
+                <w:rFonts w:cs="Times New Roman"/>
+              </w:rPr>
+            </w:pPr>
+            <w:r>
+              <w:rPr>
+                <w:rFonts w:cs="Times New Roman"/>
+              </w:rPr>
+              <w:t>Back-end developers design and implements the auto job scheduling functionality.</w:t>
+            </w:r>
+          </w:p>
+        </w:tc>
+      </w:tr>
+      <w:tr>
+        <w:tc>
+          <w:tcPr>
+            <w:tcW w:w="2254" w:type="dxa"/>
+          </w:tcPr>
+          <w:p>
+            <w:pPr>
+              <w:rPr>
+                <w:rFonts w:cs="Times New Roman"/>
+              </w:rPr>
+            </w:pPr>
+            <w:r>
+              <w:rPr>
+                <w:rFonts w:cs="Times New Roman"/>
+              </w:rPr>
+              <w:t>iOS and Android Integration</w:t>
+            </w:r>
+          </w:p>
+        </w:tc>
+        <w:tc>
+          <w:tcPr>
+            <w:tcW w:w="2254" w:type="dxa"/>
+          </w:tcPr>
+          <w:p>
+            <w:pPr>
+              <w:rPr>
+                <w:rFonts w:cs="Times New Roman"/>
+              </w:rPr>
+            </w:pPr>
+            <w:r>
+              <w:rPr>
+                <w:rFonts w:cs="Times New Roman"/>
+              </w:rPr>
+              <w:t>MAD</w:t>
+            </w:r>
+          </w:p>
+        </w:tc>
+        <w:tc>
+          <w:tcPr>
+            <w:tcW w:w="2254" w:type="dxa"/>
+          </w:tcPr>
+          <w:p>
+            <w:pPr>
+              <w:rPr>
+                <w:rFonts w:cs="Times New Roman"/>
+              </w:rPr>
+            </w:pPr>
+            <w:r>
+              <w:rPr>
+                <w:rFonts w:cs="Times New Roman"/>
+              </w:rPr>
+              <w:t>3 days</w:t>
+            </w:r>
+          </w:p>
+        </w:tc>
+        <w:tc>
+          <w:tcPr>
+            <w:tcW w:w="2254" w:type="dxa"/>
+          </w:tcPr>
+          <w:p>
+            <w:pPr>
+              <w:rPr>
+                <w:rFonts w:cs="Times New Roman"/>
+              </w:rPr>
+            </w:pPr>
+            <w:r>
+              <w:rPr>
+                <w:rFonts w:cs="Times New Roman"/>
+              </w:rPr>
+              <w:t>Mobile app developers integrate the mobile app with the system.</w:t>
+            </w:r>
+          </w:p>
+        </w:tc>
+      </w:tr>
+      <w:tr>
+        <w:tc>
+          <w:tcPr>
+            <w:tcW w:w="2254" w:type="dxa"/>
+          </w:tcPr>
+          <w:p>
+            <w:pPr>
+              <w:rPr>
+                <w:rFonts w:cs="Times New Roman"/>
+              </w:rPr>
+            </w:pPr>
+            <w:r>
+              <w:rPr>
+                <w:rFonts w:cs="Times New Roman"/>
+              </w:rPr>
+              <w:t>Security Subsystems</w:t>
+            </w:r>
+          </w:p>
+        </w:tc>
+        <w:tc>
+          <w:tcPr>
+            <w:tcW w:w="2254" w:type="dxa"/>
+          </w:tcPr>
+          <w:p>
+            <w:pPr>
+              <w:rPr>
+                <w:rFonts w:cs="Times New Roman"/>
+              </w:rPr>
+            </w:pPr>
+            <w:r>
+              <w:rPr>
+                <w:rFonts w:cs="Times New Roman"/>
+              </w:rPr>
+              <w:t>SA, BED</w:t>
+            </w:r>
+          </w:p>
+        </w:tc>
+        <w:tc>
+          <w:tcPr>
+            <w:tcW w:w="2254" w:type="dxa"/>
+          </w:tcPr>
+          <w:p>
+            <w:pPr>
+              <w:rPr>
+                <w:rFonts w:cs="Times New Roman"/>
+              </w:rPr>
+            </w:pPr>
+            <w:r>
+              <w:rPr>
+                <w:rFonts w:cs="Times New Roman"/>
+              </w:rPr>
+              <w:t>2 days</w:t>
+            </w:r>
+          </w:p>
+        </w:tc>
+        <w:tc>
+          <w:tcPr>
+            <w:tcW w:w="2254" w:type="dxa"/>
+          </w:tcPr>
+          <w:p>
+            <w:pPr>
+              <w:rPr>
+                <w:rFonts w:cs="Times New Roman"/>
+              </w:rPr>
+            </w:pPr>
+            <w:r>
+              <w:rPr>
+                <w:rFonts w:cs="Times New Roman"/>
+              </w:rPr>
+              <w:t xml:space="preserve">Systems architect and back-end developers work on implementing </w:t>
+            </w:r>
+            <w:r>
+              <w:rPr>
+                <w:rFonts w:cs="Times New Roman"/>
+              </w:rPr>
+              <w:lastRenderedPageBreak/>
+              <w:t>necessary security protocols.</w:t>
+            </w:r>
+          </w:p>
+        </w:tc>
+      </w:tr>
+    </w:tbl>
+    <w:p>
+      <w:pPr>
+        <w:rPr>
+          <w:rFonts w:cs="Times New Roman"/>
+        </w:rPr>
+      </w:pPr>
+    </w:p>
+    <w:p>
+      <w:pPr>
+        <w:pStyle w:val="Heading2"/>
+        <w:rPr>
+          <w:rFonts w:cs="Times New Roman"/>
+        </w:rPr>
+      </w:pPr>
+      <w:r>
+        <w:rPr>
+          <w:rFonts w:cs="Times New Roman"/>
+        </w:rPr>
+        <w:t>Testing and Production Phase</w:t>
+      </w:r>
+    </w:p>
+    <w:tbl>
+      <w:tblPr>
+        <w:tblStyle w:val="TableGrid"/>
+        <w:tblW w:w="0" w:type="auto"/>
+        <w:tblLook w:val="04A0" w:firstRow="1" w:lastRow="0" w:firstColumn="1" w:lastColumn="0" w:noHBand="0" w:noVBand="1"/>
+      </w:tblPr>
+      <w:tblGrid>
+        <w:gridCol w:w="2254"/>
+        <w:gridCol w:w="2254"/>
+        <w:gridCol w:w="2254"/>
+        <w:gridCol w:w="2254"/>
+      </w:tblGrid>
+      <w:tr>
+        <w:tc>
+          <w:tcPr>
+            <w:tcW w:w="2254" w:type="dxa"/>
+          </w:tcPr>
+          <w:p>
+            <w:pPr>
+              <w:rPr>
+                <w:rFonts w:cs="Times New Roman"/>
+              </w:rPr>
+            </w:pPr>
+            <w:r>
+              <w:rPr>
+                <w:rFonts w:cs="Times New Roman"/>
+              </w:rPr>
+              <w:t>Task</w:t>
+            </w:r>
+          </w:p>
+        </w:tc>
+        <w:tc>
+          <w:tcPr>
+            <w:tcW w:w="2254" w:type="dxa"/>
+          </w:tcPr>
+          <w:p>
+            <w:pPr>
+              <w:rPr>
+                <w:rFonts w:cs="Times New Roman"/>
+              </w:rPr>
+            </w:pPr>
+            <w:r>
+              <w:rPr>
+                <w:rFonts w:cs="Times New Roman"/>
+              </w:rPr>
+              <w:t>Resource Allocation</w:t>
+            </w:r>
+          </w:p>
+        </w:tc>
+        <w:tc>
+          <w:tcPr>
+            <w:tcW w:w="2254" w:type="dxa"/>
+          </w:tcPr>
+          <w:p>
+            <w:pPr>
+              <w:rPr>
+                <w:rFonts w:cs="Times New Roman"/>
+              </w:rPr>
+            </w:pPr>
+            <w:r>
+              <w:rPr>
+                <w:rFonts w:cs="Times New Roman"/>
+              </w:rPr>
+              <w:t>Estimated Duration</w:t>
+            </w:r>
+          </w:p>
+        </w:tc>
+        <w:tc>
+          <w:tcPr>
+            <w:tcW w:w="2254" w:type="dxa"/>
+          </w:tcPr>
+          <w:p>
+            <w:pPr>
+              <w:rPr>
+                <w:rFonts w:cs="Times New Roman"/>
+              </w:rPr>
+            </w:pPr>
+            <w:r>
+              <w:rPr>
+                <w:rFonts w:cs="Times New Roman"/>
+              </w:rPr>
+              <w:t>Notes</w:t>
+            </w:r>
+          </w:p>
+        </w:tc>
+      </w:tr>
+      <w:tr>
+        <w:tc>
+          <w:tcPr>
+            <w:tcW w:w="2254" w:type="dxa"/>
+          </w:tcPr>
+          <w:p>
+            <w:pPr>
+              <w:rPr>
+                <w:rFonts w:cs="Times New Roman"/>
+              </w:rPr>
+            </w:pPr>
+            <w:r>
+              <w:rPr>
+                <w:rFonts w:cs="Times New Roman"/>
+              </w:rPr>
+              <w:t>Test Configuration</w:t>
+            </w:r>
+          </w:p>
+        </w:tc>
+        <w:tc>
+          <w:tcPr>
+            <w:tcW w:w="2254" w:type="dxa"/>
+          </w:tcPr>
+          <w:p>
+            <w:pPr>
+              <w:rPr>
+                <w:rFonts w:cs="Times New Roman"/>
+              </w:rPr>
+            </w:pPr>
+            <w:r>
+              <w:rPr>
+                <w:rFonts w:cs="Times New Roman"/>
+              </w:rPr>
+              <w:t>QA, SA</w:t>
+            </w:r>
+          </w:p>
+        </w:tc>
+        <w:tc>
+          <w:tcPr>
+            <w:tcW w:w="2254" w:type="dxa"/>
+          </w:tcPr>
+          <w:p>
+            <w:pPr>
+              <w:rPr>
+                <w:rFonts w:cs="Times New Roman"/>
+              </w:rPr>
+            </w:pPr>
+            <w:r>
+              <w:rPr>
+                <w:rFonts w:cs="Times New Roman"/>
+              </w:rPr>
+              <w:t>2 days</w:t>
+            </w:r>
+          </w:p>
+        </w:tc>
+        <w:tc>
+          <w:tcPr>
+            <w:tcW w:w="2254" w:type="dxa"/>
+          </w:tcPr>
+          <w:p>
+            <w:pPr>
+              <w:rPr>
+                <w:rFonts w:cs="Times New Roman"/>
+              </w:rPr>
+            </w:pPr>
+            <w:r>
+              <w:rPr>
+                <w:rFonts w:cs="Times New Roman"/>
+              </w:rPr>
+              <w:t>QA team works with the system architect to run tests, ensuring the system works.</w:t>
+            </w:r>
+          </w:p>
+        </w:tc>
+      </w:tr>
+      <w:tr>
+        <w:tc>
+          <w:tcPr>
+            <w:tcW w:w="2254" w:type="dxa"/>
+          </w:tcPr>
+          <w:p>
+            <w:pPr>
+              <w:rPr>
+                <w:rFonts w:cs="Times New Roman"/>
+              </w:rPr>
+            </w:pPr>
+            <w:r>
+              <w:rPr>
+                <w:rFonts w:cs="Times New Roman"/>
+              </w:rPr>
+              <w:t>Reviewing Design</w:t>
+            </w:r>
+          </w:p>
+        </w:tc>
+        <w:tc>
+          <w:tcPr>
+            <w:tcW w:w="2254" w:type="dxa"/>
+          </w:tcPr>
+          <w:p>
+            <w:pPr>
+              <w:rPr>
+                <w:rFonts w:cs="Times New Roman"/>
+              </w:rPr>
+            </w:pPr>
+            <w:r>
+              <w:rPr>
+                <w:rFonts w:cs="Times New Roman"/>
+              </w:rPr>
+              <w:t>Project Manager, UX, FED, MAD</w:t>
+            </w:r>
+          </w:p>
+        </w:tc>
+        <w:tc>
+          <w:tcPr>
+            <w:tcW w:w="2254" w:type="dxa"/>
+          </w:tcPr>
+          <w:p>
+            <w:pPr>
+              <w:rPr>
+                <w:rFonts w:cs="Times New Roman"/>
+              </w:rPr>
+            </w:pPr>
+            <w:r>
+              <w:rPr>
+                <w:rFonts w:cs="Times New Roman"/>
+              </w:rPr>
+              <w:t>2 days</w:t>
+            </w:r>
+          </w:p>
+        </w:tc>
+        <w:tc>
+          <w:tcPr>
+            <w:tcW w:w="2254" w:type="dxa"/>
+          </w:tcPr>
+          <w:p>
+            <w:pPr>
+              <w:rPr>
+                <w:rFonts w:cs="Times New Roman"/>
+              </w:rPr>
+            </w:pPr>
+            <w:r>
+              <w:rPr>
+                <w:rFonts w:cs="Times New Roman"/>
+              </w:rPr>
+              <w:t>Project manager reviews the final design for the web and mobile interfaces with the UX, front-end and mobile app developers.</w:t>
+            </w:r>
+          </w:p>
+        </w:tc>
+      </w:tr>
+      <w:tr>
+        <w:tc>
+          <w:tcPr>
+            <w:tcW w:w="2254" w:type="dxa"/>
+          </w:tcPr>
+          <w:p>
+            <w:pPr>
+              <w:rPr>
+                <w:rFonts w:cs="Times New Roman"/>
+              </w:rPr>
+            </w:pPr>
+            <w:r>
+              <w:rPr>
+                <w:rFonts w:cs="Times New Roman"/>
+              </w:rPr>
+              <w:t>Releasing the Site</w:t>
+            </w:r>
+          </w:p>
+        </w:tc>
+        <w:tc>
+          <w:tcPr>
+            <w:tcW w:w="2254" w:type="dxa"/>
+          </w:tcPr>
+          <w:p>
+            <w:pPr>
+              <w:rPr>
+                <w:rFonts w:cs="Times New Roman"/>
+              </w:rPr>
+            </w:pPr>
+            <w:r>
+              <w:rPr>
+                <w:rFonts w:cs="Times New Roman"/>
+              </w:rPr>
+              <w:t>Project Manager</w:t>
+            </w:r>
+          </w:p>
+        </w:tc>
+        <w:tc>
+          <w:tcPr>
+            <w:tcW w:w="2254" w:type="dxa"/>
+          </w:tcPr>
+          <w:p>
+            <w:pPr>
+              <w:rPr>
+                <w:rFonts w:cs="Times New Roman"/>
+              </w:rPr>
+            </w:pPr>
+            <w:r>
+              <w:rPr>
+                <w:rFonts w:cs="Times New Roman"/>
+              </w:rPr>
+              <w:t>1 day</w:t>
+            </w:r>
+          </w:p>
+        </w:tc>
+        <w:tc>
+          <w:tcPr>
+            <w:tcW w:w="2254" w:type="dxa"/>
+          </w:tcPr>
+          <w:p>
+            <w:pPr>
+              <w:rPr>
+                <w:rFonts w:cs="Times New Roman"/>
+              </w:rPr>
+            </w:pPr>
+            <w:r>
+              <w:rPr>
+                <w:rFonts w:cs="Times New Roman"/>
+              </w:rPr>
+              <w:t>Project manager releases final for client approval.</w:t>
+            </w:r>
+          </w:p>
+        </w:tc>
+      </w:tr>
+      <w:tr>
+        <w:tc>
+          <w:tcPr>
+            <w:tcW w:w="2254" w:type="dxa"/>
+          </w:tcPr>
+          <w:p>
+            <w:pPr>
+              <w:rPr>
+                <w:rFonts w:cs="Times New Roman"/>
+              </w:rPr>
+            </w:pPr>
+            <w:r>
+              <w:rPr>
+                <w:rFonts w:cs="Times New Roman"/>
+              </w:rPr>
+              <w:t>Closeout Meeting</w:t>
+            </w:r>
+          </w:p>
+        </w:tc>
+        <w:tc>
+          <w:tcPr>
+            <w:tcW w:w="2254" w:type="dxa"/>
+          </w:tcPr>
+          <w:p>
+            <w:pPr>
+              <w:rPr>
+                <w:rFonts w:cs="Times New Roman"/>
+              </w:rPr>
+            </w:pPr>
+            <w:r>
+              <w:rPr>
+                <w:rFonts w:cs="Times New Roman"/>
+              </w:rPr>
+              <w:t>Project Manager, QA Engineer</w:t>
+            </w:r>
+          </w:p>
+        </w:tc>
+        <w:tc>
+          <w:tcPr>
+            <w:tcW w:w="2254" w:type="dxa"/>
+          </w:tcPr>
+          <w:p>
+            <w:pPr>
+              <w:rPr>
+                <w:rFonts w:cs="Times New Roman"/>
+              </w:rPr>
+            </w:pPr>
+            <w:r>
+              <w:rPr>
+                <w:rFonts w:cs="Times New Roman"/>
+              </w:rPr>
+              <w:t>1 day</w:t>
+            </w:r>
+          </w:p>
+        </w:tc>
+        <w:tc>
+          <w:tcPr>
+            <w:tcW w:w="2254" w:type="dxa"/>
+          </w:tcPr>
+          <w:p>
+            <w:pPr>
+              <w:rPr>
+                <w:rFonts w:cs="Times New Roman"/>
+              </w:rPr>
+            </w:pPr>
+            <w:r>
+              <w:rPr>
+                <w:rFonts w:cs="Times New Roman"/>
+              </w:rPr>
+              <w:t>Project manager and QA engineer review the outcomes to collect feedback.</w:t>
+            </w:r>
+          </w:p>
+        </w:tc>
+      </w:tr>
+      <w:tr>
+        <w:tc>
+          <w:tcPr>
+            <w:tcW w:w="2254" w:type="dxa"/>
+          </w:tcPr>
+          <w:p>
+            <w:pPr>
+              <w:rPr>
+                <w:rFonts w:cs="Times New Roman"/>
+              </w:rPr>
+            </w:pPr>
+            <w:r>
+              <w:rPr>
+                <w:rFonts w:cs="Times New Roman"/>
+              </w:rPr>
+              <w:t>Closeout Documents</w:t>
+            </w:r>
+          </w:p>
+        </w:tc>
+        <w:tc>
+          <w:tcPr>
+            <w:tcW w:w="2254" w:type="dxa"/>
+          </w:tcPr>
+          <w:p>
+            <w:pPr>
+              <w:rPr>
+                <w:rFonts w:cs="Times New Roman"/>
+              </w:rPr>
+            </w:pPr>
+            <w:r>
+              <w:rPr>
+                <w:rFonts w:cs="Times New Roman"/>
+              </w:rPr>
+              <w:t>Project Manager, QA Engineer</w:t>
+            </w:r>
+          </w:p>
+        </w:tc>
+        <w:tc>
+          <w:tcPr>
+            <w:tcW w:w="2254" w:type="dxa"/>
+          </w:tcPr>
+          <w:p>
+            <w:pPr>
+              <w:rPr>
+                <w:rFonts w:cs="Times New Roman"/>
+              </w:rPr>
+            </w:pPr>
+            <w:r>
+              <w:rPr>
+                <w:rFonts w:cs="Times New Roman"/>
+              </w:rPr>
+              <w:t>3 days</w:t>
+            </w:r>
+          </w:p>
+        </w:tc>
+        <w:tc>
+          <w:tcPr>
+            <w:tcW w:w="2254" w:type="dxa"/>
+          </w:tcPr>
+          <w:p>
+            <w:pPr>
+              <w:rPr>
+                <w:rFonts w:cs="Times New Roman"/>
+              </w:rPr>
+            </w:pPr>
+            <w:r>
+              <w:rPr>
+                <w:rFonts w:cs="Times New Roman"/>
+              </w:rPr>
+              <w:t>Documents are finalized and a post-project support plan is presented.</w:t>
+            </w:r>
+          </w:p>
+        </w:tc>
+      </w:tr>
+    </w:tbl>
+    <w:p/>
+    <w:p/>
     <w:p>
       <w:pPr>
         <w:pStyle w:val="Heading1"/>
@@ -1793,6 +4431,7 @@
               <w:jc w:val="left"/>
             </w:pPr>
             <w:r>
+              <w:lastRenderedPageBreak/>
               <w:t>Mobile App compatibility</w:t>
             </w:r>
           </w:p>
@@ -2081,7 +4720,15 @@
               <w:jc w:val="left"/>
             </w:pPr>
             <w:r>
-              <w:t xml:space="preserve">Fallback plans like backup API’s, and alternative service providers will be utilized in case of a third-party service crashing. </w:t>
+              <w:t xml:space="preserve">Fallback plans like backup </w:t>
+            </w:r>
+            <w:proofErr w:type="gramStart"/>
+            <w:r>
+              <w:t>API’s</w:t>
+            </w:r>
+            <w:proofErr w:type="gramEnd"/>
+            <w:r>
+              <w:t xml:space="preserve">, and alternative service providers will be utilized in case of a third-party service crashing. </w:t>
             </w:r>
           </w:p>
         </w:tc>
@@ -2220,7 +4867,6 @@
               <w:jc w:val="left"/>
             </w:pPr>
             <w:r>
-              <w:lastRenderedPageBreak/>
               <w:t>Incorrect Resource Allocation</w:t>
             </w:r>
           </w:p>
@@ -2477,6 +5123,243 @@
     </w:sectPr>
   </w:body>
 </w:document>
+</file>
+
+<file path=word/numbering.xml><?xml version="1.0" encoding="utf-8"?>
+<w:numbering xmlns:wpc="http://schemas.microsoft.com/office/word/2010/wordprocessingCanvas" xmlns:cx="http://schemas.microsoft.com/office/drawing/2014/chartex" xmlns:cx1="http://schemas.microsoft.com/office/drawing/2015/9/8/chartex" xmlns:cx2="http://schemas.microsoft.com/office/drawing/2015/10/21/chartex" xmlns:cx3="http://schemas.microsoft.com/office/drawing/2016/5/9/chartex" xmlns:cx4="http://schemas.microsoft.com/office/drawing/2016/5/10/chartex" xmlns:cx5="http://schemas.microsoft.com/office/drawing/2016/5/11/chartex" xmlns:cx6="http://schemas.microsoft.com/office/drawing/2016/5/12/chartex" xmlns:cx7="http://schemas.microsoft.com/office/drawing/2016/5/13/chartex" xmlns:cx8="http://schemas.microsoft.com/office/drawing/2016/5/14/chartex" xmlns:mc="http://schemas.openxmlformats.org/markup-compatibility/2006" xmlns:aink="http://schemas.microsoft.com/office/drawing/2016/ink" xmlns:am3d="http://schemas.microsoft.com/office/drawing/2017/model3d" xmlns:o="urn:schemas-microsoft-com:office:office" xmlns:oel="http://schemas.microsoft.com/office/2019/extlst" xmlns:r="http://schemas.openxmlformats.org/officeDocument/2006/relationships" xmlns:m="http://schemas.openxmlformats.org/officeDocument/2006/math" xmlns:v="urn:schemas-microsoft-com:vml" xmlns:wp14="http://schemas.microsoft.com/office/word/2010/wordprocessingDrawing" xmlns:wp="http://schemas.openxmlformats.org/drawingml/2006/wordprocessingDrawing" xmlns:w10="urn:schemas-microsoft-com:office:word" xmlns:w="http://schemas.openxmlformats.org/wordprocessingml/2006/main" xmlns:w14="http://schemas.microsoft.com/office/word/2010/wordml" xmlns:w15="http://schemas.microsoft.com/office/word/2012/wordml" xmlns:w16cex="http://schemas.microsoft.com/office/word/2018/wordml/cex" xmlns:w16cid="http://schemas.microsoft.com/office/word/2016/wordml/cid" xmlns:w16="http://schemas.microsoft.com/office/word/2018/wordml" xmlns:w16du="http://schemas.microsoft.com/office/word/2023/wordml/word16du" xmlns:w16sdtdh="http://schemas.microsoft.com/office/word/2020/wordml/sdtdatahash" xmlns:w16se="http://schemas.microsoft.com/office/word/2015/wordml/symex" xmlns:wpg="http://schemas.microsoft.com/office/word/2010/wordprocessingGroup" xmlns:wpi="http://schemas.microsoft.com/office/word/2010/wordprocessingInk" xmlns:wne="http://schemas.microsoft.com/office/word/2006/wordml" xmlns:wps="http://schemas.microsoft.com/office/word/2010/wordprocessingShape" mc:Ignorable="w14 w15 w16se w16cid w16 w16cex w16sdtdh w16du wp14">
+  <w:abstractNum w:abstractNumId="0" w15:restartNumberingAfterBreak="0">
+    <w:nsid w:val="52E90DB5"/>
+    <w:multiLevelType w:val="hybridMultilevel"/>
+    <w:tmpl w:val="2DB27430"/>
+    <w:lvl w:ilvl="0" w:tplc="1C090001">
+      <w:start w:val="1"/>
+      <w:numFmt w:val="bullet"/>
+      <w:lvlText w:val=""/>
+      <w:lvlJc w:val="left"/>
+      <w:pPr>
+        <w:ind w:left="720" w:hanging="360"/>
+      </w:pPr>
+      <w:rPr>
+        <w:rFonts w:ascii="Symbol" w:hAnsi="Symbol" w:hint="default"/>
+      </w:rPr>
+    </w:lvl>
+    <w:lvl w:ilvl="1" w:tplc="1C090003" w:tentative="1">
+      <w:start w:val="1"/>
+      <w:numFmt w:val="bullet"/>
+      <w:lvlText w:val="o"/>
+      <w:lvlJc w:val="left"/>
+      <w:pPr>
+        <w:ind w:left="1440" w:hanging="360"/>
+      </w:pPr>
+      <w:rPr>
+        <w:rFonts w:ascii="Courier New" w:hAnsi="Courier New" w:cs="Courier New" w:hint="default"/>
+      </w:rPr>
+    </w:lvl>
+    <w:lvl w:ilvl="2" w:tplc="1C090005" w:tentative="1">
+      <w:start w:val="1"/>
+      <w:numFmt w:val="bullet"/>
+      <w:lvlText w:val=""/>
+      <w:lvlJc w:val="left"/>
+      <w:pPr>
+        <w:ind w:left="2160" w:hanging="360"/>
+      </w:pPr>
+      <w:rPr>
+        <w:rFonts w:ascii="Wingdings" w:hAnsi="Wingdings" w:hint="default"/>
+      </w:rPr>
+    </w:lvl>
+    <w:lvl w:ilvl="3" w:tplc="1C090001" w:tentative="1">
+      <w:start w:val="1"/>
+      <w:numFmt w:val="bullet"/>
+      <w:lvlText w:val=""/>
+      <w:lvlJc w:val="left"/>
+      <w:pPr>
+        <w:ind w:left="2880" w:hanging="360"/>
+      </w:pPr>
+      <w:rPr>
+        <w:rFonts w:ascii="Symbol" w:hAnsi="Symbol" w:hint="default"/>
+      </w:rPr>
+    </w:lvl>
+    <w:lvl w:ilvl="4" w:tplc="1C090003" w:tentative="1">
+      <w:start w:val="1"/>
+      <w:numFmt w:val="bullet"/>
+      <w:lvlText w:val="o"/>
+      <w:lvlJc w:val="left"/>
+      <w:pPr>
+        <w:ind w:left="3600" w:hanging="360"/>
+      </w:pPr>
+      <w:rPr>
+        <w:rFonts w:ascii="Courier New" w:hAnsi="Courier New" w:cs="Courier New" w:hint="default"/>
+      </w:rPr>
+    </w:lvl>
+    <w:lvl w:ilvl="5" w:tplc="1C090005" w:tentative="1">
+      <w:start w:val="1"/>
+      <w:numFmt w:val="bullet"/>
+      <w:lvlText w:val=""/>
+      <w:lvlJc w:val="left"/>
+      <w:pPr>
+        <w:ind w:left="4320" w:hanging="360"/>
+      </w:pPr>
+      <w:rPr>
+        <w:rFonts w:ascii="Wingdings" w:hAnsi="Wingdings" w:hint="default"/>
+      </w:rPr>
+    </w:lvl>
+    <w:lvl w:ilvl="6" w:tplc="1C090001" w:tentative="1">
+      <w:start w:val="1"/>
+      <w:numFmt w:val="bullet"/>
+      <w:lvlText w:val=""/>
+      <w:lvlJc w:val="left"/>
+      <w:pPr>
+        <w:ind w:left="5040" w:hanging="360"/>
+      </w:pPr>
+      <w:rPr>
+        <w:rFonts w:ascii="Symbol" w:hAnsi="Symbol" w:hint="default"/>
+      </w:rPr>
+    </w:lvl>
+    <w:lvl w:ilvl="7" w:tplc="1C090003" w:tentative="1">
+      <w:start w:val="1"/>
+      <w:numFmt w:val="bullet"/>
+      <w:lvlText w:val="o"/>
+      <w:lvlJc w:val="left"/>
+      <w:pPr>
+        <w:ind w:left="5760" w:hanging="360"/>
+      </w:pPr>
+      <w:rPr>
+        <w:rFonts w:ascii="Courier New" w:hAnsi="Courier New" w:cs="Courier New" w:hint="default"/>
+      </w:rPr>
+    </w:lvl>
+    <w:lvl w:ilvl="8" w:tplc="1C090005" w:tentative="1">
+      <w:start w:val="1"/>
+      <w:numFmt w:val="bullet"/>
+      <w:lvlText w:val=""/>
+      <w:lvlJc w:val="left"/>
+      <w:pPr>
+        <w:ind w:left="6480" w:hanging="360"/>
+      </w:pPr>
+      <w:rPr>
+        <w:rFonts w:ascii="Wingdings" w:hAnsi="Wingdings" w:hint="default"/>
+      </w:rPr>
+    </w:lvl>
+  </w:abstractNum>
+  <w:abstractNum w:abstractNumId="1" w15:restartNumberingAfterBreak="0">
+    <w:nsid w:val="765209DE"/>
+    <w:multiLevelType w:val="hybridMultilevel"/>
+    <w:tmpl w:val="6FC2F9BA"/>
+    <w:lvl w:ilvl="0" w:tplc="1C090001">
+      <w:start w:val="1"/>
+      <w:numFmt w:val="bullet"/>
+      <w:lvlText w:val=""/>
+      <w:lvlJc w:val="left"/>
+      <w:pPr>
+        <w:ind w:left="720" w:hanging="360"/>
+      </w:pPr>
+      <w:rPr>
+        <w:rFonts w:ascii="Symbol" w:hAnsi="Symbol" w:hint="default"/>
+      </w:rPr>
+    </w:lvl>
+    <w:lvl w:ilvl="1" w:tplc="1C090003" w:tentative="1">
+      <w:start w:val="1"/>
+      <w:numFmt w:val="bullet"/>
+      <w:lvlText w:val="o"/>
+      <w:lvlJc w:val="left"/>
+      <w:pPr>
+        <w:ind w:left="1440" w:hanging="360"/>
+      </w:pPr>
+      <w:rPr>
+        <w:rFonts w:ascii="Courier New" w:hAnsi="Courier New" w:cs="Courier New" w:hint="default"/>
+      </w:rPr>
+    </w:lvl>
+    <w:lvl w:ilvl="2" w:tplc="1C090005" w:tentative="1">
+      <w:start w:val="1"/>
+      <w:numFmt w:val="bullet"/>
+      <w:lvlText w:val=""/>
+      <w:lvlJc w:val="left"/>
+      <w:pPr>
+        <w:ind w:left="2160" w:hanging="360"/>
+      </w:pPr>
+      <w:rPr>
+        <w:rFonts w:ascii="Wingdings" w:hAnsi="Wingdings" w:hint="default"/>
+      </w:rPr>
+    </w:lvl>
+    <w:lvl w:ilvl="3" w:tplc="1C090001" w:tentative="1">
+      <w:start w:val="1"/>
+      <w:numFmt w:val="bullet"/>
+      <w:lvlText w:val=""/>
+      <w:lvlJc w:val="left"/>
+      <w:pPr>
+        <w:ind w:left="2880" w:hanging="360"/>
+      </w:pPr>
+      <w:rPr>
+        <w:rFonts w:ascii="Symbol" w:hAnsi="Symbol" w:hint="default"/>
+      </w:rPr>
+    </w:lvl>
+    <w:lvl w:ilvl="4" w:tplc="1C090003" w:tentative="1">
+      <w:start w:val="1"/>
+      <w:numFmt w:val="bullet"/>
+      <w:lvlText w:val="o"/>
+      <w:lvlJc w:val="left"/>
+      <w:pPr>
+        <w:ind w:left="3600" w:hanging="360"/>
+      </w:pPr>
+      <w:rPr>
+        <w:rFonts w:ascii="Courier New" w:hAnsi="Courier New" w:cs="Courier New" w:hint="default"/>
+      </w:rPr>
+    </w:lvl>
+    <w:lvl w:ilvl="5" w:tplc="1C090005" w:tentative="1">
+      <w:start w:val="1"/>
+      <w:numFmt w:val="bullet"/>
+      <w:lvlText w:val=""/>
+      <w:lvlJc w:val="left"/>
+      <w:pPr>
+        <w:ind w:left="4320" w:hanging="360"/>
+      </w:pPr>
+      <w:rPr>
+        <w:rFonts w:ascii="Wingdings" w:hAnsi="Wingdings" w:hint="default"/>
+      </w:rPr>
+    </w:lvl>
+    <w:lvl w:ilvl="6" w:tplc="1C090001" w:tentative="1">
+      <w:start w:val="1"/>
+      <w:numFmt w:val="bullet"/>
+      <w:lvlText w:val=""/>
+      <w:lvlJc w:val="left"/>
+      <w:pPr>
+        <w:ind w:left="5040" w:hanging="360"/>
+      </w:pPr>
+      <w:rPr>
+        <w:rFonts w:ascii="Symbol" w:hAnsi="Symbol" w:hint="default"/>
+      </w:rPr>
+    </w:lvl>
+    <w:lvl w:ilvl="7" w:tplc="1C090003" w:tentative="1">
+      <w:start w:val="1"/>
+      <w:numFmt w:val="bullet"/>
+      <w:lvlText w:val="o"/>
+      <w:lvlJc w:val="left"/>
+      <w:pPr>
+        <w:ind w:left="5760" w:hanging="360"/>
+      </w:pPr>
+      <w:rPr>
+        <w:rFonts w:ascii="Courier New" w:hAnsi="Courier New" w:cs="Courier New" w:hint="default"/>
+      </w:rPr>
+    </w:lvl>
+    <w:lvl w:ilvl="8" w:tplc="1C090005" w:tentative="1">
+      <w:start w:val="1"/>
+      <w:numFmt w:val="bullet"/>
+      <w:lvlText w:val=""/>
+      <w:lvlJc w:val="left"/>
+      <w:pPr>
+        <w:ind w:left="6480" w:hanging="360"/>
+      </w:pPr>
+      <w:rPr>
+        <w:rFonts w:ascii="Wingdings" w:hAnsi="Wingdings" w:hint="default"/>
+      </w:rPr>
+    </w:lvl>
+  </w:abstractNum>
+  <w:num w:numId="1" w16cid:durableId="246885884">
+    <w:abstractNumId w:val="0"/>
+  </w:num>
+  <w:num w:numId="2" w16cid:durableId="1071267396">
+    <w:abstractNumId w:val="1"/>
+  </w:num>
+</w:numbering>
 </file>
 
 <file path=word/styles.xml><?xml version="1.0" encoding="utf-8"?>
@@ -3093,7 +5976,6 @@
   <w:style w:type="character" w:default="1" w:styleId="DefaultParagraphFont">
     <w:name w:val="Default Paragraph Font"/>
     <w:uiPriority w:val="1"/>
-    <w:semiHidden/>
     <w:unhideWhenUsed/>
   </w:style>
   <w:style w:type="table" w:default="1" w:styleId="TableNormal">

</xml_diff>